<commit_message>
Added reference, lab2 prob4_1 prob4_2 done, comments included, ready for monte carlo
</commit_message>
<xml_diff>
--- a/Lab2_prob1/01_lab2_report.docx
+++ b/Lab2_prob1/01_lab2_report.docx
@@ -137,21 +137,7 @@
           <w:sz w:val="28"/>
           <w:szCs w:val="28"/>
         </w:rPr>
-        <w:t>Hamming distance is the differen</w:t>
-      </w:r>
-      <w:r>
-        <w:rPr>
-          <w:sz w:val="28"/>
-          <w:szCs w:val="28"/>
-        </w:rPr>
-        <w:t>t</w:t>
-      </w:r>
-      <w:r>
-        <w:rPr>
-          <w:sz w:val="28"/>
-          <w:szCs w:val="28"/>
-        </w:rPr>
-        <w:t xml:space="preserve"> bits between two numbers represented in binary.</w:t>
+        <w:t>Hamming distance is the different bits between two numbers represented in binary.</w:t>
       </w:r>
     </w:p>
     <w:p>
@@ -168,14 +154,7 @@
           <w:sz w:val="28"/>
           <w:szCs w:val="28"/>
         </w:rPr>
-        <w:t xml:space="preserve">e.g. 63=(111111)bin 64=(1000000)bin, </w:t>
-      </w:r>
-      <w:r>
-        <w:rPr>
-          <w:sz w:val="28"/>
-          <w:szCs w:val="28"/>
-        </w:rPr>
-        <w:t xml:space="preserve">then the Hamming distance is </w:t>
+        <w:t xml:space="preserve">e.g. 63=(111111)bin 64=(1000000)bin, then the Hamming distance is </w:t>
       </w:r>
     </w:p>
     <w:p>
@@ -243,28 +222,7 @@
           <w:sz w:val="28"/>
           <w:szCs w:val="28"/>
         </w:rPr>
-        <w:t xml:space="preserve">The algorithm is </w:t>
-      </w:r>
-      <w:r>
-        <w:rPr>
-          <w:sz w:val="28"/>
-          <w:szCs w:val="28"/>
-        </w:rPr>
-        <w:t>as</w:t>
-      </w:r>
-      <w:r>
-        <w:rPr>
-          <w:sz w:val="28"/>
-          <w:szCs w:val="28"/>
-        </w:rPr>
-        <w:t xml:space="preserve"> simple as just XOR(the instruction in ARM is EOR) the </w:t>
-      </w:r>
-      <w:r>
-        <w:rPr>
-          <w:sz w:val="28"/>
-          <w:szCs w:val="28"/>
-        </w:rPr>
-        <w:t>two number since once there is a different bit, XOR will make it be 1.</w:t>
+        <w:t>The algorithm is as simple as just XOR(the instruction in ARM is EOR) the two number since once there is a different bit, XOR will make it be 1.</w:t>
       </w:r>
     </w:p>
     <w:p>
@@ -306,6 +264,8 @@
         <w:jc w:val="left"/>
         <w:rPr>
           <w:b/>
+          <w:b/>
+          <w:i w:val="false"/>
           <w:i w:val="false"/>
           <w:caps w:val="false"/>
           <w:smallCaps w:val="false"/>
@@ -334,6 +294,8 @@
         <w:jc w:val="left"/>
         <w:rPr>
           <w:b w:val="false"/>
+          <w:b w:val="false"/>
+          <w:i w:val="false"/>
           <w:i w:val="false"/>
           <w:caps w:val="false"/>
           <w:smallCaps w:val="false"/>
@@ -454,6 +416,8 @@
         <w:widowControl/>
         <w:rPr>
           <w:b w:val="false"/>
+          <w:b w:val="false"/>
+          <w:i w:val="false"/>
           <w:i w:val="false"/>
           <w:caps w:val="false"/>
           <w:smallCaps w:val="false"/>
@@ -934,6 +898,8 @@
         <w:spacing w:before="0" w:after="283"/>
         <w:rPr>
           <w:b w:val="false"/>
+          <w:b w:val="false"/>
+          <w:i w:val="false"/>
           <w:i w:val="false"/>
           <w:caps w:val="false"/>
           <w:smallCaps w:val="false"/>
@@ -984,28 +950,7 @@
           <w:sz w:val="28"/>
           <w:szCs w:val="28"/>
         </w:rPr>
-        <w:t>Finally</w:t>
-      </w:r>
-      <w:r>
-        <w:rPr>
-          <w:sz w:val="28"/>
-          <w:szCs w:val="28"/>
-        </w:rPr>
-        <w:t xml:space="preserve"> we </w:t>
-      </w:r>
-      <w:r>
-        <w:rPr>
-          <w:sz w:val="28"/>
-          <w:szCs w:val="28"/>
-        </w:rPr>
-        <w:t>&gt;&gt;=</w:t>
-      </w:r>
-      <w:r>
-        <w:rPr>
-          <w:sz w:val="28"/>
-          <w:szCs w:val="28"/>
-        </w:rPr>
-        <w:t xml:space="preserve"> the number again and again till it reaches 0.</w:t>
+        <w:t>Finally we &gt;&gt;= the number again and again till it reaches 0.</w:t>
       </w:r>
     </w:p>
     <w:p>
@@ -1047,6 +992,8 @@
         <w:jc w:val="left"/>
         <w:rPr>
           <w:b w:val="false"/>
+          <w:b w:val="false"/>
+          <w:i w:val="false"/>
           <w:i w:val="false"/>
           <w:caps w:val="false"/>
           <w:smallCaps w:val="false"/>
@@ -1186,18 +1133,7 @@
           <w:color w:val="000000"/>
           <w:spacing w:val="0"/>
         </w:rPr>
-        <w:t xml:space="preserve"> R1 //</w:t>
-      </w:r>
-      <w:r>
-        <w:rPr>
-          <w:b w:val="false"/>
-          <w:i w:val="false"/>
-          <w:caps w:val="false"/>
-          <w:smallCaps w:val="false"/>
-          <w:color w:val="000000"/>
-          <w:spacing w:val="0"/>
-        </w:rPr>
-        <w:t>xor for how many bits are 1</w:t>
+        <w:t xml:space="preserve"> R1 //xor for how many bits are 1</w:t>
       </w:r>
     </w:p>
     <w:p>
@@ -1306,6 +1242,353 @@
           <w:color w:val="000000"/>
           <w:spacing w:val="0"/>
         </w:rPr>
+        <w:t>//n=r0</w:t>
+      </w:r>
+    </w:p>
+    <w:p>
+      <w:pPr>
+        <w:pStyle w:val="PreformattedText"/>
+        <w:widowControl/>
+        <w:rPr/>
+      </w:pPr>
+      <w:r>
+        <w:rPr/>
+      </w:r>
+    </w:p>
+    <w:p>
+      <w:pPr>
+        <w:pStyle w:val="PreformattedText"/>
+        <w:widowControl/>
+        <w:rPr>
+          <w:b w:val="false"/>
+          <w:b w:val="false"/>
+          <w:i w:val="false"/>
+          <w:i w:val="false"/>
+          <w:caps w:val="false"/>
+          <w:smallCaps w:val="false"/>
+          <w:color w:val="E34ADC"/>
+          <w:spacing w:val="0"/>
+        </w:rPr>
+      </w:pPr>
+      <w:r>
+        <w:rPr>
+          <w:b w:val="false"/>
+          <w:i w:val="false"/>
+          <w:caps w:val="false"/>
+          <w:smallCaps w:val="false"/>
+          <w:color w:val="E34ADC"/>
+          <w:spacing w:val="0"/>
+        </w:rPr>
+        <w:t xml:space="preserve">   </w:t>
+      </w:r>
+      <w:r>
+        <w:rPr>
+          <w:b w:val="false"/>
+          <w:i w:val="false"/>
+          <w:caps w:val="false"/>
+          <w:smallCaps w:val="false"/>
+          <w:color w:val="E34ADC"/>
+          <w:spacing w:val="0"/>
+        </w:rPr>
+        <w:t>whileloop:</w:t>
+      </w:r>
+    </w:p>
+    <w:p>
+      <w:pPr>
+        <w:pStyle w:val="PreformattedText"/>
+        <w:widowControl/>
+        <w:rPr>
+          <w:caps w:val="false"/>
+          <w:smallCaps w:val="false"/>
+          <w:color w:val="000000"/>
+          <w:spacing w:val="0"/>
+        </w:rPr>
+      </w:pPr>
+      <w:r>
+        <w:rPr>
+          <w:caps w:val="false"/>
+          <w:smallCaps w:val="false"/>
+          <w:color w:val="000000"/>
+          <w:spacing w:val="0"/>
+        </w:rPr>
+        <w:t xml:space="preserve">        </w:t>
+      </w:r>
+      <w:r>
+        <w:rPr>
+          <w:b/>
+          <w:i w:val="false"/>
+          <w:caps w:val="false"/>
+          <w:smallCaps w:val="false"/>
+          <w:color w:val="800000"/>
+          <w:spacing w:val="0"/>
+        </w:rPr>
+        <w:t>cmp</w:t>
+      </w:r>
+      <w:r>
+        <w:rPr>
+          <w:b w:val="false"/>
+          <w:i w:val="false"/>
+          <w:caps w:val="false"/>
+          <w:smallCaps w:val="false"/>
+          <w:color w:val="000000"/>
+          <w:spacing w:val="0"/>
+        </w:rPr>
+        <w:t xml:space="preserve"> R4</w:t>
+      </w:r>
+      <w:r>
+        <w:rPr>
+          <w:b w:val="false"/>
+          <w:i w:val="false"/>
+          <w:caps w:val="false"/>
+          <w:smallCaps w:val="false"/>
+          <w:color w:val="808030"/>
+          <w:spacing w:val="0"/>
+        </w:rPr>
+        <w:t>,</w:t>
+      </w:r>
+      <w:r>
+        <w:rPr>
+          <w:b w:val="false"/>
+          <w:i w:val="false"/>
+          <w:caps w:val="false"/>
+          <w:smallCaps w:val="false"/>
+          <w:color w:val="000000"/>
+          <w:spacing w:val="0"/>
+        </w:rPr>
+        <w:t xml:space="preserve"> #</w:t>
+      </w:r>
+      <w:r>
+        <w:rPr>
+          <w:b w:val="false"/>
+          <w:i w:val="false"/>
+          <w:caps w:val="false"/>
+          <w:smallCaps w:val="false"/>
+          <w:color w:val="008C00"/>
+          <w:spacing w:val="0"/>
+        </w:rPr>
+        <w:t xml:space="preserve">0 </w:t>
+      </w:r>
+      <w:r>
+        <w:rPr>
+          <w:b w:val="false"/>
+          <w:i w:val="false"/>
+          <w:caps w:val="false"/>
+          <w:smallCaps w:val="false"/>
+          <w:color w:val="000000"/>
+          <w:spacing w:val="0"/>
+        </w:rPr>
+        <w:t>//while(n)</w:t>
+      </w:r>
+    </w:p>
+    <w:p>
+      <w:pPr>
+        <w:pStyle w:val="PreformattedText"/>
+        <w:widowControl/>
+        <w:rPr>
+          <w:caps w:val="false"/>
+          <w:smallCaps w:val="false"/>
+          <w:color w:val="000000"/>
+          <w:spacing w:val="0"/>
+        </w:rPr>
+      </w:pPr>
+      <w:r>
+        <w:rPr>
+          <w:caps w:val="false"/>
+          <w:smallCaps w:val="false"/>
+          <w:color w:val="000000"/>
+          <w:spacing w:val="0"/>
+        </w:rPr>
+        <w:t xml:space="preserve">        </w:t>
+      </w:r>
+      <w:r>
+        <w:rPr>
+          <w:b w:val="false"/>
+          <w:i w:val="false"/>
+          <w:caps w:val="false"/>
+          <w:smallCaps w:val="false"/>
+          <w:color w:val="000000"/>
+          <w:spacing w:val="0"/>
+        </w:rPr>
+        <w:t>beq return</w:t>
+      </w:r>
+    </w:p>
+    <w:p>
+      <w:pPr>
+        <w:pStyle w:val="PreformattedText"/>
+        <w:widowControl/>
+        <w:rPr>
+          <w:b w:val="false"/>
+          <w:b w:val="false"/>
+          <w:i w:val="false"/>
+          <w:i w:val="false"/>
+          <w:caps w:val="false"/>
+          <w:smallCaps w:val="false"/>
+          <w:color w:val="000000"/>
+          <w:spacing w:val="0"/>
+        </w:rPr>
+      </w:pPr>
+      <w:r>
+        <w:rPr>
+          <w:b w:val="false"/>
+          <w:i w:val="false"/>
+          <w:caps w:val="false"/>
+          <w:smallCaps w:val="false"/>
+          <w:color w:val="000000"/>
+          <w:spacing w:val="0"/>
+        </w:rPr>
+      </w:r>
+    </w:p>
+    <w:p>
+      <w:pPr>
+        <w:pStyle w:val="PreformattedText"/>
+        <w:widowControl/>
+        <w:rPr>
+          <w:caps w:val="false"/>
+          <w:smallCaps w:val="false"/>
+          <w:color w:val="000000"/>
+          <w:spacing w:val="0"/>
+        </w:rPr>
+      </w:pPr>
+      <w:r>
+        <w:rPr>
+          <w:b w:val="false"/>
+          <w:i w:val="false"/>
+          <w:caps w:val="false"/>
+          <w:smallCaps w:val="false"/>
+          <w:color w:val="000000"/>
+          <w:spacing w:val="0"/>
+        </w:rPr>
+        <w:t xml:space="preserve">       </w:t>
+      </w:r>
+      <w:r>
+        <w:rPr>
+          <w:b w:val="false"/>
+          <w:i w:val="false"/>
+          <w:caps w:val="false"/>
+          <w:smallCaps w:val="false"/>
+          <w:color w:val="000000"/>
+          <w:spacing w:val="0"/>
+        </w:rPr>
+        <w:t>// counter as r3, the result of n%2 (which is the same as n&amp;1) save at R5</w:t>
+      </w:r>
+    </w:p>
+    <w:p>
+      <w:pPr>
+        <w:pStyle w:val="PreformattedText"/>
+        <w:widowControl/>
+        <w:rPr>
+          <w:caps w:val="false"/>
+          <w:smallCaps w:val="false"/>
+          <w:color w:val="000000"/>
+          <w:spacing w:val="0"/>
+        </w:rPr>
+      </w:pPr>
+      <w:r>
+        <w:rPr>
+          <w:caps w:val="false"/>
+          <w:smallCaps w:val="false"/>
+          <w:color w:val="000000"/>
+          <w:spacing w:val="0"/>
+        </w:rPr>
+        <w:t xml:space="preserve">        </w:t>
+      </w:r>
+      <w:r>
+        <w:rPr>
+          <w:b/>
+          <w:i w:val="false"/>
+          <w:caps w:val="false"/>
+          <w:smallCaps w:val="false"/>
+          <w:color w:val="800000"/>
+          <w:spacing w:val="0"/>
+        </w:rPr>
+        <w:t>and</w:t>
+      </w:r>
+      <w:r>
+        <w:rPr>
+          <w:b w:val="false"/>
+          <w:i w:val="false"/>
+          <w:caps w:val="false"/>
+          <w:smallCaps w:val="false"/>
+          <w:color w:val="000000"/>
+          <w:spacing w:val="0"/>
+        </w:rPr>
+        <w:t xml:space="preserve"> R5</w:t>
+      </w:r>
+      <w:r>
+        <w:rPr>
+          <w:b w:val="false"/>
+          <w:i w:val="false"/>
+          <w:caps w:val="false"/>
+          <w:smallCaps w:val="false"/>
+          <w:color w:val="808030"/>
+          <w:spacing w:val="0"/>
+        </w:rPr>
+        <w:t>,</w:t>
+      </w:r>
+      <w:r>
+        <w:rPr>
+          <w:b w:val="false"/>
+          <w:i w:val="false"/>
+          <w:caps w:val="false"/>
+          <w:smallCaps w:val="false"/>
+          <w:color w:val="000000"/>
+          <w:spacing w:val="0"/>
+        </w:rPr>
+        <w:t xml:space="preserve"> R4</w:t>
+      </w:r>
+      <w:r>
+        <w:rPr>
+          <w:b w:val="false"/>
+          <w:i w:val="false"/>
+          <w:caps w:val="false"/>
+          <w:smallCaps w:val="false"/>
+          <w:color w:val="808030"/>
+          <w:spacing w:val="0"/>
+        </w:rPr>
+        <w:t>,</w:t>
+      </w:r>
+      <w:r>
+        <w:rPr>
+          <w:b w:val="false"/>
+          <w:i w:val="false"/>
+          <w:caps w:val="false"/>
+          <w:smallCaps w:val="false"/>
+          <w:color w:val="000000"/>
+          <w:spacing w:val="0"/>
+        </w:rPr>
+        <w:t xml:space="preserve"> #</w:t>
+      </w:r>
+      <w:r>
+        <w:rPr>
+          <w:b w:val="false"/>
+          <w:i w:val="false"/>
+          <w:caps w:val="false"/>
+          <w:smallCaps w:val="false"/>
+          <w:color w:val="008C00"/>
+          <w:spacing w:val="0"/>
+        </w:rPr>
+        <w:t>1</w:t>
+      </w:r>
+      <w:r>
+        <w:rPr>
+          <w:b w:val="false"/>
+          <w:i w:val="false"/>
+          <w:caps w:val="false"/>
+          <w:smallCaps w:val="false"/>
+          <w:color w:val="000000"/>
+          <w:spacing w:val="0"/>
+        </w:rPr>
+        <w:t xml:space="preserve"> </w:t>
+      </w:r>
+      <w:r>
+        <w:rPr>
+          <w:b w:val="false"/>
+          <w:i w:val="false"/>
+          <w:caps w:val="false"/>
+          <w:smallCaps w:val="false"/>
+          <w:color w:val="808030"/>
+          <w:spacing w:val="0"/>
+        </w:rPr>
         <w:t>//</w:t>
       </w:r>
       <w:r>
@@ -1317,7 +1600,116 @@
           <w:color w:val="000000"/>
           <w:spacing w:val="0"/>
         </w:rPr>
-        <w:t>n=r0</w:t>
+        <w:t xml:space="preserve">R5 </w:t>
+      </w:r>
+      <w:r>
+        <w:rPr>
+          <w:b w:val="false"/>
+          <w:i w:val="false"/>
+          <w:caps w:val="false"/>
+          <w:smallCaps w:val="false"/>
+          <w:color w:val="004A43"/>
+          <w:spacing w:val="0"/>
+        </w:rPr>
+        <w:t>for</w:t>
+      </w:r>
+      <w:r>
+        <w:rPr>
+          <w:b w:val="false"/>
+          <w:i w:val="false"/>
+          <w:caps w:val="false"/>
+          <w:smallCaps w:val="false"/>
+          <w:color w:val="000000"/>
+          <w:spacing w:val="0"/>
+        </w:rPr>
+        <w:t xml:space="preserve"> increment value in R3</w:t>
+      </w:r>
+    </w:p>
+    <w:p>
+      <w:pPr>
+        <w:pStyle w:val="PreformattedText"/>
+        <w:widowControl/>
+        <w:rPr>
+          <w:caps w:val="false"/>
+          <w:smallCaps w:val="false"/>
+          <w:color w:val="000000"/>
+          <w:spacing w:val="0"/>
+        </w:rPr>
+      </w:pPr>
+      <w:r>
+        <w:rPr>
+          <w:caps w:val="false"/>
+          <w:smallCaps w:val="false"/>
+          <w:color w:val="000000"/>
+          <w:spacing w:val="0"/>
+        </w:rPr>
+        <w:t xml:space="preserve">        </w:t>
+      </w:r>
+      <w:r>
+        <w:rPr>
+          <w:b/>
+          <w:i w:val="false"/>
+          <w:caps w:val="false"/>
+          <w:smallCaps w:val="false"/>
+          <w:color w:val="800000"/>
+          <w:spacing w:val="0"/>
+        </w:rPr>
+        <w:t>add</w:t>
+      </w:r>
+      <w:r>
+        <w:rPr>
+          <w:b w:val="false"/>
+          <w:i w:val="false"/>
+          <w:caps w:val="false"/>
+          <w:smallCaps w:val="false"/>
+          <w:color w:val="000000"/>
+          <w:spacing w:val="0"/>
+        </w:rPr>
+        <w:t xml:space="preserve"> R3</w:t>
+      </w:r>
+      <w:r>
+        <w:rPr>
+          <w:b w:val="false"/>
+          <w:i w:val="false"/>
+          <w:caps w:val="false"/>
+          <w:smallCaps w:val="false"/>
+          <w:color w:val="808030"/>
+          <w:spacing w:val="0"/>
+        </w:rPr>
+        <w:t>,</w:t>
+      </w:r>
+      <w:r>
+        <w:rPr>
+          <w:b w:val="false"/>
+          <w:i w:val="false"/>
+          <w:caps w:val="false"/>
+          <w:smallCaps w:val="false"/>
+          <w:color w:val="000000"/>
+          <w:spacing w:val="0"/>
+        </w:rPr>
+        <w:t xml:space="preserve"> R3</w:t>
+      </w:r>
+      <w:r>
+        <w:rPr>
+          <w:b w:val="false"/>
+          <w:i w:val="false"/>
+          <w:caps w:val="false"/>
+          <w:smallCaps w:val="false"/>
+          <w:color w:val="808030"/>
+          <w:spacing w:val="0"/>
+        </w:rPr>
+        <w:t>,</w:t>
+      </w:r>
+      <w:r>
+        <w:rPr>
+          <w:b w:val="false"/>
+          <w:i w:val="false"/>
+          <w:caps w:val="false"/>
+          <w:smallCaps w:val="false"/>
+          <w:color w:val="000000"/>
+          <w:spacing w:val="0"/>
+        </w:rPr>
+        <w:t xml:space="preserve"> R5 // counter+=n%2</w:t>
       </w:r>
     </w:p>
     <w:p>
@@ -1335,686 +1727,170 @@
         <w:pStyle w:val="PreformattedText"/>
         <w:widowControl/>
         <w:rPr>
-          <w:b w:val="false"/>
-          <w:i w:val="false"/>
-          <w:caps w:val="false"/>
-          <w:smallCaps w:val="false"/>
-          <w:color w:val="E34ADC"/>
-          <w:spacing w:val="0"/>
-        </w:rPr>
-      </w:pPr>
-      <w:r>
-        <w:rPr>
-          <w:b w:val="false"/>
-          <w:i w:val="false"/>
-          <w:caps w:val="false"/>
-          <w:smallCaps w:val="false"/>
-          <w:color w:val="E34ADC"/>
+          <w:caps w:val="false"/>
+          <w:smallCaps w:val="false"/>
+          <w:color w:val="000000"/>
+          <w:spacing w:val="0"/>
+        </w:rPr>
+      </w:pPr>
+      <w:r>
+        <w:rPr>
+          <w:caps w:val="false"/>
+          <w:smallCaps w:val="false"/>
+          <w:color w:val="000000"/>
+          <w:spacing w:val="0"/>
+        </w:rPr>
+        <w:t xml:space="preserve">        </w:t>
+      </w:r>
+      <w:r>
+        <w:rPr>
+          <w:b w:val="false"/>
+          <w:i w:val="false"/>
+          <w:caps w:val="false"/>
+          <w:smallCaps w:val="false"/>
+          <w:color w:val="000000"/>
+          <w:spacing w:val="0"/>
+        </w:rPr>
+        <w:t xml:space="preserve">lsr R4 </w:t>
+      </w:r>
+      <w:r>
+        <w:rPr>
+          <w:b w:val="false"/>
+          <w:i w:val="false"/>
+          <w:caps w:val="false"/>
+          <w:smallCaps w:val="false"/>
+          <w:color w:val="808030"/>
+          <w:spacing w:val="0"/>
+        </w:rPr>
+        <w:t>,</w:t>
+      </w:r>
+      <w:r>
+        <w:rPr>
+          <w:b w:val="false"/>
+          <w:i w:val="false"/>
+          <w:caps w:val="false"/>
+          <w:smallCaps w:val="false"/>
+          <w:color w:val="000000"/>
+          <w:spacing w:val="0"/>
+        </w:rPr>
+        <w:t xml:space="preserve">R4 </w:t>
+      </w:r>
+      <w:r>
+        <w:rPr>
+          <w:b w:val="false"/>
+          <w:i w:val="false"/>
+          <w:caps w:val="false"/>
+          <w:smallCaps w:val="false"/>
+          <w:color w:val="808030"/>
+          <w:spacing w:val="0"/>
+        </w:rPr>
+        <w:t>,</w:t>
+      </w:r>
+      <w:r>
+        <w:rPr>
+          <w:b w:val="false"/>
+          <w:i w:val="false"/>
+          <w:caps w:val="false"/>
+          <w:smallCaps w:val="false"/>
+          <w:color w:val="000000"/>
+          <w:spacing w:val="0"/>
+        </w:rPr>
+        <w:t>#</w:t>
+      </w:r>
+      <w:r>
+        <w:rPr>
+          <w:b w:val="false"/>
+          <w:i w:val="false"/>
+          <w:caps w:val="false"/>
+          <w:smallCaps w:val="false"/>
+          <w:color w:val="008C00"/>
+          <w:spacing w:val="0"/>
+        </w:rPr>
+        <w:t xml:space="preserve">1 </w:t>
+      </w:r>
+      <w:r>
+        <w:rPr>
+          <w:b w:val="false"/>
+          <w:i w:val="false"/>
+          <w:caps w:val="false"/>
+          <w:smallCaps w:val="false"/>
+          <w:color w:val="000000"/>
+          <w:spacing w:val="0"/>
+        </w:rPr>
+        <w:t>//n&gt;&gt;=1</w:t>
+      </w:r>
+    </w:p>
+    <w:p>
+      <w:pPr>
+        <w:pStyle w:val="PreformattedText"/>
+        <w:widowControl/>
+        <w:rPr>
+          <w:caps w:val="false"/>
+          <w:smallCaps w:val="false"/>
+          <w:color w:val="000000"/>
+          <w:spacing w:val="0"/>
+        </w:rPr>
+      </w:pPr>
+      <w:r>
+        <w:rPr>
+          <w:caps w:val="false"/>
+          <w:smallCaps w:val="false"/>
+          <w:color w:val="000000"/>
+          <w:spacing w:val="0"/>
+        </w:rPr>
+        <w:t xml:space="preserve">        </w:t>
+      </w:r>
+      <w:r>
+        <w:rPr>
+          <w:b w:val="false"/>
+          <w:i w:val="false"/>
+          <w:caps w:val="false"/>
+          <w:smallCaps w:val="false"/>
+          <w:color w:val="000000"/>
+          <w:spacing w:val="0"/>
+        </w:rPr>
+        <w:t>b whileloop</w:t>
+      </w:r>
+    </w:p>
+    <w:p>
+      <w:pPr>
+        <w:pStyle w:val="PreformattedText"/>
+        <w:widowControl/>
+        <w:rPr/>
+      </w:pPr>
+      <w:r>
+        <w:rPr/>
+      </w:r>
+    </w:p>
+    <w:p>
+      <w:pPr>
+        <w:pStyle w:val="PreformattedText"/>
+        <w:widowControl/>
+        <w:rPr>
+          <w:caps w:val="false"/>
+          <w:smallCaps w:val="false"/>
+          <w:color w:val="000000"/>
+          <w:spacing w:val="0"/>
+        </w:rPr>
+      </w:pPr>
+      <w:r>
+        <w:rPr>
+          <w:caps w:val="false"/>
+          <w:smallCaps w:val="false"/>
+          <w:color w:val="000000"/>
           <w:spacing w:val="0"/>
         </w:rPr>
         <w:t xml:space="preserve">   </w:t>
       </w:r>
-      <w:r>
-        <w:rPr>
-          <w:b w:val="false"/>
-          <w:i w:val="false"/>
-          <w:caps w:val="false"/>
-          <w:smallCaps w:val="false"/>
-          <w:color w:val="E34ADC"/>
-          <w:spacing w:val="0"/>
-        </w:rPr>
-        <w:t>whileloop:</w:t>
-      </w:r>
-    </w:p>
-    <w:p>
-      <w:pPr>
-        <w:pStyle w:val="PreformattedText"/>
-        <w:widowControl/>
-        <w:rPr>
-          <w:caps w:val="false"/>
-          <w:smallCaps w:val="false"/>
-          <w:color w:val="000000"/>
-          <w:spacing w:val="0"/>
-        </w:rPr>
-      </w:pPr>
-      <w:r>
-        <w:rPr>
-          <w:caps w:val="false"/>
-          <w:smallCaps w:val="false"/>
-          <w:color w:val="000000"/>
-          <w:spacing w:val="0"/>
-        </w:rPr>
-        <w:t xml:space="preserve">        </w:t>
-      </w:r>
-      <w:r>
-        <w:rPr>
-          <w:b/>
-          <w:i w:val="false"/>
-          <w:caps w:val="false"/>
-          <w:smallCaps w:val="false"/>
-          <w:color w:val="800000"/>
-          <w:spacing w:val="0"/>
-        </w:rPr>
-        <w:t>cmp</w:t>
-      </w:r>
-      <w:r>
-        <w:rPr>
-          <w:b w:val="false"/>
-          <w:i w:val="false"/>
-          <w:caps w:val="false"/>
-          <w:smallCaps w:val="false"/>
-          <w:color w:val="000000"/>
-          <w:spacing w:val="0"/>
-        </w:rPr>
-        <w:t xml:space="preserve"> R4</w:t>
-      </w:r>
-      <w:r>
-        <w:rPr>
-          <w:b w:val="false"/>
-          <w:i w:val="false"/>
-          <w:caps w:val="false"/>
-          <w:smallCaps w:val="false"/>
-          <w:color w:val="808030"/>
-          <w:spacing w:val="0"/>
-        </w:rPr>
-        <w:t>,</w:t>
-      </w:r>
-      <w:r>
-        <w:rPr>
-          <w:b w:val="false"/>
-          <w:i w:val="false"/>
-          <w:caps w:val="false"/>
-          <w:smallCaps w:val="false"/>
-          <w:color w:val="000000"/>
-          <w:spacing w:val="0"/>
-        </w:rPr>
-        <w:t xml:space="preserve"> #</w:t>
-      </w:r>
-      <w:r>
-        <w:rPr>
-          <w:b w:val="false"/>
-          <w:i w:val="false"/>
-          <w:caps w:val="false"/>
-          <w:smallCaps w:val="false"/>
-          <w:color w:val="008C00"/>
-          <w:spacing w:val="0"/>
-        </w:rPr>
-        <w:t xml:space="preserve">0 </w:t>
-      </w:r>
-      <w:r>
-        <w:rPr>
-          <w:b w:val="false"/>
-          <w:i w:val="false"/>
-          <w:caps w:val="false"/>
-          <w:smallCaps w:val="false"/>
-          <w:color w:val="000000"/>
-          <w:spacing w:val="0"/>
-        </w:rPr>
-        <w:t>//</w:t>
-      </w:r>
-      <w:r>
-        <w:rPr>
-          <w:b w:val="false"/>
-          <w:i w:val="false"/>
-          <w:caps w:val="false"/>
-          <w:smallCaps w:val="false"/>
-          <w:color w:val="000000"/>
-          <w:spacing w:val="0"/>
-        </w:rPr>
-        <w:t>while(n)</w:t>
-      </w:r>
-    </w:p>
-    <w:p>
-      <w:pPr>
-        <w:pStyle w:val="PreformattedText"/>
-        <w:widowControl/>
-        <w:rPr>
-          <w:caps w:val="false"/>
-          <w:smallCaps w:val="false"/>
-          <w:color w:val="000000"/>
-          <w:spacing w:val="0"/>
-        </w:rPr>
-      </w:pPr>
-      <w:r>
-        <w:rPr>
-          <w:caps w:val="false"/>
-          <w:smallCaps w:val="false"/>
-          <w:color w:val="000000"/>
-          <w:spacing w:val="0"/>
-        </w:rPr>
-        <w:t xml:space="preserve">        </w:t>
-      </w:r>
-      <w:r>
-        <w:rPr>
-          <w:b w:val="false"/>
-          <w:i w:val="false"/>
-          <w:caps w:val="false"/>
-          <w:smallCaps w:val="false"/>
-          <w:color w:val="000000"/>
-          <w:spacing w:val="0"/>
-        </w:rPr>
-        <w:t>beq return</w:t>
-      </w:r>
-    </w:p>
-    <w:p>
-      <w:pPr>
-        <w:pStyle w:val="PreformattedText"/>
-        <w:widowControl/>
-        <w:rPr>
-          <w:b w:val="false"/>
-          <w:i w:val="false"/>
-          <w:caps w:val="false"/>
-          <w:smallCaps w:val="false"/>
-          <w:color w:val="000000"/>
-          <w:spacing w:val="0"/>
-        </w:rPr>
-      </w:pPr>
-      <w:r>
-        <w:rPr>
-          <w:b w:val="false"/>
-          <w:i w:val="false"/>
-          <w:caps w:val="false"/>
-          <w:smallCaps w:val="false"/>
-          <w:color w:val="000000"/>
-          <w:spacing w:val="0"/>
-        </w:rPr>
-      </w:r>
-    </w:p>
-    <w:p>
-      <w:pPr>
-        <w:pStyle w:val="PreformattedText"/>
-        <w:widowControl/>
-        <w:rPr>
-          <w:caps w:val="false"/>
-          <w:smallCaps w:val="false"/>
-          <w:color w:val="000000"/>
-          <w:spacing w:val="0"/>
-        </w:rPr>
-      </w:pPr>
-      <w:r>
-        <w:rPr>
-          <w:b w:val="false"/>
-          <w:i w:val="false"/>
-          <w:caps w:val="false"/>
-          <w:smallCaps w:val="false"/>
-          <w:color w:val="000000"/>
-          <w:spacing w:val="0"/>
-        </w:rPr>
-        <w:t xml:space="preserve">       </w:t>
-      </w:r>
-      <w:r>
-        <w:rPr>
-          <w:b w:val="false"/>
-          <w:i w:val="false"/>
-          <w:caps w:val="false"/>
-          <w:smallCaps w:val="false"/>
-          <w:color w:val="000000"/>
-          <w:spacing w:val="0"/>
-        </w:rPr>
-        <w:t xml:space="preserve">// </w:t>
-      </w:r>
-      <w:r>
-        <w:rPr>
-          <w:b w:val="false"/>
-          <w:i w:val="false"/>
-          <w:caps w:val="false"/>
-          <w:smallCaps w:val="false"/>
-          <w:color w:val="000000"/>
-          <w:spacing w:val="0"/>
-        </w:rPr>
-        <w:t>counter as r3, the result of n%2 (which is the same as n&amp;1) save at R5</w:t>
-      </w:r>
-    </w:p>
-    <w:p>
-      <w:pPr>
-        <w:pStyle w:val="PreformattedText"/>
-        <w:widowControl/>
-        <w:rPr>
-          <w:caps w:val="false"/>
-          <w:smallCaps w:val="false"/>
-          <w:color w:val="000000"/>
-          <w:spacing w:val="0"/>
-        </w:rPr>
-      </w:pPr>
-      <w:r>
-        <w:rPr>
-          <w:caps w:val="false"/>
-          <w:smallCaps w:val="false"/>
-          <w:color w:val="000000"/>
-          <w:spacing w:val="0"/>
-        </w:rPr>
-        <w:t xml:space="preserve">        </w:t>
-      </w:r>
-      <w:r>
-        <w:rPr>
-          <w:b/>
-          <w:i w:val="false"/>
-          <w:caps w:val="false"/>
-          <w:smallCaps w:val="false"/>
-          <w:color w:val="800000"/>
-          <w:spacing w:val="0"/>
-        </w:rPr>
-        <w:t>and</w:t>
-      </w:r>
-      <w:r>
-        <w:rPr>
-          <w:b w:val="false"/>
-          <w:i w:val="false"/>
-          <w:caps w:val="false"/>
-          <w:smallCaps w:val="false"/>
-          <w:color w:val="000000"/>
-          <w:spacing w:val="0"/>
-        </w:rPr>
-        <w:t xml:space="preserve"> R5</w:t>
-      </w:r>
-      <w:r>
-        <w:rPr>
-          <w:b w:val="false"/>
-          <w:i w:val="false"/>
-          <w:caps w:val="false"/>
-          <w:smallCaps w:val="false"/>
-          <w:color w:val="808030"/>
-          <w:spacing w:val="0"/>
-        </w:rPr>
-        <w:t>,</w:t>
-      </w:r>
-      <w:r>
-        <w:rPr>
-          <w:b w:val="false"/>
-          <w:i w:val="false"/>
-          <w:caps w:val="false"/>
-          <w:smallCaps w:val="false"/>
-          <w:color w:val="000000"/>
-          <w:spacing w:val="0"/>
-        </w:rPr>
-        <w:t xml:space="preserve"> R4</w:t>
-      </w:r>
-      <w:r>
-        <w:rPr>
-          <w:b w:val="false"/>
-          <w:i w:val="false"/>
-          <w:caps w:val="false"/>
-          <w:smallCaps w:val="false"/>
-          <w:color w:val="808030"/>
-          <w:spacing w:val="0"/>
-        </w:rPr>
-        <w:t>,</w:t>
-      </w:r>
-      <w:r>
-        <w:rPr>
-          <w:b w:val="false"/>
-          <w:i w:val="false"/>
-          <w:caps w:val="false"/>
-          <w:smallCaps w:val="false"/>
-          <w:color w:val="000000"/>
-          <w:spacing w:val="0"/>
-        </w:rPr>
-        <w:t xml:space="preserve"> #</w:t>
-      </w:r>
-      <w:r>
-        <w:rPr>
-          <w:b w:val="false"/>
-          <w:i w:val="false"/>
-          <w:caps w:val="false"/>
-          <w:smallCaps w:val="false"/>
-          <w:color w:val="008C00"/>
-          <w:spacing w:val="0"/>
-        </w:rPr>
-        <w:t>1</w:t>
-      </w:r>
-      <w:r>
-        <w:rPr>
-          <w:b w:val="false"/>
-          <w:i w:val="false"/>
-          <w:caps w:val="false"/>
-          <w:smallCaps w:val="false"/>
-          <w:color w:val="000000"/>
-          <w:spacing w:val="0"/>
-        </w:rPr>
-        <w:t xml:space="preserve"> </w:t>
-      </w:r>
-      <w:r>
-        <w:rPr>
-          <w:b w:val="false"/>
-          <w:i w:val="false"/>
-          <w:caps w:val="false"/>
-          <w:smallCaps w:val="false"/>
-          <w:color w:val="808030"/>
-          <w:spacing w:val="0"/>
-        </w:rPr>
-        <w:t>//</w:t>
-      </w:r>
-      <w:r>
-        <w:rPr>
-          <w:b w:val="false"/>
-          <w:i w:val="false"/>
-          <w:caps w:val="false"/>
-          <w:smallCaps w:val="false"/>
-          <w:color w:val="000000"/>
-          <w:spacing w:val="0"/>
-        </w:rPr>
-        <w:t xml:space="preserve">R5 </w:t>
-      </w:r>
-      <w:r>
-        <w:rPr>
-          <w:b w:val="false"/>
-          <w:i w:val="false"/>
-          <w:caps w:val="false"/>
-          <w:smallCaps w:val="false"/>
-          <w:color w:val="004A43"/>
-          <w:spacing w:val="0"/>
-        </w:rPr>
-        <w:t>for</w:t>
-      </w:r>
-      <w:r>
-        <w:rPr>
-          <w:b w:val="false"/>
-          <w:i w:val="false"/>
-          <w:caps w:val="false"/>
-          <w:smallCaps w:val="false"/>
-          <w:color w:val="000000"/>
-          <w:spacing w:val="0"/>
-        </w:rPr>
-        <w:t xml:space="preserve"> increment value </w:t>
-      </w:r>
-      <w:r>
-        <w:rPr>
-          <w:b w:val="false"/>
-          <w:i w:val="false"/>
-          <w:caps w:val="false"/>
-          <w:smallCaps w:val="false"/>
-          <w:color w:val="000000"/>
-          <w:spacing w:val="0"/>
-        </w:rPr>
-        <w:t>in R3</w:t>
-      </w:r>
-    </w:p>
-    <w:p>
-      <w:pPr>
-        <w:pStyle w:val="PreformattedText"/>
-        <w:widowControl/>
-        <w:rPr>
-          <w:caps w:val="false"/>
-          <w:smallCaps w:val="false"/>
-          <w:color w:val="000000"/>
-          <w:spacing w:val="0"/>
-        </w:rPr>
-      </w:pPr>
-      <w:r>
-        <w:rPr>
-          <w:caps w:val="false"/>
-          <w:smallCaps w:val="false"/>
-          <w:color w:val="000000"/>
-          <w:spacing w:val="0"/>
-        </w:rPr>
-        <w:t xml:space="preserve">        </w:t>
-      </w:r>
-      <w:r>
-        <w:rPr>
-          <w:b/>
-          <w:i w:val="false"/>
-          <w:caps w:val="false"/>
-          <w:smallCaps w:val="false"/>
-          <w:color w:val="800000"/>
-          <w:spacing w:val="0"/>
-        </w:rPr>
-        <w:t>add</w:t>
-      </w:r>
-      <w:r>
-        <w:rPr>
-          <w:b w:val="false"/>
-          <w:i w:val="false"/>
-          <w:caps w:val="false"/>
-          <w:smallCaps w:val="false"/>
-          <w:color w:val="000000"/>
-          <w:spacing w:val="0"/>
-        </w:rPr>
-        <w:t xml:space="preserve"> R3</w:t>
-      </w:r>
-      <w:r>
-        <w:rPr>
-          <w:b w:val="false"/>
-          <w:i w:val="false"/>
-          <w:caps w:val="false"/>
-          <w:smallCaps w:val="false"/>
-          <w:color w:val="808030"/>
-          <w:spacing w:val="0"/>
-        </w:rPr>
-        <w:t>,</w:t>
-      </w:r>
-      <w:r>
-        <w:rPr>
-          <w:b w:val="false"/>
-          <w:i w:val="false"/>
-          <w:caps w:val="false"/>
-          <w:smallCaps w:val="false"/>
-          <w:color w:val="000000"/>
-          <w:spacing w:val="0"/>
-        </w:rPr>
-        <w:t xml:space="preserve"> R3</w:t>
-      </w:r>
-      <w:r>
-        <w:rPr>
-          <w:b w:val="false"/>
-          <w:i w:val="false"/>
-          <w:caps w:val="false"/>
-          <w:smallCaps w:val="false"/>
-          <w:color w:val="808030"/>
-          <w:spacing w:val="0"/>
-        </w:rPr>
-        <w:t>,</w:t>
-      </w:r>
-      <w:r>
-        <w:rPr>
-          <w:b w:val="false"/>
-          <w:i w:val="false"/>
-          <w:caps w:val="false"/>
-          <w:smallCaps w:val="false"/>
-          <w:color w:val="000000"/>
-          <w:spacing w:val="0"/>
-        </w:rPr>
-        <w:t xml:space="preserve"> R5 // </w:t>
-      </w:r>
-      <w:r>
-        <w:rPr>
-          <w:b w:val="false"/>
-          <w:i w:val="false"/>
-          <w:caps w:val="false"/>
-          <w:smallCaps w:val="false"/>
-          <w:color w:val="000000"/>
-          <w:spacing w:val="0"/>
-        </w:rPr>
-        <w:t>counter+=n%2</w:t>
-      </w:r>
-    </w:p>
-    <w:p>
-      <w:pPr>
-        <w:pStyle w:val="PreformattedText"/>
-        <w:widowControl/>
-        <w:rPr/>
-      </w:pPr>
-      <w:r>
-        <w:rPr/>
-      </w:r>
-    </w:p>
-    <w:p>
-      <w:pPr>
-        <w:pStyle w:val="PreformattedText"/>
-        <w:widowControl/>
-        <w:rPr>
-          <w:caps w:val="false"/>
-          <w:smallCaps w:val="false"/>
-          <w:color w:val="000000"/>
-          <w:spacing w:val="0"/>
-        </w:rPr>
-      </w:pPr>
-      <w:r>
-        <w:rPr>
-          <w:caps w:val="false"/>
-          <w:smallCaps w:val="false"/>
-          <w:color w:val="000000"/>
-          <w:spacing w:val="0"/>
-        </w:rPr>
-        <w:t xml:space="preserve">        </w:t>
-      </w:r>
-      <w:r>
-        <w:rPr>
-          <w:b w:val="false"/>
-          <w:i w:val="false"/>
-          <w:caps w:val="false"/>
-          <w:smallCaps w:val="false"/>
-          <w:color w:val="000000"/>
-          <w:spacing w:val="0"/>
-        </w:rPr>
-        <w:t xml:space="preserve">lsr R4 </w:t>
-      </w:r>
-      <w:r>
-        <w:rPr>
-          <w:b w:val="false"/>
-          <w:i w:val="false"/>
-          <w:caps w:val="false"/>
-          <w:smallCaps w:val="false"/>
-          <w:color w:val="808030"/>
-          <w:spacing w:val="0"/>
-        </w:rPr>
-        <w:t>,</w:t>
-      </w:r>
-      <w:r>
-        <w:rPr>
-          <w:b w:val="false"/>
-          <w:i w:val="false"/>
-          <w:caps w:val="false"/>
-          <w:smallCaps w:val="false"/>
-          <w:color w:val="000000"/>
-          <w:spacing w:val="0"/>
-        </w:rPr>
-        <w:t xml:space="preserve">R4 </w:t>
-      </w:r>
-      <w:r>
-        <w:rPr>
-          <w:b w:val="false"/>
-          <w:i w:val="false"/>
-          <w:caps w:val="false"/>
-          <w:smallCaps w:val="false"/>
-          <w:color w:val="808030"/>
-          <w:spacing w:val="0"/>
-        </w:rPr>
-        <w:t>,</w:t>
-      </w:r>
-      <w:r>
-        <w:rPr>
-          <w:b w:val="false"/>
-          <w:i w:val="false"/>
-          <w:caps w:val="false"/>
-          <w:smallCaps w:val="false"/>
-          <w:color w:val="000000"/>
-          <w:spacing w:val="0"/>
-        </w:rPr>
-        <w:t>#</w:t>
-      </w:r>
-      <w:r>
-        <w:rPr>
-          <w:b w:val="false"/>
-          <w:i w:val="false"/>
-          <w:caps w:val="false"/>
-          <w:smallCaps w:val="false"/>
-          <w:color w:val="008C00"/>
-          <w:spacing w:val="0"/>
-        </w:rPr>
-        <w:t xml:space="preserve">1 </w:t>
-      </w:r>
-      <w:r>
-        <w:rPr>
-          <w:b w:val="false"/>
-          <w:i w:val="false"/>
-          <w:caps w:val="false"/>
-          <w:smallCaps w:val="false"/>
-          <w:color w:val="000000"/>
-          <w:spacing w:val="0"/>
-        </w:rPr>
-        <w:t>//</w:t>
-      </w:r>
-      <w:r>
-        <w:rPr>
-          <w:b w:val="false"/>
-          <w:i w:val="false"/>
-          <w:caps w:val="false"/>
-          <w:smallCaps w:val="false"/>
-          <w:color w:val="000000"/>
-          <w:spacing w:val="0"/>
-        </w:rPr>
-        <w:t>n&gt;&gt;=1</w:t>
-      </w:r>
-    </w:p>
-    <w:p>
-      <w:pPr>
-        <w:pStyle w:val="PreformattedText"/>
-        <w:widowControl/>
-        <w:rPr>
-          <w:caps w:val="false"/>
-          <w:smallCaps w:val="false"/>
-          <w:color w:val="000000"/>
-          <w:spacing w:val="0"/>
-        </w:rPr>
-      </w:pPr>
-      <w:r>
-        <w:rPr>
-          <w:caps w:val="false"/>
-          <w:smallCaps w:val="false"/>
-          <w:color w:val="000000"/>
-          <w:spacing w:val="0"/>
-        </w:rPr>
-        <w:t xml:space="preserve">        </w:t>
-      </w:r>
-      <w:r>
-        <w:rPr>
-          <w:b w:val="false"/>
-          <w:i w:val="false"/>
-          <w:caps w:val="false"/>
-          <w:smallCaps w:val="false"/>
-          <w:color w:val="000000"/>
-          <w:spacing w:val="0"/>
-        </w:rPr>
-        <w:t>b whileloop</w:t>
-      </w:r>
-    </w:p>
-    <w:p>
-      <w:pPr>
-        <w:pStyle w:val="PreformattedText"/>
-        <w:widowControl/>
-        <w:rPr/>
-      </w:pPr>
-      <w:r>
-        <w:rPr/>
-      </w:r>
-    </w:p>
-    <w:p>
-      <w:pPr>
-        <w:pStyle w:val="PreformattedText"/>
-        <w:widowControl/>
-        <w:rPr>
-          <w:caps w:val="false"/>
-          <w:smallCaps w:val="false"/>
-          <w:color w:val="000000"/>
-          <w:spacing w:val="0"/>
-        </w:rPr>
-      </w:pPr>
-      <w:r>
-        <w:rPr>
-          <w:caps w:val="false"/>
-          <w:smallCaps w:val="false"/>
-          <w:color w:val="000000"/>
-          <w:spacing w:val="0"/>
-        </w:rPr>
-        <w:t xml:space="preserve">   </w:t>
-      </w:r>
-    </w:p>
-    <w:p>
-      <w:pPr>
-        <w:pStyle w:val="PreformattedText"/>
-        <w:widowControl/>
-        <w:rPr>
-          <w:b w:val="false"/>
+    </w:p>
+    <w:p>
+      <w:pPr>
+        <w:pStyle w:val="PreformattedText"/>
+        <w:widowControl/>
+        <w:rPr>
+          <w:b w:val="false"/>
+          <w:b w:val="false"/>
+          <w:i w:val="false"/>
           <w:i w:val="false"/>
           <w:caps w:val="false"/>
           <w:smallCaps w:val="false"/>
@@ -2136,14 +2012,7 @@
           <w:sz w:val="28"/>
           <w:szCs w:val="28"/>
         </w:rPr>
-        <w:t>e.g. a=0x1000  =</w:t>
-      </w:r>
-      <w:r>
-        <w:rPr>
-          <w:sz w:val="28"/>
-          <w:szCs w:val="28"/>
-        </w:rPr>
-        <w:t>1000000000000</w:t>
+        <w:t>e.g. a=0x1000  =1000000000000</w:t>
       </w:r>
     </w:p>
     <w:p>
@@ -2167,14 +2036,7 @@
           <w:sz w:val="28"/>
           <w:szCs w:val="28"/>
         </w:rPr>
-        <w:t>b=0x3f      =</w:t>
-      </w:r>
-      <w:r>
-        <w:rPr>
-          <w:sz w:val="28"/>
-          <w:szCs w:val="28"/>
-        </w:rPr>
-        <w:t>0000000111111</w:t>
+        <w:t>b=0x3f      =0000000111111</w:t>
       </w:r>
     </w:p>
     <w:p>
@@ -2215,28 +2077,7 @@
           <w:sz w:val="28"/>
           <w:szCs w:val="28"/>
         </w:rPr>
-        <w:t xml:space="preserve">The </w:t>
-      </w:r>
-      <w:r>
-        <w:rPr>
-          <w:sz w:val="28"/>
-          <w:szCs w:val="28"/>
-        </w:rPr>
-        <w:t>correct</w:t>
-      </w:r>
-      <w:r>
-        <w:rPr>
-          <w:sz w:val="28"/>
-          <w:szCs w:val="28"/>
-        </w:rPr>
-        <w:t xml:space="preserve"> answer should be </w:t>
-      </w:r>
-      <w:r>
-        <w:rPr>
-          <w:sz w:val="28"/>
-          <w:szCs w:val="28"/>
-        </w:rPr>
-        <w:t>7 ,stored in r3</w:t>
+        <w:t>The correct answer should be 7 ,stored in r3</w:t>
       </w:r>
     </w:p>
     <w:p>
@@ -2254,7 +2095,7 @@
           <w:szCs w:val="28"/>
         </w:rPr>
         <w:drawing>
-          <wp:anchor behindDoc="0" distT="0" distB="0" distL="0" distR="0" simplePos="0" locked="0" layoutInCell="1" allowOverlap="1" relativeHeight="6">
+          <wp:anchor behindDoc="0" distT="0" distB="0" distL="0" distR="0" simplePos="0" locked="0" layoutInCell="1" allowOverlap="1" relativeHeight="4">
             <wp:simplePos x="0" y="0"/>
             <wp:positionH relativeFrom="column">
               <wp:align>center</wp:align>
@@ -2378,14 +2219,7 @@
           <w:sz w:val="28"/>
           <w:szCs w:val="28"/>
         </w:rPr>
-        <w:t xml:space="preserve">a xor b  = 1011010 </w:t>
-      </w:r>
-      <w:r>
-        <w:rPr>
-          <w:sz w:val="28"/>
-          <w:szCs w:val="28"/>
-        </w:rPr>
-        <w:t>store in r0</w:t>
+        <w:t>a xor b  = 1011010 store in r0</w:t>
       </w:r>
     </w:p>
     <w:p>
@@ -2402,28 +2236,7 @@
           <w:sz w:val="28"/>
           <w:szCs w:val="28"/>
         </w:rPr>
-        <w:t xml:space="preserve">The </w:t>
-      </w:r>
-      <w:r>
-        <w:rPr>
-          <w:sz w:val="28"/>
-          <w:szCs w:val="28"/>
-        </w:rPr>
-        <w:t>correct</w:t>
-      </w:r>
-      <w:r>
-        <w:rPr>
-          <w:sz w:val="28"/>
-          <w:szCs w:val="28"/>
-        </w:rPr>
-        <w:t xml:space="preserve"> answer should be </w:t>
-      </w:r>
-      <w:r>
-        <w:rPr>
-          <w:sz w:val="28"/>
-          <w:szCs w:val="28"/>
-        </w:rPr>
-        <w:t>4 ,stored in r3</w:t>
+        <w:t>The correct answer should be 4 ,stored in r3</w:t>
       </w:r>
     </w:p>
     <w:p>
@@ -2441,7 +2254,7 @@
           <w:szCs w:val="28"/>
         </w:rPr>
         <w:drawing>
-          <wp:anchor behindDoc="0" distT="0" distB="0" distL="0" distR="0" simplePos="0" locked="0" layoutInCell="1" allowOverlap="1" relativeHeight="7">
+          <wp:anchor behindDoc="0" distT="0" distB="0" distL="0" distR="0" simplePos="0" locked="0" layoutInCell="1" allowOverlap="1" relativeHeight="5">
             <wp:simplePos x="0" y="0"/>
             <wp:positionH relativeFrom="column">
               <wp:align>center</wp:align>
@@ -2556,10 +2369,7 @@
       <w:pPr>
         <w:pStyle w:val="Normal"/>
         <w:jc w:val="left"/>
-        <w:rPr>
-          <w:sz w:val="28"/>
-          <w:szCs w:val="28"/>
-        </w:rPr>
+        <w:rPr/>
       </w:pPr>
       <w:r>
         <w:rPr>
@@ -2593,21 +2403,7 @@
           <w:sz w:val="28"/>
           <w:szCs w:val="28"/>
         </w:rPr>
-        <w:t xml:space="preserve">The 0x55aa and 0xaa55 cannot be encoded by the method of link provided up, namely the ROTATING METHOD of using 12 bits immediate value(in ARM instruction architecture ) to represent </w:t>
-      </w:r>
-      <w:r>
-        <w:rPr>
-          <w:sz w:val="28"/>
-          <w:szCs w:val="28"/>
-        </w:rPr>
-        <w:t>larger immediate value</w:t>
-      </w:r>
-      <w:r>
-        <w:rPr>
-          <w:sz w:val="28"/>
-          <w:szCs w:val="28"/>
-        </w:rPr>
-        <w:t>.</w:t>
+        <w:t>The 0x55aa and 0xaa55 cannot be encoded by the method of link provided up, namely the ROTATING METHOD of using 12 bits immediate value(in ARM instruction architecture ) to represent larger immediate value.</w:t>
       </w:r>
     </w:p>
     <w:p>
@@ -2633,6 +2429,8 @@
         <w:rPr>
           <w:rFonts w:ascii="Georgia;serif" w:hAnsi="Georgia;serif"/>
           <w:b w:val="false"/>
+          <w:b w:val="false"/>
+          <w:i w:val="false"/>
           <w:i w:val="false"/>
           <w:caps w:val="false"/>
           <w:smallCaps w:val="false"/>
@@ -2671,12 +2469,7 @@
         </w:rPr>
       </w:pPr>
       <w:r>
-        <w:rPr>
-          <w:caps w:val="false"/>
-          <w:smallCaps w:val="false"/>
-          <w:color w:val="222222"/>
-          <w:spacing w:val="0"/>
-        </w:rPr>
+        <w:rPr/>
         <w:drawing>
           <wp:inline distT="0" distB="0" distL="0" distR="0">
             <wp:extent cx="6530340" cy="579120"/>
@@ -2736,10 +2529,7 @@
       <w:pPr>
         <w:pStyle w:val="TextBody"/>
         <w:jc w:val="left"/>
-        <w:rPr>
-          <w:sz w:val="48"/>
-          <w:szCs w:val="48"/>
-        </w:rPr>
+        <w:rPr/>
       </w:pPr>
       <w:r>
         <w:rPr>
@@ -2805,12 +2595,7 @@
         </w:rPr>
       </w:pPr>
       <w:r>
-        <w:rPr>
-          <w:caps w:val="false"/>
-          <w:smallCaps w:val="false"/>
-          <w:color w:val="222222"/>
-          <w:spacing w:val="0"/>
-        </w:rPr>
+        <w:rPr/>
         <w:drawing>
           <wp:inline distT="0" distB="0" distL="0" distR="0">
             <wp:extent cx="2491740" cy="579120"/>
@@ -2882,7 +2667,7 @@
           <w:szCs w:val="28"/>
         </w:rPr>
         <w:drawing>
-          <wp:anchor behindDoc="0" distT="0" distB="0" distL="0" distR="0" simplePos="0" locked="0" layoutInCell="1" allowOverlap="1" relativeHeight="4">
+          <wp:anchor behindDoc="0" distT="0" distB="0" distL="0" distR="0" simplePos="0" locked="0" layoutInCell="1" allowOverlap="1" relativeHeight="2">
             <wp:simplePos x="0" y="0"/>
             <wp:positionH relativeFrom="column">
               <wp:posOffset>-31750</wp:posOffset>
@@ -2927,7 +2712,7 @@
           </wp:anchor>
         </w:drawing>
         <w:drawing>
-          <wp:anchor behindDoc="0" distT="0" distB="0" distL="0" distR="0" simplePos="0" locked="0" layoutInCell="1" allowOverlap="1" relativeHeight="5">
+          <wp:anchor behindDoc="0" distT="0" distB="0" distL="0" distR="0" simplePos="0" locked="0" layoutInCell="1" allowOverlap="1" relativeHeight="3">
             <wp:simplePos x="0" y="0"/>
             <wp:positionH relativeFrom="column">
               <wp:posOffset>2973070</wp:posOffset>
@@ -3036,28 +2821,7 @@
           <w:sz w:val="28"/>
           <w:szCs w:val="28"/>
         </w:rPr>
-        <w:t>Q:</w:t>
-      </w:r>
-      <w:r>
-        <w:rPr>
-          <w:sz w:val="28"/>
-          <w:szCs w:val="28"/>
-        </w:rPr>
-        <w:t xml:space="preserve">So how do we represented other values </w:t>
-      </w:r>
-      <w:r>
-        <w:rPr>
-          <w:sz w:val="28"/>
-          <w:szCs w:val="28"/>
-        </w:rPr>
-        <w:t>that are not accepted before</w:t>
-      </w:r>
-      <w:r>
-        <w:rPr>
-          <w:sz w:val="28"/>
-          <w:szCs w:val="28"/>
-        </w:rPr>
-        <w:t>?</w:t>
+        <w:t>Q:So how do we represented other values that are not accepted before?</w:t>
       </w:r>
     </w:p>
     <w:p>
@@ -3090,21 +2854,7 @@
           <w:sz w:val="28"/>
           <w:szCs w:val="28"/>
         </w:rPr>
-        <w:t>A:</w:t>
-      </w:r>
-      <w:r>
-        <w:rPr>
-          <w:sz w:val="28"/>
-          <w:szCs w:val="28"/>
-        </w:rPr>
-        <w:t xml:space="preserve">Maybe we can use more register to represent then(by decomposition) </w:t>
-      </w:r>
-      <w:r>
-        <w:rPr>
-          <w:sz w:val="28"/>
-          <w:szCs w:val="28"/>
-        </w:rPr>
-        <w:t>mov some accepted value to 2 or even more registers to addup (or some linear combinations) to form the unaccepted immediate value aforementioned.</w:t>
+        <w:t>A:Maybe we can use more register to represent then(by decomposition) mov some accepted value to 2 or even more registers to addup (or some linear combinations) to form the unaccepted immediate value aforementioned.</w:t>
       </w:r>
     </w:p>
     <w:p>
@@ -3153,28 +2903,7 @@
           <w:sz w:val="48"/>
           <w:szCs w:val="48"/>
         </w:rPr>
-        <w:t>Problem</w:t>
-      </w:r>
-      <w:r>
-        <w:rPr>
-          <w:sz w:val="48"/>
-          <w:szCs w:val="48"/>
-        </w:rPr>
-        <w:t>2</w:t>
-      </w:r>
-      <w:r>
-        <w:rPr>
-          <w:sz w:val="48"/>
-          <w:szCs w:val="48"/>
-        </w:rPr>
-        <w:t xml:space="preserve"> </w:t>
-      </w:r>
-      <w:r>
-        <w:rPr>
-          <w:sz w:val="48"/>
-          <w:szCs w:val="48"/>
-        </w:rPr>
-        <w:t>Fibonacci Sequence</w:t>
+        <w:t>Problem2 Fibonacci Sequence</w:t>
       </w:r>
     </w:p>
     <w:p>
@@ -3221,14 +2950,7 @@
           <w:sz w:val="28"/>
           <w:szCs w:val="28"/>
         </w:rPr>
-        <w:t xml:space="preserve">The </w:t>
-      </w:r>
-      <w:r>
-        <w:rPr>
-          <w:sz w:val="28"/>
-          <w:szCs w:val="28"/>
-        </w:rPr>
-        <w:t>well known mathematical sequence defined as:</w:t>
+        <w:t>The well known mathematical sequence defined as:</w:t>
       </w:r>
     </w:p>
     <w:p>
@@ -3241,9 +2963,12 @@
         </w:rPr>
       </w:pPr>
       <w:r>
-        <w:rPr/>
+        <w:rPr>
+          <w:sz w:val="28"/>
+          <w:szCs w:val="28"/>
+        </w:rPr>
         <w:drawing>
-          <wp:anchor behindDoc="0" distT="0" distB="0" distL="0" distR="0" simplePos="0" locked="0" layoutInCell="1" allowOverlap="1" relativeHeight="8">
+          <wp:anchor behindDoc="0" distT="0" distB="0" distL="0" distR="0" simplePos="0" locked="0" layoutInCell="1" allowOverlap="1" relativeHeight="6">
             <wp:simplePos x="0" y="0"/>
             <wp:positionH relativeFrom="column">
               <wp:posOffset>6985</wp:posOffset>
@@ -3299,7 +3024,10 @@
         </w:rPr>
       </w:pPr>
       <w:r>
-        <w:rPr/>
+        <w:rPr>
+          <w:sz w:val="28"/>
+          <w:szCs w:val="28"/>
+        </w:rPr>
       </w:r>
     </w:p>
     <w:p>
@@ -3312,7 +3040,10 @@
         </w:rPr>
       </w:pPr>
       <w:r>
-        <w:rPr/>
+        <w:rPr>
+          <w:sz w:val="28"/>
+          <w:szCs w:val="28"/>
+        </w:rPr>
       </w:r>
     </w:p>
     <w:p>
@@ -3325,7 +3056,10 @@
         </w:rPr>
       </w:pPr>
       <w:r>
-        <w:rPr/>
+        <w:rPr>
+          <w:sz w:val="28"/>
+          <w:szCs w:val="28"/>
+        </w:rPr>
       </w:r>
     </w:p>
     <w:p>
@@ -3338,7 +3072,10 @@
         </w:rPr>
       </w:pPr>
       <w:r>
-        <w:rPr/>
+        <w:rPr>
+          <w:sz w:val="28"/>
+          <w:szCs w:val="28"/>
+        </w:rPr>
       </w:r>
     </w:p>
     <w:p>
@@ -3351,7 +3088,10 @@
         </w:rPr>
       </w:pPr>
       <w:r>
-        <w:rPr/>
+        <w:rPr>
+          <w:sz w:val="28"/>
+          <w:szCs w:val="28"/>
+        </w:rPr>
       </w:r>
     </w:p>
     <w:p>
@@ -3365,14 +3105,7 @@
           <w:sz w:val="28"/>
           <w:szCs w:val="28"/>
         </w:rPr>
-        <w:t>(</w:t>
-      </w:r>
-      <w:r>
-        <w:rPr>
-          <w:sz w:val="28"/>
-          <w:szCs w:val="28"/>
-        </w:rPr>
-        <w:t>source wikipedia)</w:t>
+        <w:t>(source wikipedia)</w:t>
       </w:r>
     </w:p>
     <w:p>
@@ -3385,7 +3118,10 @@
         </w:rPr>
       </w:pPr>
       <w:r>
-        <w:rPr/>
+        <w:rPr>
+          <w:sz w:val="28"/>
+          <w:szCs w:val="28"/>
+        </w:rPr>
       </w:r>
     </w:p>
     <w:p>
@@ -3398,7 +3134,10 @@
         </w:rPr>
       </w:pPr>
       <w:r>
-        <w:rPr/>
+        <w:rPr>
+          <w:sz w:val="28"/>
+          <w:szCs w:val="28"/>
+        </w:rPr>
       </w:r>
     </w:p>
     <w:p>
@@ -3473,20 +3212,7 @@
           <w:sz w:val="28"/>
           <w:szCs w:val="28"/>
         </w:rPr>
-        <w:t>t</w:t>
-      </w:r>
-      <w:r>
-        <w:rPr>
-          <w:b w:val="false"/>
-          <w:i w:val="false"/>
-          <w:caps w:val="false"/>
-          <w:smallCaps w:val="false"/>
-          <w:color w:val="000000"/>
-          <w:spacing w:val="0"/>
-          <w:sz w:val="28"/>
-          <w:szCs w:val="28"/>
-        </w:rPr>
-        <w:t>o check if the input value is in the range, other wise, minus r4 by 1 (r4 is originally initialized with 0) and return.</w:t>
+        <w:t>to check if the input value is in the range, other wise, minus r4 by 1 (r4 is originally initialized with 0) and return.</w:t>
       </w:r>
     </w:p>
     <w:p>
@@ -3495,17 +3221,25 @@
         <w:jc w:val="left"/>
         <w:rPr>
           <w:b w:val="false"/>
-          <w:i w:val="false"/>
-          <w:caps w:val="false"/>
-          <w:smallCaps w:val="false"/>
-          <w:spacing w:val="0"/>
-          <w:sz w:val="28"/>
-          <w:szCs w:val="28"/>
-        </w:rPr>
-      </w:pPr>
-      <w:r>
-        <w:rPr>
-          <w:color w:val="000000"/>
+          <w:b w:val="false"/>
+          <w:i w:val="false"/>
+          <w:i w:val="false"/>
+          <w:caps w:val="false"/>
+          <w:smallCaps w:val="false"/>
+          <w:spacing w:val="0"/>
+          <w:sz w:val="28"/>
+          <w:szCs w:val="28"/>
+        </w:rPr>
+      </w:pPr>
+      <w:r>
+        <w:rPr>
+          <w:b w:val="false"/>
+          <w:i w:val="false"/>
+          <w:caps w:val="false"/>
+          <w:smallCaps w:val="false"/>
+          <w:spacing w:val="0"/>
+          <w:sz w:val="28"/>
+          <w:szCs w:val="28"/>
         </w:rPr>
       </w:r>
     </w:p>
@@ -3528,33 +3262,7 @@
           <w:sz w:val="28"/>
           <w:szCs w:val="28"/>
         </w:rPr>
-        <w:t xml:space="preserve">If it is really in the range, </w:t>
-      </w:r>
-      <w:r>
-        <w:rPr>
-          <w:b w:val="false"/>
-          <w:i w:val="false"/>
-          <w:caps w:val="false"/>
-          <w:smallCaps w:val="false"/>
-          <w:color w:val="000000"/>
-          <w:spacing w:val="0"/>
-          <w:sz w:val="28"/>
-          <w:szCs w:val="28"/>
-        </w:rPr>
-        <w:t>then go to Fibonacci main function, by using the loop method (the recursion may be too difficult to implement in ARM assembly)</w:t>
-      </w:r>
-      <w:r>
-        <w:rPr>
-          <w:b w:val="false"/>
-          <w:i w:val="false"/>
-          <w:caps w:val="false"/>
-          <w:smallCaps w:val="false"/>
-          <w:color w:val="000000"/>
-          <w:spacing w:val="0"/>
-          <w:sz w:val="28"/>
-          <w:szCs w:val="28"/>
-        </w:rPr>
-        <w:t xml:space="preserve"> </w:t>
+        <w:t xml:space="preserve">If it is really in the range, then go to Fibonacci main function, by using the loop method (the recursion may be too difficult to implement in ARM assembly) </w:t>
       </w:r>
     </w:p>
     <w:p>
@@ -3563,17 +3271,25 @@
         <w:jc w:val="left"/>
         <w:rPr>
           <w:b w:val="false"/>
-          <w:i w:val="false"/>
-          <w:caps w:val="false"/>
-          <w:smallCaps w:val="false"/>
-          <w:spacing w:val="0"/>
-          <w:sz w:val="28"/>
-          <w:szCs w:val="28"/>
-        </w:rPr>
-      </w:pPr>
-      <w:r>
-        <w:rPr>
-          <w:color w:val="000000"/>
+          <w:b w:val="false"/>
+          <w:i w:val="false"/>
+          <w:i w:val="false"/>
+          <w:caps w:val="false"/>
+          <w:smallCaps w:val="false"/>
+          <w:spacing w:val="0"/>
+          <w:sz w:val="28"/>
+          <w:szCs w:val="28"/>
+        </w:rPr>
+      </w:pPr>
+      <w:r>
+        <w:rPr>
+          <w:b w:val="false"/>
+          <w:i w:val="false"/>
+          <w:caps w:val="false"/>
+          <w:smallCaps w:val="false"/>
+          <w:spacing w:val="0"/>
+          <w:sz w:val="28"/>
+          <w:szCs w:val="28"/>
         </w:rPr>
       </w:r>
     </w:p>
@@ -3605,17 +3321,25 @@
         <w:jc w:val="left"/>
         <w:rPr>
           <w:b w:val="false"/>
-          <w:i w:val="false"/>
-          <w:caps w:val="false"/>
-          <w:smallCaps w:val="false"/>
-          <w:spacing w:val="0"/>
-          <w:sz w:val="28"/>
-          <w:szCs w:val="28"/>
-        </w:rPr>
-      </w:pPr>
-      <w:r>
-        <w:rPr>
-          <w:color w:val="000000"/>
+          <w:b w:val="false"/>
+          <w:i w:val="false"/>
+          <w:i w:val="false"/>
+          <w:caps w:val="false"/>
+          <w:smallCaps w:val="false"/>
+          <w:spacing w:val="0"/>
+          <w:sz w:val="28"/>
+          <w:szCs w:val="28"/>
+        </w:rPr>
+      </w:pPr>
+      <w:r>
+        <w:rPr>
+          <w:b w:val="false"/>
+          <w:i w:val="false"/>
+          <w:caps w:val="false"/>
+          <w:smallCaps w:val="false"/>
+          <w:spacing w:val="0"/>
+          <w:sz w:val="28"/>
+          <w:szCs w:val="28"/>
         </w:rPr>
       </w:r>
     </w:p>
@@ -3660,20 +3384,7 @@
           <w:sz w:val="28"/>
           <w:szCs w:val="28"/>
         </w:rPr>
-        <w:t xml:space="preserve">By using the cmp, </w:t>
-      </w:r>
-      <w:r>
-        <w:rPr>
-          <w:b w:val="false"/>
-          <w:i w:val="false"/>
-          <w:caps w:val="false"/>
-          <w:smallCaps w:val="false"/>
-          <w:color w:val="000000"/>
-          <w:spacing w:val="0"/>
-          <w:sz w:val="28"/>
-          <w:szCs w:val="28"/>
-        </w:rPr>
-        <w:t>we may get the result of cmp value to branch, acquiring the method of conditional move like if/else or looping condition check in C.</w:t>
+        <w:t>By using the cmp, we may get the result of cmp value to branch, acquiring the method of conditional move like if/else or looping condition check in C.</w:t>
       </w:r>
     </w:p>
     <w:p>
@@ -3682,17 +3393,25 @@
         <w:jc w:val="left"/>
         <w:rPr>
           <w:b w:val="false"/>
-          <w:i w:val="false"/>
-          <w:caps w:val="false"/>
-          <w:smallCaps w:val="false"/>
-          <w:spacing w:val="0"/>
-          <w:sz w:val="28"/>
-          <w:szCs w:val="28"/>
-        </w:rPr>
-      </w:pPr>
-      <w:r>
-        <w:rPr>
-          <w:color w:val="000000"/>
+          <w:b w:val="false"/>
+          <w:i w:val="false"/>
+          <w:i w:val="false"/>
+          <w:caps w:val="false"/>
+          <w:smallCaps w:val="false"/>
+          <w:spacing w:val="0"/>
+          <w:sz w:val="28"/>
+          <w:szCs w:val="28"/>
+        </w:rPr>
+      </w:pPr>
+      <w:r>
+        <w:rPr>
+          <w:b w:val="false"/>
+          <w:i w:val="false"/>
+          <w:caps w:val="false"/>
+          <w:smallCaps w:val="false"/>
+          <w:spacing w:val="0"/>
+          <w:sz w:val="28"/>
+          <w:szCs w:val="28"/>
         </w:rPr>
       </w:r>
     </w:p>
@@ -3746,17 +3465,25 @@
         <w:jc w:val="left"/>
         <w:rPr>
           <w:b w:val="false"/>
-          <w:i w:val="false"/>
-          <w:caps w:val="false"/>
-          <w:smallCaps w:val="false"/>
-          <w:spacing w:val="0"/>
-          <w:sz w:val="28"/>
-          <w:szCs w:val="28"/>
-        </w:rPr>
-      </w:pPr>
-      <w:r>
-        <w:rPr>
-          <w:color w:val="000000"/>
+          <w:b w:val="false"/>
+          <w:i w:val="false"/>
+          <w:i w:val="false"/>
+          <w:caps w:val="false"/>
+          <w:smallCaps w:val="false"/>
+          <w:spacing w:val="0"/>
+          <w:sz w:val="28"/>
+          <w:szCs w:val="28"/>
+        </w:rPr>
+      </w:pPr>
+      <w:r>
+        <w:rPr>
+          <w:b w:val="false"/>
+          <w:i w:val="false"/>
+          <w:caps w:val="false"/>
+          <w:smallCaps w:val="false"/>
+          <w:spacing w:val="0"/>
+          <w:sz w:val="28"/>
+          <w:szCs w:val="28"/>
         </w:rPr>
       </w:r>
     </w:p>
@@ -3771,21 +3498,7 @@
           <w:sz w:val="28"/>
           <w:szCs w:val="28"/>
         </w:rPr>
-        <w:t xml:space="preserve">The </w:t>
-      </w:r>
-      <w:r>
-        <w:rPr>
-          <w:sz w:val="28"/>
-          <w:szCs w:val="28"/>
-        </w:rPr>
-        <w:t>rest of detailed</w:t>
-      </w:r>
-      <w:r>
-        <w:rPr>
-          <w:sz w:val="28"/>
-          <w:szCs w:val="28"/>
-        </w:rPr>
-        <w:t xml:space="preserve"> algorithm concepts have been written in the comments of the source code.</w:t>
+        <w:t>The rest of detailed algorithm concepts have been written in the comments of the source code.</w:t>
       </w:r>
     </w:p>
     <w:p>
@@ -3794,6 +3507,8 @@
         <w:jc w:val="left"/>
         <w:rPr>
           <w:b w:val="false"/>
+          <w:b w:val="false"/>
+          <w:i w:val="false"/>
           <w:i w:val="false"/>
           <w:caps w:val="false"/>
           <w:smallCaps w:val="false"/>
@@ -7525,7 +7240,7 @@
           <w:szCs w:val="28"/>
         </w:rPr>
         <w:drawing>
-          <wp:anchor behindDoc="0" distT="0" distB="0" distL="0" distR="0" simplePos="0" locked="0" layoutInCell="1" allowOverlap="1" relativeHeight="9">
+          <wp:anchor behindDoc="0" distT="0" distB="0" distL="0" distR="0" simplePos="0" locked="0" layoutInCell="1" allowOverlap="1" relativeHeight="7">
             <wp:simplePos x="0" y="0"/>
             <wp:positionH relativeFrom="column">
               <wp:align>center</wp:align>
@@ -7581,7 +7296,10 @@
         </w:rPr>
       </w:pPr>
       <w:r>
-        <w:rPr/>
+        <w:rPr>
+          <w:sz w:val="28"/>
+          <w:szCs w:val="28"/>
+        </w:rPr>
       </w:r>
     </w:p>
     <w:p>
@@ -7594,9 +7312,12 @@
         </w:rPr>
       </w:pPr>
       <w:r>
-        <w:rPr/>
+        <w:rPr>
+          <w:sz w:val="28"/>
+          <w:szCs w:val="28"/>
+        </w:rPr>
         <w:drawing>
-          <wp:anchor behindDoc="0" distT="0" distB="0" distL="0" distR="0" simplePos="0" locked="0" layoutInCell="1" allowOverlap="1" relativeHeight="10">
+          <wp:anchor behindDoc="0" distT="0" distB="0" distL="0" distR="0" simplePos="0" locked="0" layoutInCell="1" allowOverlap="1" relativeHeight="8">
             <wp:simplePos x="0" y="0"/>
             <wp:positionH relativeFrom="column">
               <wp:posOffset>10795</wp:posOffset>
@@ -7652,7 +7373,10 @@
         </w:rPr>
       </w:pPr>
       <w:r>
-        <w:rPr/>
+        <w:rPr>
+          <w:sz w:val="28"/>
+          <w:szCs w:val="28"/>
+        </w:rPr>
       </w:r>
     </w:p>
     <w:p>
@@ -7665,7 +7389,10 @@
         </w:rPr>
       </w:pPr>
       <w:r>
-        <w:rPr/>
+        <w:rPr>
+          <w:sz w:val="28"/>
+          <w:szCs w:val="28"/>
+        </w:rPr>
       </w:r>
     </w:p>
     <w:p>
@@ -7678,7 +7405,10 @@
         </w:rPr>
       </w:pPr>
       <w:r>
-        <w:rPr/>
+        <w:rPr>
+          <w:sz w:val="28"/>
+          <w:szCs w:val="28"/>
+        </w:rPr>
       </w:r>
     </w:p>
     <w:p>
@@ -7692,21 +7422,7 @@
           <w:sz w:val="28"/>
           <w:szCs w:val="28"/>
         </w:rPr>
-        <w:t>(</w:t>
-      </w:r>
-      <w:r>
-        <w:rPr>
-          <w:sz w:val="28"/>
-          <w:szCs w:val="28"/>
-        </w:rPr>
-        <w:t xml:space="preserve">2) f(47) exceeds the value of 2^31-1 can represents </w:t>
-      </w:r>
-      <w:r>
-        <w:rPr>
-          <w:sz w:val="28"/>
-          <w:szCs w:val="28"/>
-        </w:rPr>
-        <w:t>so we set r4 = -2</w:t>
+        <w:t>(2) f(47) exceeds the value of 2^31-1 can represents so we set r4 = -2</w:t>
       </w:r>
     </w:p>
     <w:p>
@@ -7719,9 +7435,12 @@
         </w:rPr>
       </w:pPr>
       <w:r>
-        <w:rPr/>
+        <w:rPr>
+          <w:sz w:val="28"/>
+          <w:szCs w:val="28"/>
+        </w:rPr>
         <w:drawing>
-          <wp:anchor behindDoc="0" distT="0" distB="0" distL="0" distR="0" simplePos="0" locked="0" layoutInCell="1" allowOverlap="1" relativeHeight="11">
+          <wp:anchor behindDoc="0" distT="0" distB="0" distL="0" distR="0" simplePos="0" locked="0" layoutInCell="1" allowOverlap="1" relativeHeight="9">
             <wp:simplePos x="0" y="0"/>
             <wp:positionH relativeFrom="column">
               <wp:align>center</wp:align>
@@ -7777,7 +7496,10 @@
         </w:rPr>
       </w:pPr>
       <w:r>
-        <w:rPr/>
+        <w:rPr>
+          <w:sz w:val="28"/>
+          <w:szCs w:val="28"/>
+        </w:rPr>
       </w:r>
     </w:p>
     <w:p>
@@ -7791,14 +7513,7 @@
           <w:sz w:val="28"/>
           <w:szCs w:val="28"/>
         </w:rPr>
-        <w:t>(</w:t>
-      </w:r>
-      <w:r>
-        <w:rPr>
-          <w:sz w:val="28"/>
-          <w:szCs w:val="28"/>
-        </w:rPr>
-        <w:t>3) f(200) is not in the range</w:t>
+        <w:t>(3) f(200) is not in the range</w:t>
       </w:r>
     </w:p>
     <w:p>
@@ -7811,9 +7526,12 @@
         </w:rPr>
       </w:pPr>
       <w:r>
-        <w:rPr/>
+        <w:rPr>
+          <w:sz w:val="28"/>
+          <w:szCs w:val="28"/>
+        </w:rPr>
         <w:drawing>
-          <wp:anchor behindDoc="0" distT="0" distB="0" distL="0" distR="0" simplePos="0" locked="0" layoutInCell="1" allowOverlap="1" relativeHeight="12">
+          <wp:anchor behindDoc="0" distT="0" distB="0" distL="0" distR="0" simplePos="0" locked="0" layoutInCell="1" allowOverlap="1" relativeHeight="10">
             <wp:simplePos x="0" y="0"/>
             <wp:positionH relativeFrom="column">
               <wp:align>center</wp:align>
@@ -7870,21 +7588,7 @@
           <w:sz w:val="28"/>
           <w:szCs w:val="28"/>
         </w:rPr>
-        <w:t xml:space="preserve">Does not store in r0, </w:t>
-      </w:r>
-      <w:r>
-        <w:rPr>
-          <w:sz w:val="28"/>
-          <w:szCs w:val="28"/>
-        </w:rPr>
-        <w:t>directly back to main (r5 will be only stored in Fibonacci main function)</w:t>
-      </w:r>
-      <w:r>
-        <w:rPr>
-          <w:sz w:val="28"/>
-          <w:szCs w:val="28"/>
-        </w:rPr>
-        <w:t xml:space="preserve"> </w:t>
+        <w:t xml:space="preserve">Does not store in r0, directly back to main (r5 will be only stored in Fibonacci main function) </w:t>
       </w:r>
     </w:p>
     <w:p>
@@ -7897,7 +7601,10 @@
         </w:rPr>
       </w:pPr>
       <w:r>
-        <w:rPr/>
+        <w:rPr>
+          <w:sz w:val="28"/>
+          <w:szCs w:val="28"/>
+        </w:rPr>
       </w:r>
     </w:p>
     <w:p>
@@ -7911,14 +7618,7 @@
           <w:sz w:val="28"/>
           <w:szCs w:val="28"/>
         </w:rPr>
-        <w:t>3</w:t>
-      </w:r>
-      <w:r>
-        <w:rPr>
-          <w:sz w:val="28"/>
-          <w:szCs w:val="28"/>
-        </w:rPr>
-        <w:t>.Overflow detection</w:t>
+        <w:t>3.Overflow detection</w:t>
       </w:r>
     </w:p>
     <w:p>
@@ -7931,7 +7631,10 @@
         </w:rPr>
       </w:pPr>
       <w:r>
-        <w:rPr/>
+        <w:rPr>
+          <w:sz w:val="28"/>
+          <w:szCs w:val="28"/>
+        </w:rPr>
       </w:r>
     </w:p>
     <w:p>
@@ -7972,7 +7675,10 @@
         </w:rPr>
       </w:pPr>
       <w:r>
-        <w:rPr/>
+        <w:rPr>
+          <w:sz w:val="28"/>
+          <w:szCs w:val="28"/>
+        </w:rPr>
       </w:r>
     </w:p>
     <w:p>
@@ -8002,7 +7708,10 @@
         </w:rPr>
       </w:pPr>
       <w:r>
-        <w:rPr/>
+        <w:rPr>
+          <w:sz w:val="28"/>
+          <w:szCs w:val="28"/>
+        </w:rPr>
       </w:r>
     </w:p>
     <w:p>
@@ -8015,7 +7724,10 @@
         </w:rPr>
       </w:pPr>
       <w:r>
-        <w:rPr/>
+        <w:rPr>
+          <w:sz w:val="28"/>
+          <w:szCs w:val="28"/>
+        </w:rPr>
       </w:r>
     </w:p>
     <w:p>
@@ -8029,21 +7741,7 @@
           <w:sz w:val="28"/>
           <w:szCs w:val="28"/>
         </w:rPr>
-        <w:t>4</w:t>
-      </w:r>
-      <w:r>
-        <w:rPr>
-          <w:sz w:val="28"/>
-          <w:szCs w:val="28"/>
-        </w:rPr>
-        <w:t xml:space="preserve">.Problem encountered </w:t>
-      </w:r>
-      <w:r>
-        <w:rPr>
-          <w:sz w:val="28"/>
-          <w:szCs w:val="28"/>
-        </w:rPr>
-        <w:t>and solutions</w:t>
+        <w:t>4.Problem encountered and solutions</w:t>
       </w:r>
     </w:p>
     <w:p>
@@ -8056,7 +7754,10 @@
         </w:rPr>
       </w:pPr>
       <w:r>
-        <w:rPr/>
+        <w:rPr>
+          <w:sz w:val="28"/>
+          <w:szCs w:val="28"/>
+        </w:rPr>
       </w:r>
     </w:p>
     <w:p>
@@ -8070,14 +7771,7 @@
           <w:sz w:val="28"/>
           <w:szCs w:val="28"/>
         </w:rPr>
-        <w:t>(</w:t>
-      </w:r>
-      <w:r>
-        <w:rPr>
-          <w:sz w:val="28"/>
-          <w:szCs w:val="28"/>
-        </w:rPr>
-        <w:t>1) I first found that the bvs instruction was in vain, nonetheless it turned out to be that add was used instead of adds, only the adds will update the Z C V N flags in arm architecture.</w:t>
+        <w:t>(1) I first found that the bvs instruction was in vain, nonetheless it turned out to be that add was used instead of adds, only the adds will update the Z C V N flags in arm architecture.</w:t>
       </w:r>
     </w:p>
     <w:p>
@@ -8091,14 +7785,7 @@
           <w:sz w:val="28"/>
           <w:szCs w:val="28"/>
         </w:rPr>
-        <w:t xml:space="preserve">(2) bvs by branching if a register is overflow, </w:t>
-      </w:r>
-      <w:r>
-        <w:rPr>
-          <w:sz w:val="28"/>
-          <w:szCs w:val="28"/>
-        </w:rPr>
-        <w:t>once a register exceeds 2^31-1(and in Fibonacci is fibonacci(47)) the overflow flag sould be set and set r4 to be -2.</w:t>
+        <w:t>(2) bvs by branching if a register is overflow, once a register exceeds 2^31-1(and in Fibonacci is fibonacci(47)) the overflow flag sould be set and set r4 to be -2.</w:t>
       </w:r>
     </w:p>
     <w:p>
@@ -8111,7 +7798,10 @@
         </w:rPr>
       </w:pPr>
       <w:r>
-        <w:rPr/>
+        <w:rPr>
+          <w:sz w:val="28"/>
+          <w:szCs w:val="28"/>
+        </w:rPr>
       </w:r>
     </w:p>
     <w:p>
@@ -8152,7 +7842,10 @@
         </w:rPr>
       </w:pPr>
       <w:r>
-        <w:rPr/>
+        <w:rPr>
+          <w:sz w:val="28"/>
+          <w:szCs w:val="28"/>
+        </w:rPr>
       </w:r>
     </w:p>
     <w:p>
@@ -8166,28 +7859,7 @@
           <w:sz w:val="28"/>
           <w:szCs w:val="28"/>
         </w:rPr>
-        <w:t xml:space="preserve">So I debug by using the order of </w:t>
-      </w:r>
-      <w:r>
-        <w:rPr>
-          <w:sz w:val="28"/>
-          <w:szCs w:val="28"/>
-        </w:rPr>
-        <w:t xml:space="preserve"> </w:t>
-      </w:r>
-      <w:r>
-        <w:rPr>
-          <w:sz w:val="28"/>
-          <w:szCs w:val="28"/>
-        </w:rPr>
-        <w:t xml:space="preserve">fir sec fibo, where fibo=fir+sec, once the fibo reaches the f(47) it triggers the </w:t>
-      </w:r>
-      <w:r>
-        <w:rPr>
-          <w:sz w:val="28"/>
-          <w:szCs w:val="28"/>
-        </w:rPr>
-        <w:t>flag and cause the bvs to branch, terminating the Fibonacci function and set r4=-2.</w:t>
+        <w:t>So I debug by using the order of  fir sec fibo, where fibo=fir+sec, once the fibo reaches the f(47) it triggers the flag and cause the bvs to branch, terminating the Fibonacci function and set r4=-2.</w:t>
       </w:r>
     </w:p>
     <w:p>
@@ -8200,7 +7872,10 @@
         </w:rPr>
       </w:pPr>
       <w:r>
-        <w:rPr/>
+        <w:rPr>
+          <w:sz w:val="28"/>
+          <w:szCs w:val="28"/>
+        </w:rPr>
       </w:r>
     </w:p>
     <w:p>
@@ -8212,19 +7887,30 @@
           <w:szCs w:val="48"/>
         </w:rPr>
       </w:pPr>
+      <w:bookmarkStart w:id="0" w:name="__DdeLink__1635_1367149178"/>
+      <w:bookmarkEnd w:id="0"/>
       <w:r>
         <w:rPr>
           <w:sz w:val="48"/>
           <w:szCs w:val="48"/>
         </w:rPr>
-        <w:t>Problem</w:t>
-      </w:r>
-      <w:r>
+        <w:t>Problem3 Bubble Sort</w:t>
+      </w:r>
+    </w:p>
+    <w:p>
+      <w:pPr>
+        <w:pStyle w:val="Normal"/>
+        <w:jc w:val="left"/>
         <w:rPr>
           <w:sz w:val="48"/>
           <w:szCs w:val="48"/>
         </w:rPr>
-        <w:t>3 Bubble Sort</w:t>
+      </w:pPr>
+      <w:r>
+        <w:rPr>
+          <w:sz w:val="48"/>
+          <w:szCs w:val="48"/>
+        </w:rPr>
       </w:r>
     </w:p>
     <w:p>
@@ -8232,15 +7918,16 @@
         <w:pStyle w:val="Normal"/>
         <w:jc w:val="left"/>
         <w:rPr>
-          <w:sz w:val="48"/>
-          <w:szCs w:val="48"/>
-        </w:rPr>
-      </w:pPr>
-      <w:r>
-        <w:rPr>
-          <w:sz w:val="48"/>
-          <w:szCs w:val="48"/>
-        </w:rPr>
+          <w:sz w:val="28"/>
+          <w:szCs w:val="28"/>
+        </w:rPr>
+      </w:pPr>
+      <w:r>
+        <w:rPr>
+          <w:sz w:val="28"/>
+          <w:szCs w:val="28"/>
+        </w:rPr>
+        <w:t>1.Problem definition and algorithm abstract</w:t>
       </w:r>
     </w:p>
     <w:p>
@@ -8257,7 +7944,6 @@
           <w:sz w:val="28"/>
           <w:szCs w:val="28"/>
         </w:rPr>
-        <w:t>1.Problem definition and algorithm abstract</w:t>
       </w:r>
     </w:p>
     <w:p>
@@ -8274,6 +7960,7 @@
           <w:sz w:val="28"/>
           <w:szCs w:val="28"/>
         </w:rPr>
+        <w:t xml:space="preserve">Bubble sort, sometimes referred to as sinking sort, is a simple sorting algorithm that repeatedly steps through the list to be sorted, compares each pair of adjacent items and swaps them if they are in the wrong order. </w:t>
       </w:r>
     </w:p>
     <w:p>
@@ -8290,23 +7977,6 @@
           <w:sz w:val="28"/>
           <w:szCs w:val="28"/>
         </w:rPr>
-        <w:t xml:space="preserve">Bubble sort, sometimes referred to as sinking sort, is a simple sorting algorithm that repeatedly steps through the list to be sorted, compares each pair of adjacent items and swaps them if they are in the wrong order. </w:t>
-      </w:r>
-    </w:p>
-    <w:p>
-      <w:pPr>
-        <w:pStyle w:val="Normal"/>
-        <w:jc w:val="left"/>
-        <w:rPr>
-          <w:sz w:val="28"/>
-          <w:szCs w:val="28"/>
-        </w:rPr>
-      </w:pPr>
-      <w:r>
-        <w:rPr>
-          <w:sz w:val="28"/>
-          <w:szCs w:val="28"/>
-        </w:rPr>
       </w:r>
     </w:p>
     <w:p>
@@ -8321,8 +7991,8 @@
           <w:szCs w:val="28"/>
         </w:rPr>
       </w:pPr>
-      <w:bookmarkStart w:id="0" w:name="Pseudocode_implementation"/>
-      <w:bookmarkEnd w:id="0"/>
+      <w:bookmarkStart w:id="1" w:name="Pseudocode_implementation"/>
+      <w:bookmarkEnd w:id="1"/>
       <w:r>
         <w:rPr>
           <w:rFonts w:ascii="Palatino Linotype;Book Antiqua;Palatino;serif" w:hAnsi="Palatino Linotype;Book Antiqua;Palatino;serif"/>
@@ -8348,6 +8018,8 @@
         <w:rPr>
           <w:rFonts w:ascii="Lucida Sans Unicode;Lucida Grande;sans-serif" w:hAnsi="Lucida Sans Unicode;Lucida Grande;sans-serif"/>
           <w:b w:val="false"/>
+          <w:b w:val="false"/>
+          <w:i w:val="false"/>
           <w:i w:val="false"/>
           <w:caps w:val="false"/>
           <w:smallCaps w:val="false"/>
@@ -8380,10 +8052,12 @@
           <w:bottom w:val="single" w:sz="2" w:space="1" w:color="EAECF0"/>
           <w:right w:val="single" w:sz="2" w:space="1" w:color="EAECF0"/>
         </w:pBdr>
-        <w:shd w:fill="E0DEDA" w:val="clear"/>
+        <w:shd w:val="clear" w:fill="E0DEDA"/>
         <w:rPr>
           <w:rFonts w:ascii="monospace;monospace" w:hAnsi="monospace;monospace"/>
           <w:b w:val="false"/>
+          <w:b w:val="false"/>
+          <w:i w:val="false"/>
           <w:i w:val="false"/>
           <w:caps w:val="false"/>
           <w:smallCaps w:val="false"/>
@@ -8507,10 +8181,12 @@
           <w:bottom w:val="single" w:sz="2" w:space="1" w:color="EAECF0"/>
           <w:right w:val="single" w:sz="2" w:space="1" w:color="EAECF0"/>
         </w:pBdr>
-        <w:shd w:fill="E0DEDA" w:val="clear"/>
+        <w:shd w:val="clear" w:fill="E0DEDA"/>
         <w:rPr>
           <w:rFonts w:ascii="monospace;monospace" w:hAnsi="monospace;monospace"/>
           <w:b w:val="false"/>
+          <w:b w:val="false"/>
+          <w:i w:val="false"/>
           <w:i w:val="false"/>
           <w:caps w:val="false"/>
           <w:smallCaps w:val="false"/>
@@ -8543,7 +8219,7 @@
           <w:bottom w:val="single" w:sz="2" w:space="1" w:color="EAECF0"/>
           <w:right w:val="single" w:sz="2" w:space="1" w:color="EAECF0"/>
         </w:pBdr>
-        <w:shd w:fill="E0DEDA" w:val="clear"/>
+        <w:shd w:val="clear" w:fill="E0DEDA"/>
         <w:rPr>
           <w:caps w:val="false"/>
           <w:smallCaps w:val="false"/>
@@ -8597,7 +8273,7 @@
           <w:bottom w:val="single" w:sz="2" w:space="1" w:color="EAECF0"/>
           <w:right w:val="single" w:sz="2" w:space="1" w:color="EAECF0"/>
         </w:pBdr>
-        <w:shd w:fill="E0DEDA" w:val="clear"/>
+        <w:shd w:val="clear" w:fill="E0DEDA"/>
         <w:rPr>
           <w:caps w:val="false"/>
           <w:smallCaps w:val="false"/>
@@ -8807,7 +8483,7 @@
           <w:bottom w:val="single" w:sz="2" w:space="1" w:color="EAECF0"/>
           <w:right w:val="single" w:sz="2" w:space="1" w:color="EAECF0"/>
         </w:pBdr>
-        <w:shd w:fill="E0DEDA" w:val="clear"/>
+        <w:shd w:val="clear" w:fill="E0DEDA"/>
         <w:rPr>
           <w:caps w:val="false"/>
           <w:smallCaps w:val="false"/>
@@ -9043,7 +8719,7 @@
           <w:bottom w:val="single" w:sz="2" w:space="1" w:color="EAECF0"/>
           <w:right w:val="single" w:sz="2" w:space="1" w:color="EAECF0"/>
         </w:pBdr>
-        <w:shd w:fill="E0DEDA" w:val="clear"/>
+        <w:shd w:val="clear" w:fill="E0DEDA"/>
         <w:rPr>
           <w:caps w:val="false"/>
           <w:smallCaps w:val="false"/>
@@ -9175,7 +8851,7 @@
           <w:bottom w:val="single" w:sz="2" w:space="1" w:color="EAECF0"/>
           <w:right w:val="single" w:sz="2" w:space="1" w:color="EAECF0"/>
         </w:pBdr>
-        <w:shd w:fill="E0DEDA" w:val="clear"/>
+        <w:shd w:val="clear" w:fill="E0DEDA"/>
         <w:rPr>
           <w:caps w:val="false"/>
           <w:smallCaps w:val="false"/>
@@ -9211,7 +8887,7 @@
           <w:bottom w:val="single" w:sz="2" w:space="1" w:color="EAECF0"/>
           <w:right w:val="single" w:sz="2" w:space="1" w:color="EAECF0"/>
         </w:pBdr>
-        <w:shd w:fill="E0DEDA" w:val="clear"/>
+        <w:shd w:val="clear" w:fill="E0DEDA"/>
         <w:rPr>
           <w:caps w:val="false"/>
           <w:smallCaps w:val="false"/>
@@ -9278,7 +8954,7 @@
           <w:bottom w:val="single" w:sz="2" w:space="1" w:color="EAECF0"/>
           <w:right w:val="single" w:sz="2" w:space="1" w:color="EAECF0"/>
         </w:pBdr>
-        <w:shd w:fill="E0DEDA" w:val="clear"/>
+        <w:shd w:val="clear" w:fill="E0DEDA"/>
         <w:rPr>
           <w:caps w:val="false"/>
           <w:smallCaps w:val="false"/>
@@ -9397,7 +9073,7 @@
           <w:bottom w:val="single" w:sz="2" w:space="1" w:color="EAECF0"/>
           <w:right w:val="single" w:sz="2" w:space="1" w:color="EAECF0"/>
         </w:pBdr>
-        <w:shd w:fill="E0DEDA" w:val="clear"/>
+        <w:shd w:val="clear" w:fill="E0DEDA"/>
         <w:rPr>
           <w:caps w:val="false"/>
           <w:smallCaps w:val="false"/>
@@ -9516,7 +9192,7 @@
           <w:bottom w:val="single" w:sz="2" w:space="1" w:color="EAECF0"/>
           <w:right w:val="single" w:sz="2" w:space="1" w:color="EAECF0"/>
         </w:pBdr>
-        <w:shd w:fill="E0DEDA" w:val="clear"/>
+        <w:shd w:val="clear" w:fill="E0DEDA"/>
         <w:rPr>
           <w:caps w:val="false"/>
           <w:smallCaps w:val="false"/>
@@ -9557,11 +9233,13 @@
           <w:bottom w:val="single" w:sz="2" w:space="1" w:color="EAECF0"/>
           <w:right w:val="single" w:sz="2" w:space="1" w:color="EAECF0"/>
         </w:pBdr>
-        <w:shd w:fill="E0DEDA" w:val="clear"/>
+        <w:shd w:val="clear" w:fill="E0DEDA"/>
         <w:spacing w:before="0" w:after="283"/>
         <w:rPr>
           <w:rFonts w:ascii="monospace;monospace" w:hAnsi="monospace;monospace"/>
           <w:b w:val="false"/>
+          <w:b w:val="false"/>
+          <w:i w:val="false"/>
           <w:i w:val="false"/>
           <w:caps w:val="false"/>
           <w:smallCaps w:val="false"/>
@@ -9593,6 +9271,8 @@
         <w:rPr>
           <w:rFonts w:ascii="Lucida Sans Unicode;Lucida Grande;sans-serif" w:hAnsi="Lucida Sans Unicode;Lucida Grande;sans-serif"/>
           <w:b w:val="false"/>
+          <w:b w:val="false"/>
+          <w:i w:val="false"/>
           <w:i w:val="false"/>
           <w:caps w:val="false"/>
           <w:smallCaps w:val="false"/>
@@ -9623,6 +9303,8 @@
         <w:rPr>
           <w:rFonts w:ascii="Liberation Serif" w:hAnsi="Liberation Serif"/>
           <w:b w:val="false"/>
+          <w:b w:val="false"/>
+          <w:i w:val="false"/>
           <w:i w:val="false"/>
           <w:caps w:val="false"/>
           <w:smallCaps w:val="false"/>
@@ -9677,14 +9359,7 @@
           <w:sz w:val="28"/>
           <w:szCs w:val="28"/>
         </w:rPr>
-        <w:t>More detailed c</w:t>
-      </w:r>
-      <w:r>
-        <w:rPr>
-          <w:sz w:val="28"/>
-          <w:szCs w:val="28"/>
-        </w:rPr>
-        <w:t>ode explanations have been written in the comments part.</w:t>
+        <w:t>More detailed code explanations have been written in the comments part.</w:t>
       </w:r>
     </w:p>
     <w:p>
@@ -9693,6 +9368,8 @@
         <w:jc w:val="left"/>
         <w:rPr>
           <w:b w:val="false"/>
+          <w:b w:val="false"/>
+          <w:i w:val="false"/>
           <w:i w:val="false"/>
           <w:caps w:val="false"/>
           <w:smallCaps w:val="false"/>
@@ -12778,18 +12455,7 @@
           <w:color w:val="000000"/>
           <w:spacing w:val="0"/>
         </w:rPr>
-        <w:t xml:space="preserve">store the fucking value back </w:t>
-      </w:r>
-      <w:r>
-        <w:rPr>
-          <w:b w:val="false"/>
-          <w:i w:val="false"/>
-          <w:caps w:val="false"/>
-          <w:smallCaps w:val="false"/>
-          <w:color w:val="000000"/>
-          <w:spacing w:val="0"/>
-        </w:rPr>
-        <w:t>in memory</w:t>
+        <w:t>store the fucking value back in memory</w:t>
       </w:r>
     </w:p>
     <w:p>
@@ -13193,7 +12859,7 @@
           <w:szCs w:val="28"/>
         </w:rPr>
         <w:drawing>
-          <wp:anchor behindDoc="0" distT="0" distB="0" distL="0" distR="0" simplePos="0" locked="0" layoutInCell="1" allowOverlap="1" relativeHeight="13">
+          <wp:anchor behindDoc="0" distT="0" distB="0" distL="0" distR="0" simplePos="0" locked="0" layoutInCell="1" allowOverlap="1" relativeHeight="11">
             <wp:simplePos x="0" y="0"/>
             <wp:positionH relativeFrom="column">
               <wp:align>center</wp:align>
@@ -13271,7 +12937,7 @@
           <w:szCs w:val="28"/>
         </w:rPr>
         <w:drawing>
-          <wp:anchor behindDoc="0" distT="0" distB="0" distL="0" distR="0" simplePos="0" locked="0" layoutInCell="1" allowOverlap="1" relativeHeight="14">
+          <wp:anchor behindDoc="0" distT="0" distB="0" distL="0" distR="0" simplePos="0" locked="0" layoutInCell="1" allowOverlap="1" relativeHeight="12">
             <wp:simplePos x="0" y="0"/>
             <wp:positionH relativeFrom="column">
               <wp:align>center</wp:align>
@@ -13379,21 +13045,7 @@
           <w:sz w:val="28"/>
           <w:szCs w:val="28"/>
         </w:rPr>
-        <w:t>3</w:t>
-      </w:r>
-      <w:r>
-        <w:rPr>
-          <w:sz w:val="28"/>
-          <w:szCs w:val="28"/>
-        </w:rPr>
-        <w:t xml:space="preserve">.Problem encountered </w:t>
-      </w:r>
-      <w:r>
-        <w:rPr>
-          <w:sz w:val="28"/>
-          <w:szCs w:val="28"/>
-        </w:rPr>
-        <w:t>and solutions</w:t>
+        <w:t>3.Problem encountered and solutions</w:t>
       </w:r>
     </w:p>
     <w:p>
@@ -13823,18 +13475,7 @@
           <w:color w:val="000000"/>
           <w:spacing w:val="0"/>
         </w:rPr>
-        <w:t xml:space="preserve">store the fucking value back </w:t>
-      </w:r>
-      <w:r>
-        <w:rPr>
-          <w:b w:val="false"/>
-          <w:i w:val="false"/>
-          <w:caps w:val="false"/>
-          <w:smallCaps w:val="false"/>
-          <w:color w:val="000000"/>
-          <w:spacing w:val="0"/>
-        </w:rPr>
-        <w:t>in memory</w:t>
+        <w:t>store the fucking value back in memory</w:t>
       </w:r>
     </w:p>
     <w:p>
@@ -14061,33 +13702,7 @@
           <w:sz w:val="28"/>
           <w:szCs w:val="28"/>
         </w:rPr>
-        <w:t xml:space="preserve">(without this, program will keep going till return </w:t>
-      </w:r>
-      <w:r>
-        <w:rPr>
-          <w:b w:val="false"/>
-          <w:i w:val="false"/>
-          <w:caps w:val="false"/>
-          <w:smallCaps w:val="false"/>
-          <w:color w:val="000000"/>
-          <w:spacing w:val="0"/>
-          <w:sz w:val="28"/>
-          <w:szCs w:val="28"/>
-        </w:rPr>
-        <w:t>(bx lr to main funtion)</w:t>
-      </w:r>
-      <w:r>
-        <w:rPr>
-          <w:b w:val="false"/>
-          <w:i w:val="false"/>
-          <w:caps w:val="false"/>
-          <w:smallCaps w:val="false"/>
-          <w:color w:val="000000"/>
-          <w:spacing w:val="0"/>
-          <w:sz w:val="28"/>
-          <w:szCs w:val="28"/>
-        </w:rPr>
-        <w:t>, through this error, I realize that the  ARM assembly is executing in sequence order)</w:t>
+        <w:t>(without this, program will keep going till return (bx lr to main funtion), through this error, I realize that the  ARM assembly is executing in sequence order)</w:t>
       </w:r>
     </w:p>
     <w:p>
@@ -14104,21 +13719,7 @@
           <w:sz w:val="28"/>
           <w:szCs w:val="28"/>
         </w:rPr>
-        <w:t>(</w:t>
-      </w:r>
-      <w:r>
-        <w:rPr>
-          <w:sz w:val="28"/>
-          <w:szCs w:val="28"/>
-        </w:rPr>
-        <w:t>2</w:t>
-      </w:r>
-      <w:r>
-        <w:rPr>
-          <w:sz w:val="28"/>
-          <w:szCs w:val="28"/>
-        </w:rPr>
-        <w:t xml:space="preserve">) </w:t>
+        <w:t xml:space="preserve">(2) </w:t>
       </w:r>
       <w:r>
         <w:rPr>
@@ -14172,7 +13773,7 @@
           <w:spacing w:val="0"/>
         </w:rPr>
       </w:pPr>
-      <w:bookmarkStart w:id="1" w:name="__DdeLink__1086_165058501"/>
+      <w:bookmarkStart w:id="2" w:name="__DdeLink__1086_165058501"/>
       <w:r>
         <w:rPr>
           <w:b w:val="false"/>
@@ -14184,7 +13785,7 @@
         </w:rPr>
         <w:t>for_loop_outer:</w:t>
       </w:r>
-      <w:bookmarkEnd w:id="1"/>
+      <w:bookmarkEnd w:id="2"/>
       <w:r>
         <w:rPr>
           <w:b w:val="false"/>
@@ -14636,36 +14237,141 @@
       <w:pPr>
         <w:pStyle w:val="Normal"/>
         <w:jc w:val="left"/>
-        <w:rPr>
-          <w:sz w:val="28"/>
-          <w:szCs w:val="28"/>
-        </w:rPr>
-      </w:pPr>
-      <w:r>
-        <w:rPr>
-          <w:b w:val="false"/>
-          <w:i w:val="false"/>
-          <w:caps w:val="false"/>
-          <w:smallCaps w:val="false"/>
-          <w:color w:val="000000"/>
-          <w:spacing w:val="0"/>
-          <w:sz w:val="28"/>
-          <w:szCs w:val="28"/>
-        </w:rPr>
-        <w:t>H</w:t>
-      </w:r>
-      <w:r>
-        <w:rPr>
-          <w:b w:val="false"/>
-          <w:i w:val="false"/>
-          <w:caps w:val="false"/>
-          <w:smallCaps w:val="false"/>
-          <w:color w:val="000000"/>
-          <w:spacing w:val="0"/>
-          <w:sz w:val="28"/>
-          <w:szCs w:val="28"/>
-        </w:rPr>
-        <w:t>ad it been the C code, it may cause the segmentation fault of ERROR_OUT_OF_RANGE</w:t>
+        <w:rPr/>
+      </w:pPr>
+      <w:r>
+        <w:rPr>
+          <w:b w:val="false"/>
+          <w:i w:val="false"/>
+          <w:caps w:val="false"/>
+          <w:smallCaps w:val="false"/>
+          <w:color w:val="000000"/>
+          <w:spacing w:val="0"/>
+          <w:sz w:val="28"/>
+          <w:szCs w:val="28"/>
+        </w:rPr>
+        <w:t>Had it been the C code, it may cause the segmentation fault of ERROR_OUT_OF_RANGE</w:t>
+      </w:r>
+    </w:p>
+    <w:p>
+      <w:pPr>
+        <w:pStyle w:val="Normal"/>
+        <w:jc w:val="left"/>
+        <w:rPr>
+          <w:b w:val="false"/>
+          <w:b w:val="false"/>
+          <w:i w:val="false"/>
+          <w:i w:val="false"/>
+          <w:caps w:val="false"/>
+          <w:smallCaps w:val="false"/>
+          <w:color w:val="000000"/>
+          <w:spacing w:val="0"/>
+          <w:sz w:val="28"/>
+          <w:szCs w:val="28"/>
+        </w:rPr>
+      </w:pPr>
+      <w:r>
+        <w:rPr/>
+      </w:r>
+    </w:p>
+    <w:p>
+      <w:pPr>
+        <w:pStyle w:val="Normal"/>
+        <w:jc w:val="left"/>
+        <w:rPr>
+          <w:b w:val="false"/>
+          <w:b w:val="false"/>
+          <w:i w:val="false"/>
+          <w:i w:val="false"/>
+          <w:caps w:val="false"/>
+          <w:smallCaps w:val="false"/>
+          <w:color w:val="000000"/>
+          <w:spacing w:val="0"/>
+          <w:sz w:val="28"/>
+          <w:szCs w:val="28"/>
+        </w:rPr>
+      </w:pPr>
+      <w:r>
+        <w:rPr/>
+      </w:r>
+    </w:p>
+    <w:p>
+      <w:pPr>
+        <w:pStyle w:val="Normal"/>
+        <w:jc w:val="left"/>
+        <w:rPr/>
+      </w:pPr>
+      <w:r>
+        <w:rPr>
+          <w:b w:val="false"/>
+          <w:i w:val="false"/>
+          <w:caps w:val="false"/>
+          <w:smallCaps w:val="false"/>
+          <w:color w:val="000000"/>
+          <w:spacing w:val="0"/>
+          <w:sz w:val="48"/>
+          <w:szCs w:val="48"/>
+        </w:rPr>
+        <w:t>Problem</w:t>
+      </w:r>
+      <w:r>
+        <w:rPr>
+          <w:b w:val="false"/>
+          <w:i w:val="false"/>
+          <w:caps w:val="false"/>
+          <w:smallCaps w:val="false"/>
+          <w:color w:val="000000"/>
+          <w:spacing w:val="0"/>
+          <w:sz w:val="48"/>
+          <w:szCs w:val="48"/>
+        </w:rPr>
+        <w:t>4(Bonus)</w:t>
+      </w:r>
+      <w:r>
+        <w:rPr>
+          <w:b w:val="false"/>
+          <w:i w:val="false"/>
+          <w:caps w:val="false"/>
+          <w:smallCaps w:val="false"/>
+          <w:color w:val="000000"/>
+          <w:spacing w:val="0"/>
+          <w:sz w:val="48"/>
+          <w:szCs w:val="48"/>
+        </w:rPr>
+        <w:t xml:space="preserve"> </w:t>
+      </w:r>
+      <w:r>
+        <w:rPr>
+          <w:b w:val="false"/>
+          <w:i w:val="false"/>
+          <w:caps w:val="false"/>
+          <w:smallCaps w:val="false"/>
+          <w:color w:val="000000"/>
+          <w:spacing w:val="0"/>
+          <w:sz w:val="48"/>
+          <w:szCs w:val="48"/>
+        </w:rPr>
+        <w:t>FPU and RNG manipulation</w:t>
+      </w:r>
+    </w:p>
+    <w:p>
+      <w:pPr>
+        <w:pStyle w:val="Normal"/>
+        <w:jc w:val="left"/>
+        <w:rPr/>
+      </w:pPr>
+      <w:r>
+        <w:rPr>
+          <w:b w:val="false"/>
+          <w:i w:val="false"/>
+          <w:caps w:val="false"/>
+          <w:smallCaps w:val="false"/>
+          <w:color w:val="000000"/>
+          <w:spacing w:val="0"/>
+          <w:sz w:val="48"/>
+          <w:szCs w:val="48"/>
+        </w:rPr>
+        <w:t xml:space="preserve"> </w:t>
       </w:r>
     </w:p>
     <w:sectPr>
@@ -14675,6 +14381,7 @@
       <w:pgNumType w:fmt="decimal"/>
       <w:formProt w:val="false"/>
       <w:textDirection w:val="lrTb"/>
+      <w:docGrid w:type="default" w:linePitch="240" w:charSpace="4294961151"/>
     </w:sectPr>
   </w:body>
 </w:document>
@@ -14686,15 +14393,12 @@
     <w:rPrDefault>
       <w:rPr>
         <w:rFonts w:ascii="Liberation Serif" w:hAnsi="Liberation Serif" w:eastAsia="Noto Sans CJK SC Regular" w:cs="FreeSans"/>
-        <w:sz w:val="24"/>
         <w:szCs w:val="24"/>
         <w:lang w:val="en-US" w:eastAsia="zh-CN" w:bidi="hi-IN"/>
       </w:rPr>
     </w:rPrDefault>
     <w:pPrDefault>
-      <w:pPr>
-        <w:widowControl/>
-      </w:pPr>
+      <w:pPr/>
     </w:pPrDefault>
   </w:docDefaults>
   <w:style w:type="paragraph" w:styleId="Normal">
@@ -14702,14 +14406,13 @@
     <w:qFormat/>
     <w:pPr>
       <w:widowControl/>
-      <w:kinsoku w:val="true"/>
-      <w:overflowPunct w:val="true"/>
-      <w:autoSpaceDE w:val="true"/>
+      <w:overflowPunct w:val="false"/>
       <w:bidi w:val="0"/>
+      <w:jc w:val="left"/>
     </w:pPr>
     <w:rPr>
       <w:rFonts w:ascii="Liberation Serif" w:hAnsi="Liberation Serif" w:eastAsia="Noto Sans CJK SC Regular" w:cs="FreeSans"/>
-      <w:color w:val="auto"/>
+      <w:color w:val="00000A"/>
       <w:sz w:val="24"/>
       <w:szCs w:val="24"/>
       <w:lang w:val="en-US" w:eastAsia="zh-CN" w:bidi="hi-IN"/>
@@ -14718,11 +14421,9 @@
   <w:style w:type="paragraph" w:styleId="Heading3">
     <w:name w:val="Heading 3"/>
     <w:basedOn w:val="Heading"/>
-    <w:next w:val="TextBody"/>
     <w:qFormat/>
     <w:pPr>
       <w:spacing w:before="140" w:after="120"/>
-      <w:outlineLvl w:val="2"/>
       <w:outlineLvl w:val="2"/>
     </w:pPr>
     <w:rPr>

</xml_diff>

<commit_message>
Lab2 report almost done, pob1 small issue fixed
</commit_message>
<xml_diff>
--- a/Lab2_prob1/01_lab2_report.docx
+++ b/Lab2_prob1/01_lab2_report.docx
@@ -292,18 +292,7 @@
       <w:pPr>
         <w:pStyle w:val="PreformattedText"/>
         <w:jc w:val="left"/>
-        <w:rPr>
-          <w:b w:val="false"/>
-          <w:b w:val="false"/>
-          <w:i w:val="false"/>
-          <w:i w:val="false"/>
-          <w:caps w:val="false"/>
-          <w:smallCaps w:val="false"/>
-          <w:color w:val="000000"/>
-          <w:spacing w:val="0"/>
-          <w:sz w:val="28"/>
-          <w:szCs w:val="28"/>
-        </w:rPr>
+        <w:rPr/>
       </w:pPr>
       <w:r>
         <w:rPr>
@@ -451,12 +440,7 @@
       <w:pPr>
         <w:pStyle w:val="PreformattedText"/>
         <w:widowControl/>
-        <w:rPr>
-          <w:caps w:val="false"/>
-          <w:smallCaps w:val="false"/>
-          <w:color w:val="000000"/>
-          <w:spacing w:val="0"/>
-        </w:rPr>
+        <w:rPr/>
       </w:pPr>
       <w:r>
         <w:rPr>
@@ -538,12 +522,7 @@
       <w:pPr>
         <w:pStyle w:val="PreformattedText"/>
         <w:widowControl/>
-        <w:rPr>
-          <w:caps w:val="false"/>
-          <w:smallCaps w:val="false"/>
-          <w:color w:val="000000"/>
-          <w:spacing w:val="0"/>
-        </w:rPr>
+        <w:rPr/>
       </w:pPr>
       <w:r>
         <w:rPr>
@@ -603,12 +582,7 @@
       <w:pPr>
         <w:pStyle w:val="PreformattedText"/>
         <w:widowControl/>
-        <w:rPr>
-          <w:caps w:val="false"/>
-          <w:smallCaps w:val="false"/>
-          <w:color w:val="000000"/>
-          <w:spacing w:val="0"/>
-        </w:rPr>
+        <w:rPr/>
       </w:pPr>
       <w:r>
         <w:rPr>
@@ -635,12 +609,7 @@
       <w:pPr>
         <w:pStyle w:val="PreformattedText"/>
         <w:widowControl/>
-        <w:rPr>
-          <w:caps w:val="false"/>
-          <w:smallCaps w:val="false"/>
-          <w:color w:val="000000"/>
-          <w:spacing w:val="0"/>
-        </w:rPr>
+        <w:rPr/>
       </w:pPr>
       <w:r>
         <w:rPr>
@@ -733,12 +702,7 @@
       <w:pPr>
         <w:pStyle w:val="PreformattedText"/>
         <w:widowControl/>
-        <w:rPr>
-          <w:caps w:val="false"/>
-          <w:smallCaps w:val="false"/>
-          <w:color w:val="000000"/>
-          <w:spacing w:val="0"/>
-        </w:rPr>
+        <w:rPr/>
       </w:pPr>
       <w:r>
         <w:rPr>
@@ -809,12 +773,7 @@
       <w:pPr>
         <w:pStyle w:val="PreformattedText"/>
         <w:widowControl/>
-        <w:rPr>
-          <w:caps w:val="false"/>
-          <w:smallCaps w:val="false"/>
-          <w:color w:val="000000"/>
-          <w:spacing w:val="0"/>
-        </w:rPr>
+        <w:rPr/>
       </w:pPr>
       <w:r>
         <w:rPr>
@@ -841,12 +800,7 @@
       <w:pPr>
         <w:pStyle w:val="PreformattedText"/>
         <w:widowControl/>
-        <w:rPr>
-          <w:caps w:val="false"/>
-          <w:smallCaps w:val="false"/>
-          <w:color w:val="000000"/>
-          <w:spacing w:val="0"/>
-        </w:rPr>
+        <w:rPr/>
       </w:pPr>
       <w:r>
         <w:rPr>
@@ -1021,12 +975,7 @@
       <w:pPr>
         <w:pStyle w:val="PreformattedText"/>
         <w:widowControl/>
-        <w:rPr>
-          <w:caps w:val="false"/>
-          <w:smallCaps w:val="false"/>
-          <w:color w:val="000000"/>
-          <w:spacing w:val="0"/>
-        </w:rPr>
+        <w:rPr/>
       </w:pPr>
       <w:r>
         <w:rPr>
@@ -1064,12 +1013,7 @@
       <w:pPr>
         <w:pStyle w:val="PreformattedText"/>
         <w:widowControl/>
-        <w:rPr>
-          <w:caps w:val="false"/>
-          <w:smallCaps w:val="false"/>
-          <w:color w:val="000000"/>
-          <w:spacing w:val="0"/>
-        </w:rPr>
+        <w:rPr/>
       </w:pPr>
       <w:r>
         <w:rPr>
@@ -1140,12 +1084,7 @@
       <w:pPr>
         <w:pStyle w:val="PreformattedText"/>
         <w:widowControl/>
-        <w:rPr>
-          <w:caps w:val="false"/>
-          <w:smallCaps w:val="false"/>
-          <w:color w:val="000000"/>
-          <w:spacing w:val="0"/>
-        </w:rPr>
+        <w:rPr/>
       </w:pPr>
       <w:r>
         <w:rPr>
@@ -1297,12 +1236,7 @@
       <w:pPr>
         <w:pStyle w:val="PreformattedText"/>
         <w:widowControl/>
-        <w:rPr>
-          <w:caps w:val="false"/>
-          <w:smallCaps w:val="false"/>
-          <w:color w:val="000000"/>
-          <w:spacing w:val="0"/>
-        </w:rPr>
+        <w:rPr/>
       </w:pPr>
       <w:r>
         <w:rPr>
@@ -1384,12 +1318,7 @@
       <w:pPr>
         <w:pStyle w:val="PreformattedText"/>
         <w:widowControl/>
-        <w:rPr>
-          <w:caps w:val="false"/>
-          <w:smallCaps w:val="false"/>
-          <w:color w:val="000000"/>
-          <w:spacing w:val="0"/>
-        </w:rPr>
+        <w:rPr/>
       </w:pPr>
       <w:r>
         <w:rPr>
@@ -1443,6 +1372,10 @@
         <w:pStyle w:val="PreformattedText"/>
         <w:widowControl/>
         <w:rPr>
+          <w:b w:val="false"/>
+          <w:b w:val="false"/>
+          <w:i w:val="false"/>
+          <w:i w:val="false"/>
           <w:caps w:val="false"/>
           <w:smallCaps w:val="false"/>
           <w:color w:val="000000"/>
@@ -1476,12 +1409,7 @@
       <w:pPr>
         <w:pStyle w:val="PreformattedText"/>
         <w:widowControl/>
-        <w:rPr>
-          <w:caps w:val="false"/>
-          <w:smallCaps w:val="false"/>
-          <w:color w:val="000000"/>
-          <w:spacing w:val="0"/>
-        </w:rPr>
+        <w:rPr/>
       </w:pPr>
       <w:r>
         <w:rPr>
@@ -1629,12 +1557,7 @@
       <w:pPr>
         <w:pStyle w:val="PreformattedText"/>
         <w:widowControl/>
-        <w:rPr>
-          <w:caps w:val="false"/>
-          <w:smallCaps w:val="false"/>
-          <w:color w:val="000000"/>
-          <w:spacing w:val="0"/>
-        </w:rPr>
+        <w:rPr/>
       </w:pPr>
       <w:r>
         <w:rPr>
@@ -1726,12 +1649,7 @@
       <w:pPr>
         <w:pStyle w:val="PreformattedText"/>
         <w:widowControl/>
-        <w:rPr>
-          <w:caps w:val="false"/>
-          <w:smallCaps w:val="false"/>
-          <w:color w:val="000000"/>
-          <w:spacing w:val="0"/>
-        </w:rPr>
+        <w:rPr/>
       </w:pPr>
       <w:r>
         <w:rPr>
@@ -1824,12 +1742,7 @@
       <w:pPr>
         <w:pStyle w:val="PreformattedText"/>
         <w:widowControl/>
-        <w:rPr>
-          <w:caps w:val="false"/>
-          <w:smallCaps w:val="false"/>
-          <w:color w:val="000000"/>
-          <w:spacing w:val="0"/>
-        </w:rPr>
+        <w:rPr/>
       </w:pPr>
       <w:r>
         <w:rPr>
@@ -1926,12 +1839,7 @@
         <w:pStyle w:val="PreformattedText"/>
         <w:widowControl/>
         <w:spacing w:before="0" w:after="283"/>
-        <w:rPr>
-          <w:caps w:val="false"/>
-          <w:smallCaps w:val="false"/>
-          <w:color w:val="000000"/>
-          <w:spacing w:val="0"/>
-        </w:rPr>
+        <w:rPr/>
       </w:pPr>
       <w:r>
         <w:rPr>
@@ -2461,12 +2369,7 @@
         <w:widowControl/>
         <w:spacing w:before="0" w:after="0"/>
         <w:ind w:left="0" w:right="0" w:hanging="0"/>
-        <w:rPr>
-          <w:caps w:val="false"/>
-          <w:smallCaps w:val="false"/>
-          <w:color w:val="222222"/>
-          <w:spacing w:val="0"/>
-        </w:rPr>
+        <w:rPr/>
       </w:pPr>
       <w:r>
         <w:rPr/>
@@ -2587,12 +2490,7 @@
         <w:widowControl/>
         <w:spacing w:before="0" w:after="0"/>
         <w:ind w:left="0" w:right="0" w:hanging="0"/>
-        <w:rPr>
-          <w:caps w:val="false"/>
-          <w:smallCaps w:val="false"/>
-          <w:color w:val="222222"/>
-          <w:spacing w:val="0"/>
-        </w:rPr>
+        <w:rPr/>
       </w:pPr>
       <w:r>
         <w:rPr/>
@@ -2943,7 +2841,10 @@
       <w:pPr>
         <w:pStyle w:val="Normal"/>
         <w:jc w:val="left"/>
-        <w:rPr/>
+        <w:rPr>
+          <w:sz w:val="28"/>
+          <w:szCs w:val="28"/>
+        </w:rPr>
       </w:pPr>
       <w:r>
         <w:rPr>
@@ -3098,7 +2999,10 @@
       <w:pPr>
         <w:pStyle w:val="Normal"/>
         <w:jc w:val="left"/>
-        <w:rPr/>
+        <w:rPr>
+          <w:sz w:val="28"/>
+          <w:szCs w:val="28"/>
+        </w:rPr>
       </w:pPr>
       <w:r>
         <w:rPr>
@@ -3198,7 +3102,16 @@
         <w:pStyle w:val="Normal"/>
         <w:jc w:val="left"/>
         <w:rPr>
-          <w:color w:val="000000"/>
+          <w:b w:val="false"/>
+          <w:b w:val="false"/>
+          <w:i w:val="false"/>
+          <w:i w:val="false"/>
+          <w:caps w:val="false"/>
+          <w:smallCaps w:val="false"/>
+          <w:color w:val="000000"/>
+          <w:spacing w:val="0"/>
+          <w:sz w:val="28"/>
+          <w:szCs w:val="28"/>
         </w:rPr>
       </w:pPr>
       <w:r>
@@ -3248,7 +3161,16 @@
         <w:pStyle w:val="Normal"/>
         <w:jc w:val="left"/>
         <w:rPr>
-          <w:color w:val="000000"/>
+          <w:b w:val="false"/>
+          <w:b w:val="false"/>
+          <w:i w:val="false"/>
+          <w:i w:val="false"/>
+          <w:caps w:val="false"/>
+          <w:smallCaps w:val="false"/>
+          <w:color w:val="000000"/>
+          <w:spacing w:val="0"/>
+          <w:sz w:val="28"/>
+          <w:szCs w:val="28"/>
         </w:rPr>
       </w:pPr>
       <w:r>
@@ -3298,7 +3220,16 @@
         <w:pStyle w:val="Normal"/>
         <w:jc w:val="left"/>
         <w:rPr>
-          <w:color w:val="000000"/>
+          <w:b w:val="false"/>
+          <w:b w:val="false"/>
+          <w:i w:val="false"/>
+          <w:i w:val="false"/>
+          <w:caps w:val="false"/>
+          <w:smallCaps w:val="false"/>
+          <w:color w:val="000000"/>
+          <w:spacing w:val="0"/>
+          <w:sz w:val="28"/>
+          <w:szCs w:val="28"/>
         </w:rPr>
       </w:pPr>
       <w:r>
@@ -3348,7 +3279,16 @@
         <w:pStyle w:val="Normal"/>
         <w:jc w:val="left"/>
         <w:rPr>
-          <w:color w:val="000000"/>
+          <w:b w:val="false"/>
+          <w:b w:val="false"/>
+          <w:i w:val="false"/>
+          <w:i w:val="false"/>
+          <w:caps w:val="false"/>
+          <w:smallCaps w:val="false"/>
+          <w:color w:val="000000"/>
+          <w:spacing w:val="0"/>
+          <w:sz w:val="28"/>
+          <w:szCs w:val="28"/>
         </w:rPr>
       </w:pPr>
       <w:r>
@@ -3370,7 +3310,16 @@
         <w:pStyle w:val="Normal"/>
         <w:jc w:val="left"/>
         <w:rPr>
-          <w:color w:val="000000"/>
+          <w:b w:val="false"/>
+          <w:b w:val="false"/>
+          <w:i w:val="false"/>
+          <w:i w:val="false"/>
+          <w:caps w:val="false"/>
+          <w:smallCaps w:val="false"/>
+          <w:color w:val="000000"/>
+          <w:spacing w:val="0"/>
+          <w:sz w:val="28"/>
+          <w:szCs w:val="28"/>
         </w:rPr>
       </w:pPr>
       <w:r>
@@ -3420,7 +3369,16 @@
         <w:pStyle w:val="Normal"/>
         <w:jc w:val="left"/>
         <w:rPr>
-          <w:color w:val="000000"/>
+          <w:b w:val="false"/>
+          <w:b w:val="false"/>
+          <w:i w:val="false"/>
+          <w:i w:val="false"/>
+          <w:caps w:val="false"/>
+          <w:smallCaps w:val="false"/>
+          <w:color w:val="000000"/>
+          <w:spacing w:val="0"/>
+          <w:sz w:val="28"/>
+          <w:szCs w:val="28"/>
         </w:rPr>
       </w:pPr>
       <w:r>
@@ -3442,7 +3400,16 @@
         <w:pStyle w:val="Normal"/>
         <w:jc w:val="left"/>
         <w:rPr>
-          <w:color w:val="000000"/>
+          <w:b w:val="false"/>
+          <w:b w:val="false"/>
+          <w:i w:val="false"/>
+          <w:i w:val="false"/>
+          <w:caps w:val="false"/>
+          <w:smallCaps w:val="false"/>
+          <w:color w:val="000000"/>
+          <w:spacing w:val="0"/>
+          <w:sz w:val="28"/>
+          <w:szCs w:val="28"/>
         </w:rPr>
       </w:pPr>
       <w:r>
@@ -3491,7 +3458,10 @@
       <w:pPr>
         <w:pStyle w:val="Normal"/>
         <w:jc w:val="left"/>
-        <w:rPr/>
+        <w:rPr>
+          <w:sz w:val="28"/>
+          <w:szCs w:val="28"/>
+        </w:rPr>
       </w:pPr>
       <w:r>
         <w:rPr>
@@ -3514,6 +3484,8 @@
           <w:smallCaps w:val="false"/>
           <w:color w:val="E34ADC"/>
           <w:spacing w:val="0"/>
+          <w:sz w:val="28"/>
+          <w:szCs w:val="28"/>
         </w:rPr>
       </w:pPr>
       <w:r>
@@ -3534,12 +3506,7 @@
       <w:pPr>
         <w:pStyle w:val="PreformattedText"/>
         <w:widowControl/>
-        <w:rPr>
-          <w:caps w:val="false"/>
-          <w:smallCaps w:val="false"/>
-          <w:color w:val="000000"/>
-          <w:spacing w:val="0"/>
-        </w:rPr>
+        <w:rPr/>
       </w:pPr>
       <w:r>
         <w:rPr>
@@ -3577,12 +3544,7 @@
       <w:pPr>
         <w:pStyle w:val="PreformattedText"/>
         <w:widowControl/>
-        <w:rPr>
-          <w:caps w:val="false"/>
-          <w:smallCaps w:val="false"/>
-          <w:color w:val="000000"/>
-          <w:spacing w:val="0"/>
-        </w:rPr>
+        <w:rPr/>
       </w:pPr>
       <w:r>
         <w:rPr>
@@ -3773,6 +3735,10 @@
         <w:pStyle w:val="PreformattedText"/>
         <w:widowControl/>
         <w:rPr>
+          <w:b w:val="false"/>
+          <w:b w:val="false"/>
+          <w:i w:val="false"/>
+          <w:i w:val="false"/>
           <w:caps w:val="false"/>
           <w:smallCaps w:val="false"/>
           <w:color w:val="E34ADC"/>
@@ -3806,12 +3772,7 @@
       <w:pPr>
         <w:pStyle w:val="PreformattedText"/>
         <w:widowControl/>
-        <w:rPr>
-          <w:caps w:val="false"/>
-          <w:smallCaps w:val="false"/>
-          <w:color w:val="000000"/>
-          <w:spacing w:val="0"/>
-        </w:rPr>
+        <w:rPr/>
       </w:pPr>
       <w:r>
         <w:rPr>
@@ -3882,12 +3843,7 @@
       <w:pPr>
         <w:pStyle w:val="PreformattedText"/>
         <w:widowControl/>
-        <w:rPr>
-          <w:caps w:val="false"/>
-          <w:smallCaps w:val="false"/>
-          <w:color w:val="000000"/>
-          <w:spacing w:val="0"/>
-        </w:rPr>
+        <w:rPr/>
       </w:pPr>
       <w:r>
         <w:rPr>
@@ -3925,12 +3881,7 @@
       <w:pPr>
         <w:pStyle w:val="PreformattedText"/>
         <w:widowControl/>
-        <w:rPr>
-          <w:caps w:val="false"/>
-          <w:smallCaps w:val="false"/>
-          <w:color w:val="000000"/>
-          <w:spacing w:val="0"/>
-        </w:rPr>
+        <w:rPr/>
       </w:pPr>
       <w:r>
         <w:rPr>
@@ -3979,12 +3930,7 @@
       <w:pPr>
         <w:pStyle w:val="PreformattedText"/>
         <w:widowControl/>
-        <w:rPr>
-          <w:caps w:val="false"/>
-          <w:smallCaps w:val="false"/>
-          <w:color w:val="000000"/>
-          <w:spacing w:val="0"/>
-        </w:rPr>
+        <w:rPr/>
       </w:pPr>
       <w:r>
         <w:rPr>
@@ -4055,12 +4001,7 @@
       <w:pPr>
         <w:pStyle w:val="PreformattedText"/>
         <w:widowControl/>
-        <w:rPr>
-          <w:caps w:val="false"/>
-          <w:smallCaps w:val="false"/>
-          <w:color w:val="000000"/>
-          <w:spacing w:val="0"/>
-        </w:rPr>
+        <w:rPr/>
       </w:pPr>
       <w:r>
         <w:rPr>
@@ -4153,12 +4094,7 @@
       <w:pPr>
         <w:pStyle w:val="PreformattedText"/>
         <w:widowControl/>
-        <w:rPr>
-          <w:caps w:val="false"/>
-          <w:smallCaps w:val="false"/>
-          <w:color w:val="000000"/>
-          <w:spacing w:val="0"/>
-        </w:rPr>
+        <w:rPr/>
       </w:pPr>
       <w:r>
         <w:rPr>
@@ -4196,6 +4132,10 @@
         <w:pStyle w:val="PreformattedText"/>
         <w:widowControl/>
         <w:rPr>
+          <w:b w:val="false"/>
+          <w:b w:val="false"/>
+          <w:i w:val="false"/>
+          <w:i w:val="false"/>
           <w:caps w:val="false"/>
           <w:smallCaps w:val="false"/>
           <w:color w:val="E34ADC"/>
@@ -4229,12 +4169,7 @@
       <w:pPr>
         <w:pStyle w:val="PreformattedText"/>
         <w:widowControl/>
-        <w:rPr>
-          <w:caps w:val="false"/>
-          <w:smallCaps w:val="false"/>
-          <w:color w:val="000000"/>
-          <w:spacing w:val="0"/>
-        </w:rPr>
+        <w:rPr/>
       </w:pPr>
       <w:r>
         <w:rPr>
@@ -4305,12 +4240,7 @@
       <w:pPr>
         <w:pStyle w:val="PreformattedText"/>
         <w:widowControl/>
-        <w:rPr>
-          <w:caps w:val="false"/>
-          <w:smallCaps w:val="false"/>
-          <w:color w:val="000000"/>
-          <w:spacing w:val="0"/>
-        </w:rPr>
+        <w:rPr/>
       </w:pPr>
       <w:r>
         <w:rPr>
@@ -4337,12 +4267,7 @@
       <w:pPr>
         <w:pStyle w:val="PreformattedText"/>
         <w:widowControl/>
-        <w:rPr>
-          <w:caps w:val="false"/>
-          <w:smallCaps w:val="false"/>
-          <w:color w:val="000000"/>
-          <w:spacing w:val="0"/>
-        </w:rPr>
+        <w:rPr/>
       </w:pPr>
       <w:r>
         <w:rPr>
@@ -4391,12 +4316,7 @@
       <w:pPr>
         <w:pStyle w:val="PreformattedText"/>
         <w:widowControl/>
-        <w:rPr>
-          <w:caps w:val="false"/>
-          <w:smallCaps w:val="false"/>
-          <w:color w:val="000000"/>
-          <w:spacing w:val="0"/>
-        </w:rPr>
+        <w:rPr/>
       </w:pPr>
       <w:r>
         <w:rPr>
@@ -4467,12 +4387,7 @@
       <w:pPr>
         <w:pStyle w:val="PreformattedText"/>
         <w:widowControl/>
-        <w:rPr>
-          <w:caps w:val="false"/>
-          <w:smallCaps w:val="false"/>
-          <w:color w:val="000000"/>
-          <w:spacing w:val="0"/>
-        </w:rPr>
+        <w:rPr/>
       </w:pPr>
       <w:r>
         <w:rPr>
@@ -4565,12 +4480,7 @@
       <w:pPr>
         <w:pStyle w:val="PreformattedText"/>
         <w:widowControl/>
-        <w:rPr>
-          <w:caps w:val="false"/>
-          <w:smallCaps w:val="false"/>
-          <w:color w:val="000000"/>
-          <w:spacing w:val="0"/>
-        </w:rPr>
+        <w:rPr/>
       </w:pPr>
       <w:r>
         <w:rPr>
@@ -4662,7 +4572,16 @@
       <w:pPr>
         <w:pStyle w:val="PreformattedText"/>
         <w:widowControl/>
-        <w:rPr/>
+        <w:rPr>
+          <w:b w:val="false"/>
+          <w:b w:val="false"/>
+          <w:i w:val="false"/>
+          <w:i w:val="false"/>
+          <w:caps w:val="false"/>
+          <w:smallCaps w:val="false"/>
+          <w:color w:val="E34ADC"/>
+          <w:spacing w:val="0"/>
+        </w:rPr>
       </w:pPr>
       <w:r>
         <w:rPr>
@@ -4691,12 +4610,7 @@
       <w:pPr>
         <w:pStyle w:val="PreformattedText"/>
         <w:widowControl/>
-        <w:rPr>
-          <w:caps w:val="false"/>
-          <w:smallCaps w:val="false"/>
-          <w:color w:val="000000"/>
-          <w:spacing w:val="0"/>
-        </w:rPr>
+        <w:rPr/>
       </w:pPr>
       <w:r>
         <w:rPr>
@@ -4854,12 +4768,7 @@
       <w:pPr>
         <w:pStyle w:val="PreformattedText"/>
         <w:widowControl/>
-        <w:rPr>
-          <w:caps w:val="false"/>
-          <w:smallCaps w:val="false"/>
-          <w:color w:val="000000"/>
-          <w:spacing w:val="0"/>
-        </w:rPr>
+        <w:rPr/>
       </w:pPr>
       <w:r>
         <w:rPr>
@@ -5194,12 +5103,7 @@
       <w:pPr>
         <w:pStyle w:val="PreformattedText"/>
         <w:widowControl/>
-        <w:rPr>
-          <w:caps w:val="false"/>
-          <w:smallCaps w:val="false"/>
-          <w:color w:val="000000"/>
-          <w:spacing w:val="0"/>
-        </w:rPr>
+        <w:rPr/>
       </w:pPr>
       <w:r>
         <w:rPr>
@@ -5226,12 +5130,7 @@
       <w:pPr>
         <w:pStyle w:val="PreformattedText"/>
         <w:widowControl/>
-        <w:rPr>
-          <w:caps w:val="false"/>
-          <w:smallCaps w:val="false"/>
-          <w:color w:val="000000"/>
-          <w:spacing w:val="0"/>
-        </w:rPr>
+        <w:rPr/>
       </w:pPr>
       <w:r>
         <w:rPr>
@@ -5302,12 +5201,7 @@
       <w:pPr>
         <w:pStyle w:val="PreformattedText"/>
         <w:widowControl/>
-        <w:rPr>
-          <w:caps w:val="false"/>
-          <w:smallCaps w:val="false"/>
-          <w:color w:val="000000"/>
-          <w:spacing w:val="0"/>
-        </w:rPr>
+        <w:rPr/>
       </w:pPr>
       <w:r>
         <w:rPr>
@@ -5344,12 +5238,7 @@
       <w:pPr>
         <w:pStyle w:val="PreformattedText"/>
         <w:widowControl/>
-        <w:rPr>
-          <w:caps w:val="false"/>
-          <w:smallCaps w:val="false"/>
-          <w:color w:val="000000"/>
-          <w:spacing w:val="0"/>
-        </w:rPr>
+        <w:rPr/>
       </w:pPr>
       <w:r>
         <w:rPr>
@@ -5453,12 +5342,7 @@
       <w:pPr>
         <w:pStyle w:val="PreformattedText"/>
         <w:widowControl/>
-        <w:rPr>
-          <w:caps w:val="false"/>
-          <w:smallCaps w:val="false"/>
-          <w:color w:val="000000"/>
-          <w:spacing w:val="0"/>
-        </w:rPr>
+        <w:rPr/>
       </w:pPr>
       <w:r>
         <w:rPr>
@@ -5562,12 +5446,7 @@
       <w:pPr>
         <w:pStyle w:val="PreformattedText"/>
         <w:widowControl/>
-        <w:rPr>
-          <w:caps w:val="false"/>
-          <w:smallCaps w:val="false"/>
-          <w:color w:val="000000"/>
-          <w:spacing w:val="0"/>
-        </w:rPr>
+        <w:rPr/>
       </w:pPr>
       <w:r>
         <w:rPr>
@@ -5714,12 +5593,7 @@
       <w:pPr>
         <w:pStyle w:val="PreformattedText"/>
         <w:widowControl/>
-        <w:rPr>
-          <w:caps w:val="false"/>
-          <w:smallCaps w:val="false"/>
-          <w:color w:val="000000"/>
-          <w:spacing w:val="0"/>
-        </w:rPr>
+        <w:rPr/>
       </w:pPr>
       <w:r>
         <w:rPr>
@@ -5933,6 +5807,10 @@
         <w:pStyle w:val="PreformattedText"/>
         <w:widowControl/>
         <w:rPr>
+          <w:b w:val="false"/>
+          <w:b w:val="false"/>
+          <w:i w:val="false"/>
+          <w:i w:val="false"/>
           <w:caps w:val="false"/>
           <w:smallCaps w:val="false"/>
           <w:color w:val="E34ADC"/>
@@ -5956,12 +5834,7 @@
       <w:pPr>
         <w:pStyle w:val="PreformattedText"/>
         <w:widowControl/>
-        <w:rPr>
-          <w:caps w:val="false"/>
-          <w:smallCaps w:val="false"/>
-          <w:color w:val="000000"/>
-          <w:spacing w:val="0"/>
-        </w:rPr>
+        <w:rPr/>
       </w:pPr>
       <w:r>
         <w:rPr>
@@ -6142,12 +6015,7 @@
       <w:pPr>
         <w:pStyle w:val="PreformattedText"/>
         <w:widowControl/>
-        <w:rPr>
-          <w:caps w:val="false"/>
-          <w:smallCaps w:val="false"/>
-          <w:color w:val="000000"/>
-          <w:spacing w:val="0"/>
-        </w:rPr>
+        <w:rPr/>
       </w:pPr>
       <w:r>
         <w:rPr>
@@ -6251,12 +6119,7 @@
       <w:pPr>
         <w:pStyle w:val="PreformattedText"/>
         <w:widowControl/>
-        <w:rPr>
-          <w:caps w:val="false"/>
-          <w:smallCaps w:val="false"/>
-          <w:color w:val="000000"/>
-          <w:spacing w:val="0"/>
-        </w:rPr>
+        <w:rPr/>
       </w:pPr>
       <w:r>
         <w:rPr>
@@ -6370,12 +6233,7 @@
       <w:pPr>
         <w:pStyle w:val="PreformattedText"/>
         <w:widowControl/>
-        <w:rPr>
-          <w:caps w:val="false"/>
-          <w:smallCaps w:val="false"/>
-          <w:color w:val="000000"/>
-          <w:spacing w:val="0"/>
-        </w:rPr>
+        <w:rPr/>
       </w:pPr>
       <w:r>
         <w:rPr>
@@ -6647,12 +6505,7 @@
       <w:pPr>
         <w:pStyle w:val="PreformattedText"/>
         <w:widowControl/>
-        <w:rPr>
-          <w:caps w:val="false"/>
-          <w:smallCaps w:val="false"/>
-          <w:color w:val="000000"/>
-          <w:spacing w:val="0"/>
-        </w:rPr>
+        <w:rPr/>
       </w:pPr>
       <w:r>
         <w:rPr>
@@ -6770,12 +6623,7 @@
       <w:pPr>
         <w:pStyle w:val="PreformattedText"/>
         <w:widowControl/>
-        <w:rPr>
-          <w:caps w:val="false"/>
-          <w:smallCaps w:val="false"/>
-          <w:color w:val="000000"/>
-          <w:spacing w:val="0"/>
-        </w:rPr>
+        <w:rPr/>
       </w:pPr>
       <w:r>
         <w:rPr>
@@ -6868,6 +6716,10 @@
         <w:pStyle w:val="PreformattedText"/>
         <w:widowControl/>
         <w:rPr>
+          <w:b w:val="false"/>
+          <w:b w:val="false"/>
+          <w:i w:val="false"/>
+          <w:i w:val="false"/>
           <w:caps w:val="false"/>
           <w:smallCaps w:val="false"/>
           <w:color w:val="E34ADC"/>
@@ -6901,12 +6753,7 @@
       <w:pPr>
         <w:pStyle w:val="PreformattedText"/>
         <w:widowControl/>
-        <w:rPr>
-          <w:caps w:val="false"/>
-          <w:smallCaps w:val="false"/>
-          <w:color w:val="000000"/>
-          <w:spacing w:val="0"/>
-        </w:rPr>
+        <w:rPr/>
       </w:pPr>
       <w:r>
         <w:rPr>
@@ -6955,6 +6802,10 @@
         <w:pStyle w:val="PreformattedText"/>
         <w:widowControl/>
         <w:rPr>
+          <w:b w:val="false"/>
+          <w:b w:val="false"/>
+          <w:i w:val="false"/>
+          <w:i w:val="false"/>
           <w:caps w:val="false"/>
           <w:smallCaps w:val="false"/>
           <w:color w:val="E34ADC"/>
@@ -6988,12 +6839,7 @@
       <w:pPr>
         <w:pStyle w:val="PreformattedText"/>
         <w:widowControl/>
-        <w:rPr>
-          <w:caps w:val="false"/>
-          <w:smallCaps w:val="false"/>
-          <w:color w:val="000000"/>
-          <w:spacing w:val="0"/>
-        </w:rPr>
+        <w:rPr/>
       </w:pPr>
       <w:r>
         <w:rPr>
@@ -7064,12 +6910,7 @@
       <w:pPr>
         <w:pStyle w:val="PreformattedText"/>
         <w:widowControl/>
-        <w:rPr>
-          <w:caps w:val="false"/>
-          <w:smallCaps w:val="false"/>
-          <w:color w:val="000000"/>
-          <w:spacing w:val="0"/>
-        </w:rPr>
+        <w:rPr/>
       </w:pPr>
       <w:r>
         <w:rPr>
@@ -7152,12 +6993,7 @@
         <w:pStyle w:val="PreformattedText"/>
         <w:widowControl/>
         <w:spacing w:before="0" w:after="283"/>
-        <w:rPr>
-          <w:caps w:val="false"/>
-          <w:smallCaps w:val="false"/>
-          <w:color w:val="000000"/>
-          <w:spacing w:val="0"/>
-        </w:rPr>
+        <w:rPr/>
       </w:pPr>
       <w:r>
         <w:rPr>
@@ -7415,7 +7251,10 @@
       <w:pPr>
         <w:pStyle w:val="Normal"/>
         <w:jc w:val="left"/>
-        <w:rPr/>
+        <w:rPr>
+          <w:sz w:val="28"/>
+          <w:szCs w:val="28"/>
+        </w:rPr>
       </w:pPr>
       <w:r>
         <w:rPr>
@@ -7506,7 +7345,10 @@
       <w:pPr>
         <w:pStyle w:val="Normal"/>
         <w:jc w:val="left"/>
-        <w:rPr/>
+        <w:rPr>
+          <w:sz w:val="28"/>
+          <w:szCs w:val="28"/>
+        </w:rPr>
       </w:pPr>
       <w:r>
         <w:rPr>
@@ -7581,7 +7423,10 @@
       <w:pPr>
         <w:pStyle w:val="Normal"/>
         <w:jc w:val="left"/>
-        <w:rPr/>
+        <w:rPr>
+          <w:sz w:val="28"/>
+          <w:szCs w:val="28"/>
+        </w:rPr>
       </w:pPr>
       <w:r>
         <w:rPr>
@@ -7611,7 +7456,10 @@
       <w:pPr>
         <w:pStyle w:val="Normal"/>
         <w:jc w:val="left"/>
-        <w:rPr/>
+        <w:rPr>
+          <w:sz w:val="28"/>
+          <w:szCs w:val="28"/>
+        </w:rPr>
       </w:pPr>
       <w:r>
         <w:rPr>
@@ -7641,7 +7489,10 @@
       <w:pPr>
         <w:pStyle w:val="Normal"/>
         <w:jc w:val="left"/>
-        <w:rPr/>
+        <w:rPr>
+          <w:sz w:val="28"/>
+          <w:szCs w:val="28"/>
+        </w:rPr>
       </w:pPr>
       <w:r>
         <w:rPr>
@@ -7655,7 +7506,10 @@
       <w:pPr>
         <w:pStyle w:val="Normal"/>
         <w:jc w:val="left"/>
-        <w:rPr/>
+        <w:rPr>
+          <w:sz w:val="28"/>
+          <w:szCs w:val="28"/>
+        </w:rPr>
       </w:pPr>
       <w:r>
         <w:rPr>
@@ -7734,7 +7588,10 @@
       <w:pPr>
         <w:pStyle w:val="Normal"/>
         <w:jc w:val="left"/>
-        <w:rPr/>
+        <w:rPr>
+          <w:sz w:val="28"/>
+          <w:szCs w:val="28"/>
+        </w:rPr>
       </w:pPr>
       <w:r>
         <w:rPr>
@@ -7764,7 +7621,10 @@
       <w:pPr>
         <w:pStyle w:val="Normal"/>
         <w:jc w:val="left"/>
-        <w:rPr/>
+        <w:rPr>
+          <w:sz w:val="28"/>
+          <w:szCs w:val="28"/>
+        </w:rPr>
       </w:pPr>
       <w:r>
         <w:rPr>
@@ -7778,7 +7638,10 @@
       <w:pPr>
         <w:pStyle w:val="Normal"/>
         <w:jc w:val="left"/>
-        <w:rPr/>
+        <w:rPr>
+          <w:sz w:val="28"/>
+          <w:szCs w:val="28"/>
+        </w:rPr>
       </w:pPr>
       <w:r>
         <w:rPr>
@@ -7808,7 +7671,10 @@
       <w:pPr>
         <w:pStyle w:val="Normal"/>
         <w:jc w:val="left"/>
-        <w:rPr/>
+        <w:rPr>
+          <w:sz w:val="28"/>
+          <w:szCs w:val="28"/>
+        </w:rPr>
       </w:pPr>
       <w:r>
         <w:rPr>
@@ -7822,7 +7688,10 @@
       <w:pPr>
         <w:pStyle w:val="Normal"/>
         <w:jc w:val="left"/>
-        <w:rPr/>
+        <w:rPr>
+          <w:sz w:val="28"/>
+          <w:szCs w:val="28"/>
+        </w:rPr>
       </w:pPr>
       <w:r>
         <w:rPr>
@@ -7852,7 +7721,10 @@
       <w:pPr>
         <w:pStyle w:val="Normal"/>
         <w:jc w:val="left"/>
-        <w:rPr/>
+        <w:rPr>
+          <w:sz w:val="28"/>
+          <w:szCs w:val="28"/>
+        </w:rPr>
       </w:pPr>
       <w:r>
         <w:rPr>
@@ -7887,8 +7759,6 @@
           <w:szCs w:val="48"/>
         </w:rPr>
       </w:pPr>
-      <w:bookmarkStart w:id="0" w:name="__DdeLink__1635_1367149178"/>
-      <w:bookmarkEnd w:id="0"/>
       <w:r>
         <w:rPr>
           <w:sz w:val="48"/>
@@ -7984,15 +7854,22 @@
         <w:pStyle w:val="Heading3"/>
         <w:jc w:val="left"/>
         <w:rPr>
+          <w:rFonts w:ascii="Palatino Linotype;Book Antiqua;Palatino;serif" w:hAnsi="Palatino Linotype;Book Antiqua;Palatino;serif"/>
           <w:b w:val="false"/>
           <w:b w:val="false"/>
           <w:bCs w:val="false"/>
-          <w:sz w:val="28"/>
-          <w:szCs w:val="28"/>
-        </w:rPr>
-      </w:pPr>
-      <w:bookmarkStart w:id="1" w:name="Pseudocode_implementation"/>
-      <w:bookmarkEnd w:id="1"/>
+          <w:i w:val="false"/>
+          <w:i w:val="false"/>
+          <w:caps w:val="false"/>
+          <w:smallCaps w:val="false"/>
+          <w:color w:val="000000"/>
+          <w:spacing w:val="0"/>
+          <w:sz w:val="28"/>
+          <w:szCs w:val="28"/>
+        </w:rPr>
+      </w:pPr>
+      <w:bookmarkStart w:id="0" w:name="Pseudocode_implementation"/>
+      <w:bookmarkEnd w:id="0"/>
       <w:r>
         <w:rPr>
           <w:rFonts w:ascii="Palatino Linotype;Book Antiqua;Palatino;serif" w:hAnsi="Palatino Linotype;Book Antiqua;Palatino;serif"/>
@@ -8052,19 +7929,8 @@
           <w:bottom w:val="single" w:sz="2" w:space="1" w:color="EAECF0"/>
           <w:right w:val="single" w:sz="2" w:space="1" w:color="EAECF0"/>
         </w:pBdr>
-        <w:shd w:val="clear" w:fill="E0DEDA"/>
-        <w:rPr>
-          <w:rFonts w:ascii="monospace;monospace" w:hAnsi="monospace;monospace"/>
-          <w:b w:val="false"/>
-          <w:b w:val="false"/>
-          <w:i w:val="false"/>
-          <w:i w:val="false"/>
-          <w:caps w:val="false"/>
-          <w:smallCaps w:val="false"/>
-          <w:color w:val="000000"/>
-          <w:spacing w:val="0"/>
-          <w:sz w:val="23"/>
-        </w:rPr>
+        <w:shd w:fill="E0DEDA" w:val="clear"/>
+        <w:rPr/>
       </w:pPr>
       <w:r>
         <w:rPr>
@@ -8181,7 +8047,7 @@
           <w:bottom w:val="single" w:sz="2" w:space="1" w:color="EAECF0"/>
           <w:right w:val="single" w:sz="2" w:space="1" w:color="EAECF0"/>
         </w:pBdr>
-        <w:shd w:val="clear" w:fill="E0DEDA"/>
+        <w:shd w:fill="E0DEDA" w:val="clear"/>
         <w:rPr>
           <w:rFonts w:ascii="monospace;monospace" w:hAnsi="monospace;monospace"/>
           <w:b w:val="false"/>
@@ -8219,13 +8085,8 @@
           <w:bottom w:val="single" w:sz="2" w:space="1" w:color="EAECF0"/>
           <w:right w:val="single" w:sz="2" w:space="1" w:color="EAECF0"/>
         </w:pBdr>
-        <w:shd w:val="clear" w:fill="E0DEDA"/>
-        <w:rPr>
-          <w:caps w:val="false"/>
-          <w:smallCaps w:val="false"/>
-          <w:color w:val="000000"/>
-          <w:spacing w:val="0"/>
-        </w:rPr>
+        <w:shd w:fill="E0DEDA" w:val="clear"/>
+        <w:rPr/>
       </w:pPr>
       <w:r>
         <w:rPr>
@@ -8273,13 +8134,8 @@
           <w:bottom w:val="single" w:sz="2" w:space="1" w:color="EAECF0"/>
           <w:right w:val="single" w:sz="2" w:space="1" w:color="EAECF0"/>
         </w:pBdr>
-        <w:shd w:val="clear" w:fill="E0DEDA"/>
-        <w:rPr>
-          <w:caps w:val="false"/>
-          <w:smallCaps w:val="false"/>
-          <w:color w:val="000000"/>
-          <w:spacing w:val="0"/>
-        </w:rPr>
+        <w:shd w:fill="E0DEDA" w:val="clear"/>
+        <w:rPr/>
       </w:pPr>
       <w:r>
         <w:rPr>
@@ -8483,13 +8339,8 @@
           <w:bottom w:val="single" w:sz="2" w:space="1" w:color="EAECF0"/>
           <w:right w:val="single" w:sz="2" w:space="1" w:color="EAECF0"/>
         </w:pBdr>
-        <w:shd w:val="clear" w:fill="E0DEDA"/>
-        <w:rPr>
-          <w:caps w:val="false"/>
-          <w:smallCaps w:val="false"/>
-          <w:color w:val="000000"/>
-          <w:spacing w:val="0"/>
-        </w:rPr>
+        <w:shd w:fill="E0DEDA" w:val="clear"/>
+        <w:rPr/>
       </w:pPr>
       <w:r>
         <w:rPr>
@@ -8719,13 +8570,8 @@
           <w:bottom w:val="single" w:sz="2" w:space="1" w:color="EAECF0"/>
           <w:right w:val="single" w:sz="2" w:space="1" w:color="EAECF0"/>
         </w:pBdr>
-        <w:shd w:val="clear" w:fill="E0DEDA"/>
-        <w:rPr>
-          <w:caps w:val="false"/>
-          <w:smallCaps w:val="false"/>
-          <w:color w:val="000000"/>
-          <w:spacing w:val="0"/>
-        </w:rPr>
+        <w:shd w:fill="E0DEDA" w:val="clear"/>
+        <w:rPr/>
       </w:pPr>
       <w:r>
         <w:rPr>
@@ -8851,12 +8697,18 @@
           <w:bottom w:val="single" w:sz="2" w:space="1" w:color="EAECF0"/>
           <w:right w:val="single" w:sz="2" w:space="1" w:color="EAECF0"/>
         </w:pBdr>
-        <w:shd w:val="clear" w:fill="E0DEDA"/>
-        <w:rPr>
-          <w:caps w:val="false"/>
-          <w:smallCaps w:val="false"/>
-          <w:color w:val="000000"/>
-          <w:spacing w:val="0"/>
+        <w:shd w:fill="E0DEDA" w:val="clear"/>
+        <w:rPr>
+          <w:rFonts w:ascii="monospace;monospace" w:hAnsi="monospace;monospace"/>
+          <w:b w:val="false"/>
+          <w:b w:val="false"/>
+          <w:i w:val="false"/>
+          <w:i w:val="false"/>
+          <w:caps w:val="false"/>
+          <w:smallCaps w:val="false"/>
+          <w:color w:val="000000"/>
+          <w:spacing w:val="0"/>
+          <w:sz w:val="23"/>
         </w:rPr>
       </w:pPr>
       <w:r>
@@ -8887,13 +8739,8 @@
           <w:bottom w:val="single" w:sz="2" w:space="1" w:color="EAECF0"/>
           <w:right w:val="single" w:sz="2" w:space="1" w:color="EAECF0"/>
         </w:pBdr>
-        <w:shd w:val="clear" w:fill="E0DEDA"/>
-        <w:rPr>
-          <w:caps w:val="false"/>
-          <w:smallCaps w:val="false"/>
-          <w:color w:val="000000"/>
-          <w:spacing w:val="0"/>
-        </w:rPr>
+        <w:shd w:fill="E0DEDA" w:val="clear"/>
+        <w:rPr/>
       </w:pPr>
       <w:r>
         <w:rPr>
@@ -8954,13 +8801,8 @@
           <w:bottom w:val="single" w:sz="2" w:space="1" w:color="EAECF0"/>
           <w:right w:val="single" w:sz="2" w:space="1" w:color="EAECF0"/>
         </w:pBdr>
-        <w:shd w:val="clear" w:fill="E0DEDA"/>
-        <w:rPr>
-          <w:caps w:val="false"/>
-          <w:smallCaps w:val="false"/>
-          <w:color w:val="000000"/>
-          <w:spacing w:val="0"/>
-        </w:rPr>
+        <w:shd w:fill="E0DEDA" w:val="clear"/>
+        <w:rPr/>
       </w:pPr>
       <w:r>
         <w:rPr>
@@ -9073,13 +8915,8 @@
           <w:bottom w:val="single" w:sz="2" w:space="1" w:color="EAECF0"/>
           <w:right w:val="single" w:sz="2" w:space="1" w:color="EAECF0"/>
         </w:pBdr>
-        <w:shd w:val="clear" w:fill="E0DEDA"/>
-        <w:rPr>
-          <w:caps w:val="false"/>
-          <w:smallCaps w:val="false"/>
-          <w:color w:val="000000"/>
-          <w:spacing w:val="0"/>
-        </w:rPr>
+        <w:shd w:fill="E0DEDA" w:val="clear"/>
+        <w:rPr/>
       </w:pPr>
       <w:r>
         <w:rPr>
@@ -9192,13 +9029,8 @@
           <w:bottom w:val="single" w:sz="2" w:space="1" w:color="EAECF0"/>
           <w:right w:val="single" w:sz="2" w:space="1" w:color="EAECF0"/>
         </w:pBdr>
-        <w:shd w:val="clear" w:fill="E0DEDA"/>
-        <w:rPr>
-          <w:caps w:val="false"/>
-          <w:smallCaps w:val="false"/>
-          <w:color w:val="000000"/>
-          <w:spacing w:val="0"/>
-        </w:rPr>
+        <w:shd w:fill="E0DEDA" w:val="clear"/>
+        <w:rPr/>
       </w:pPr>
       <w:r>
         <w:rPr>
@@ -9233,7 +9065,7 @@
           <w:bottom w:val="single" w:sz="2" w:space="1" w:color="EAECF0"/>
           <w:right w:val="single" w:sz="2" w:space="1" w:color="EAECF0"/>
         </w:pBdr>
-        <w:shd w:val="clear" w:fill="E0DEDA"/>
+        <w:shd w:fill="E0DEDA" w:val="clear"/>
         <w:spacing w:before="0" w:after="283"/>
         <w:rPr>
           <w:rFonts w:ascii="monospace;monospace" w:hAnsi="monospace;monospace"/>
@@ -9397,12 +9229,7 @@
       <w:pPr>
         <w:pStyle w:val="PreformattedText"/>
         <w:widowControl/>
-        <w:rPr>
-          <w:caps w:val="false"/>
-          <w:smallCaps w:val="false"/>
-          <w:color w:val="000000"/>
-          <w:spacing w:val="0"/>
-        </w:rPr>
+        <w:rPr/>
       </w:pPr>
       <w:r>
         <w:rPr>
@@ -9483,12 +9310,7 @@
       <w:pPr>
         <w:pStyle w:val="PreformattedText"/>
         <w:widowControl/>
-        <w:rPr>
-          <w:caps w:val="false"/>
-          <w:smallCaps w:val="false"/>
-          <w:color w:val="000000"/>
-          <w:spacing w:val="0"/>
-        </w:rPr>
+        <w:rPr/>
       </w:pPr>
       <w:r>
         <w:rPr>
@@ -9658,12 +9480,7 @@
       <w:pPr>
         <w:pStyle w:val="PreformattedText"/>
         <w:widowControl/>
-        <w:rPr>
-          <w:caps w:val="false"/>
-          <w:smallCaps w:val="false"/>
-          <w:color w:val="000000"/>
-          <w:spacing w:val="0"/>
-        </w:rPr>
+        <w:rPr/>
       </w:pPr>
       <w:r>
         <w:rPr>
@@ -9800,12 +9617,7 @@
       <w:pPr>
         <w:pStyle w:val="PreformattedText"/>
         <w:widowControl/>
-        <w:rPr>
-          <w:caps w:val="false"/>
-          <w:smallCaps w:val="false"/>
-          <w:color w:val="000000"/>
-          <w:spacing w:val="0"/>
-        </w:rPr>
+        <w:rPr/>
       </w:pPr>
       <w:r>
         <w:rPr>
@@ -9930,12 +9742,7 @@
       <w:pPr>
         <w:pStyle w:val="PreformattedText"/>
         <w:widowControl/>
-        <w:rPr>
-          <w:caps w:val="false"/>
-          <w:smallCaps w:val="false"/>
-          <w:color w:val="000000"/>
-          <w:spacing w:val="0"/>
-        </w:rPr>
+        <w:rPr/>
       </w:pPr>
       <w:r>
         <w:rPr>
@@ -10072,12 +9879,7 @@
       <w:pPr>
         <w:pStyle w:val="PreformattedText"/>
         <w:widowControl/>
-        <w:rPr>
-          <w:caps w:val="false"/>
-          <w:smallCaps w:val="false"/>
-          <w:color w:val="000000"/>
-          <w:spacing w:val="0"/>
-        </w:rPr>
+        <w:rPr/>
       </w:pPr>
       <w:r>
         <w:rPr>
@@ -10225,12 +10027,7 @@
       <w:pPr>
         <w:pStyle w:val="PreformattedText"/>
         <w:widowControl/>
-        <w:rPr>
-          <w:caps w:val="false"/>
-          <w:smallCaps w:val="false"/>
-          <w:color w:val="E34ADC"/>
-          <w:spacing w:val="0"/>
-        </w:rPr>
+        <w:rPr/>
       </w:pPr>
       <w:r>
         <w:rPr>
@@ -10257,12 +10054,7 @@
       <w:pPr>
         <w:pStyle w:val="PreformattedText"/>
         <w:widowControl/>
-        <w:rPr>
-          <w:caps w:val="false"/>
-          <w:smallCaps w:val="false"/>
-          <w:color w:val="000000"/>
-          <w:spacing w:val="0"/>
-        </w:rPr>
+        <w:rPr/>
       </w:pPr>
       <w:r>
         <w:rPr>
@@ -10487,12 +10279,7 @@
       <w:pPr>
         <w:pStyle w:val="PreformattedText"/>
         <w:widowControl/>
-        <w:rPr>
-          <w:caps w:val="false"/>
-          <w:smallCaps w:val="false"/>
-          <w:color w:val="000000"/>
-          <w:spacing w:val="0"/>
-        </w:rPr>
+        <w:rPr/>
       </w:pPr>
       <w:r>
         <w:rPr>
@@ -10628,12 +10415,7 @@
       <w:pPr>
         <w:pStyle w:val="PreformattedText"/>
         <w:widowControl/>
-        <w:rPr>
-          <w:caps w:val="false"/>
-          <w:smallCaps w:val="false"/>
-          <w:color w:val="000000"/>
-          <w:spacing w:val="0"/>
-        </w:rPr>
+        <w:rPr/>
       </w:pPr>
       <w:r>
         <w:rPr>
@@ -10880,12 +10662,7 @@
       <w:pPr>
         <w:pStyle w:val="PreformattedText"/>
         <w:widowControl/>
-        <w:rPr>
-          <w:caps w:val="false"/>
-          <w:smallCaps w:val="false"/>
-          <w:color w:val="000000"/>
-          <w:spacing w:val="0"/>
-        </w:rPr>
+        <w:rPr/>
       </w:pPr>
       <w:r>
         <w:rPr>
@@ -10977,12 +10754,7 @@
       <w:pPr>
         <w:pStyle w:val="PreformattedText"/>
         <w:widowControl/>
-        <w:rPr>
-          <w:caps w:val="false"/>
-          <w:smallCaps w:val="false"/>
-          <w:color w:val="000000"/>
-          <w:spacing w:val="0"/>
-        </w:rPr>
+        <w:rPr/>
       </w:pPr>
       <w:r>
         <w:rPr>
@@ -11042,12 +10814,7 @@
       <w:pPr>
         <w:pStyle w:val="PreformattedText"/>
         <w:widowControl/>
-        <w:rPr>
-          <w:caps w:val="false"/>
-          <w:smallCaps w:val="false"/>
-          <w:color w:val="000000"/>
-          <w:spacing w:val="0"/>
-        </w:rPr>
+        <w:rPr/>
       </w:pPr>
       <w:r>
         <w:rPr>
@@ -11074,12 +10841,7 @@
       <w:pPr>
         <w:pStyle w:val="PreformattedText"/>
         <w:widowControl/>
-        <w:rPr>
-          <w:caps w:val="false"/>
-          <w:smallCaps w:val="false"/>
-          <w:color w:val="E34ADC"/>
-          <w:spacing w:val="0"/>
-        </w:rPr>
+        <w:rPr/>
       </w:pPr>
       <w:r>
         <w:rPr>
@@ -11106,12 +10868,7 @@
       <w:pPr>
         <w:pStyle w:val="PreformattedText"/>
         <w:widowControl/>
-        <w:rPr>
-          <w:caps w:val="false"/>
-          <w:smallCaps w:val="false"/>
-          <w:color w:val="000000"/>
-          <w:spacing w:val="0"/>
-        </w:rPr>
+        <w:rPr/>
       </w:pPr>
       <w:r>
         <w:rPr>
@@ -11237,12 +10994,7 @@
       <w:pPr>
         <w:pStyle w:val="PreformattedText"/>
         <w:widowControl/>
-        <w:rPr>
-          <w:caps w:val="false"/>
-          <w:smallCaps w:val="false"/>
-          <w:color w:val="000000"/>
-          <w:spacing w:val="0"/>
-        </w:rPr>
+        <w:rPr/>
       </w:pPr>
       <w:r>
         <w:rPr>
@@ -11335,12 +11087,7 @@
       <w:pPr>
         <w:pStyle w:val="PreformattedText"/>
         <w:widowControl/>
-        <w:rPr>
-          <w:caps w:val="false"/>
-          <w:smallCaps w:val="false"/>
-          <w:color w:val="000000"/>
-          <w:spacing w:val="0"/>
-        </w:rPr>
+        <w:rPr/>
       </w:pPr>
       <w:r>
         <w:rPr>
@@ -11565,12 +11312,7 @@
       <w:pPr>
         <w:pStyle w:val="PreformattedText"/>
         <w:widowControl/>
-        <w:rPr>
-          <w:caps w:val="false"/>
-          <w:smallCaps w:val="false"/>
-          <w:color w:val="000000"/>
-          <w:spacing w:val="0"/>
-        </w:rPr>
+        <w:rPr/>
       </w:pPr>
       <w:r>
         <w:rPr>
@@ -11630,12 +11372,7 @@
       <w:pPr>
         <w:pStyle w:val="PreformattedText"/>
         <w:widowControl/>
-        <w:rPr>
-          <w:caps w:val="false"/>
-          <w:smallCaps w:val="false"/>
-          <w:color w:val="000000"/>
-          <w:spacing w:val="0"/>
-        </w:rPr>
+        <w:rPr/>
       </w:pPr>
       <w:r>
         <w:rPr>
@@ -11672,12 +11409,7 @@
       <w:pPr>
         <w:pStyle w:val="PreformattedText"/>
         <w:widowControl/>
-        <w:rPr>
-          <w:caps w:val="false"/>
-          <w:smallCaps w:val="false"/>
-          <w:color w:val="000000"/>
-          <w:spacing w:val="0"/>
-        </w:rPr>
+        <w:rPr/>
       </w:pPr>
       <w:r>
         <w:rPr>
@@ -11770,12 +11502,7 @@
       <w:pPr>
         <w:pStyle w:val="PreformattedText"/>
         <w:widowControl/>
-        <w:rPr>
-          <w:caps w:val="false"/>
-          <w:smallCaps w:val="false"/>
-          <w:color w:val="000000"/>
-          <w:spacing w:val="0"/>
-        </w:rPr>
+        <w:rPr/>
       </w:pPr>
       <w:r>
         <w:rPr>
@@ -11868,12 +11595,7 @@
       <w:pPr>
         <w:pStyle w:val="PreformattedText"/>
         <w:widowControl/>
-        <w:rPr>
-          <w:caps w:val="false"/>
-          <w:smallCaps w:val="false"/>
-          <w:color w:val="000000"/>
-          <w:spacing w:val="0"/>
-        </w:rPr>
+        <w:rPr/>
       </w:pPr>
       <w:r>
         <w:rPr>
@@ -11944,12 +11666,7 @@
       <w:pPr>
         <w:pStyle w:val="PreformattedText"/>
         <w:widowControl/>
-        <w:rPr>
-          <w:caps w:val="false"/>
-          <w:smallCaps w:val="false"/>
-          <w:color w:val="000000"/>
-          <w:spacing w:val="0"/>
-        </w:rPr>
+        <w:rPr/>
       </w:pPr>
       <w:r>
         <w:rPr>
@@ -11986,12 +11703,7 @@
       <w:pPr>
         <w:pStyle w:val="PreformattedText"/>
         <w:widowControl/>
-        <w:rPr>
-          <w:caps w:val="false"/>
-          <w:smallCaps w:val="false"/>
-          <w:color w:val="000000"/>
-          <w:spacing w:val="0"/>
-        </w:rPr>
+        <w:rPr/>
       </w:pPr>
       <w:r>
         <w:rPr>
@@ -12072,12 +11784,7 @@
       <w:pPr>
         <w:pStyle w:val="PreformattedText"/>
         <w:widowControl/>
-        <w:rPr>
-          <w:caps w:val="false"/>
-          <w:smallCaps w:val="false"/>
-          <w:color w:val="000000"/>
-          <w:spacing w:val="0"/>
-        </w:rPr>
+        <w:rPr/>
       </w:pPr>
       <w:r>
         <w:rPr>
@@ -12214,12 +11921,7 @@
       <w:pPr>
         <w:pStyle w:val="PreformattedText"/>
         <w:widowControl/>
-        <w:rPr>
-          <w:caps w:val="false"/>
-          <w:smallCaps w:val="false"/>
-          <w:color w:val="000000"/>
-          <w:spacing w:val="0"/>
-        </w:rPr>
+        <w:rPr/>
       </w:pPr>
       <w:r>
         <w:rPr>
@@ -12279,12 +11981,7 @@
       <w:pPr>
         <w:pStyle w:val="PreformattedText"/>
         <w:widowControl/>
-        <w:rPr>
-          <w:caps w:val="false"/>
-          <w:smallCaps w:val="false"/>
-          <w:color w:val="000000"/>
-          <w:spacing w:val="0"/>
-        </w:rPr>
+        <w:rPr/>
       </w:pPr>
       <w:r>
         <w:rPr>
@@ -12344,12 +12041,7 @@
       <w:pPr>
         <w:pStyle w:val="PreformattedText"/>
         <w:widowControl/>
-        <w:rPr>
-          <w:caps w:val="false"/>
-          <w:smallCaps w:val="false"/>
-          <w:color w:val="000000"/>
-          <w:spacing w:val="0"/>
-        </w:rPr>
+        <w:rPr/>
       </w:pPr>
       <w:r>
         <w:rPr>
@@ -12419,12 +12111,7 @@
       <w:pPr>
         <w:pStyle w:val="PreformattedText"/>
         <w:widowControl/>
-        <w:rPr>
-          <w:caps w:val="false"/>
-          <w:smallCaps w:val="false"/>
-          <w:color w:val="000000"/>
-          <w:spacing w:val="0"/>
-        </w:rPr>
+        <w:rPr/>
       </w:pPr>
       <w:r>
         <w:rPr>
@@ -12462,12 +12149,7 @@
       <w:pPr>
         <w:pStyle w:val="PreformattedText"/>
         <w:widowControl/>
-        <w:rPr>
-          <w:caps w:val="false"/>
-          <w:smallCaps w:val="false"/>
-          <w:color w:val="000000"/>
-          <w:spacing w:val="0"/>
-        </w:rPr>
+        <w:rPr/>
       </w:pPr>
       <w:r>
         <w:rPr>
@@ -12549,12 +12231,7 @@
       <w:pPr>
         <w:pStyle w:val="PreformattedText"/>
         <w:widowControl/>
-        <w:rPr>
-          <w:caps w:val="false"/>
-          <w:smallCaps w:val="false"/>
-          <w:color w:val="000000"/>
-          <w:spacing w:val="0"/>
-        </w:rPr>
+        <w:rPr/>
       </w:pPr>
       <w:r>
         <w:rPr>
@@ -12636,12 +12313,7 @@
       <w:pPr>
         <w:pStyle w:val="PreformattedText"/>
         <w:widowControl/>
-        <w:rPr>
-          <w:caps w:val="false"/>
-          <w:smallCaps w:val="false"/>
-          <w:color w:val="000000"/>
-          <w:spacing w:val="0"/>
-        </w:rPr>
+        <w:rPr/>
       </w:pPr>
       <w:r>
         <w:rPr>
@@ -12688,12 +12360,7 @@
       <w:pPr>
         <w:pStyle w:val="PreformattedText"/>
         <w:widowControl/>
-        <w:rPr>
-          <w:caps w:val="false"/>
-          <w:smallCaps w:val="false"/>
-          <w:color w:val="E34ADC"/>
-          <w:spacing w:val="0"/>
-        </w:rPr>
+        <w:rPr/>
       </w:pPr>
       <w:r>
         <w:rPr>
@@ -12721,12 +12388,7 @@
         <w:pStyle w:val="PreformattedText"/>
         <w:widowControl/>
         <w:spacing w:before="0" w:after="283"/>
-        <w:rPr>
-          <w:caps w:val="false"/>
-          <w:smallCaps w:val="false"/>
-          <w:color w:val="000000"/>
-          <w:spacing w:val="0"/>
-        </w:rPr>
+        <w:rPr/>
       </w:pPr>
       <w:r>
         <w:rPr>
@@ -12797,17 +12459,31 @@
       <w:pPr>
         <w:pStyle w:val="Normal"/>
         <w:jc w:val="left"/>
-        <w:rPr>
-          <w:sz w:val="28"/>
-          <w:szCs w:val="28"/>
-        </w:rPr>
-      </w:pPr>
-      <w:r>
-        <w:rPr>
-          <w:sz w:val="28"/>
-          <w:szCs w:val="28"/>
-        </w:rPr>
-        <w:t>Since the data store is 0x_ _ which is a byte, so it fits perfectly into the memory block where a block is 4 bytes, so we can easily see the array are successfully sorted descending.</w:t>
+        <w:rPr/>
+      </w:pPr>
+      <w:r>
+        <w:rPr>
+          <w:sz w:val="28"/>
+          <w:szCs w:val="28"/>
+        </w:rPr>
+        <w:t>Since the data store is 0x_ _ which is a byte, so it fits perfectly into the memory block where a block is 4 bytes</w:t>
+      </w:r>
+      <w:r>
+        <w:rPr>
+          <w:sz w:val="28"/>
+          <w:szCs w:val="28"/>
+        </w:rPr>
+        <w:t>(a memory row is 4*4=16 bytesz</w:t>
+        <w:tab/>
+        <w:tab/>
+        <w:t>)</w:t>
+      </w:r>
+      <w:r>
+        <w:rPr>
+          <w:sz w:val="28"/>
+          <w:szCs w:val="28"/>
+        </w:rPr>
+        <w:t>, so we can easily see the array are successfully sorted descending.</w:t>
       </w:r>
     </w:p>
     <w:p>
@@ -13069,10 +12745,7 @@
       <w:pPr>
         <w:pStyle w:val="Normal"/>
         <w:jc w:val="left"/>
-        <w:rPr>
-          <w:sz w:val="28"/>
-          <w:szCs w:val="28"/>
-        </w:rPr>
+        <w:rPr/>
       </w:pPr>
       <w:r>
         <w:rPr>
@@ -13101,12 +12774,7 @@
       <w:pPr>
         <w:pStyle w:val="Normal"/>
         <w:widowControl/>
-        <w:rPr>
-          <w:caps w:val="false"/>
-          <w:smallCaps w:val="false"/>
-          <w:color w:val="000000"/>
-          <w:spacing w:val="0"/>
-        </w:rPr>
+        <w:rPr/>
       </w:pPr>
       <w:r>
         <w:rPr>
@@ -13234,12 +12902,7 @@
       <w:pPr>
         <w:pStyle w:val="PreformattedText"/>
         <w:widowControl/>
-        <w:rPr>
-          <w:caps w:val="false"/>
-          <w:smallCaps w:val="false"/>
-          <w:color w:val="000000"/>
-          <w:spacing w:val="0"/>
-        </w:rPr>
+        <w:rPr/>
       </w:pPr>
       <w:r>
         <w:rPr>
@@ -13299,12 +12962,7 @@
       <w:pPr>
         <w:pStyle w:val="PreformattedText"/>
         <w:widowControl/>
-        <w:rPr>
-          <w:caps w:val="false"/>
-          <w:smallCaps w:val="false"/>
-          <w:color w:val="000000"/>
-          <w:spacing w:val="0"/>
-        </w:rPr>
+        <w:rPr/>
       </w:pPr>
       <w:r>
         <w:rPr>
@@ -13364,12 +13022,7 @@
       <w:pPr>
         <w:pStyle w:val="PreformattedText"/>
         <w:widowControl/>
-        <w:rPr>
-          <w:caps w:val="false"/>
-          <w:smallCaps w:val="false"/>
-          <w:color w:val="000000"/>
-          <w:spacing w:val="0"/>
-        </w:rPr>
+        <w:rPr/>
       </w:pPr>
       <w:r>
         <w:rPr>
@@ -13439,12 +13092,7 @@
       <w:pPr>
         <w:pStyle w:val="PreformattedText"/>
         <w:widowControl/>
-        <w:rPr>
-          <w:caps w:val="false"/>
-          <w:smallCaps w:val="false"/>
-          <w:color w:val="000000"/>
-          <w:spacing w:val="0"/>
-        </w:rPr>
+        <w:rPr/>
       </w:pPr>
       <w:r>
         <w:rPr>
@@ -13482,12 +13130,7 @@
       <w:pPr>
         <w:pStyle w:val="PreformattedText"/>
         <w:widowControl/>
-        <w:rPr>
-          <w:caps w:val="false"/>
-          <w:smallCaps w:val="false"/>
-          <w:color w:val="000000"/>
-          <w:spacing w:val="0"/>
-        </w:rPr>
+        <w:rPr/>
       </w:pPr>
       <w:r>
         <w:rPr>
@@ -13569,12 +13212,7 @@
       <w:pPr>
         <w:pStyle w:val="PreformattedText"/>
         <w:widowControl/>
-        <w:rPr>
-          <w:caps w:val="false"/>
-          <w:smallCaps w:val="false"/>
-          <w:color w:val="000000"/>
-          <w:spacing w:val="0"/>
-        </w:rPr>
+        <w:rPr/>
       </w:pPr>
       <w:r>
         <w:rPr>
@@ -13657,14 +13295,7 @@
         <w:pStyle w:val="PreformattedText"/>
         <w:widowControl/>
         <w:jc w:val="left"/>
-        <w:rPr>
-          <w:caps w:val="false"/>
-          <w:smallCaps w:val="false"/>
-          <w:color w:val="000000"/>
-          <w:spacing w:val="0"/>
-          <w:sz w:val="28"/>
-          <w:szCs w:val="28"/>
-        </w:rPr>
+        <w:rPr/>
       </w:pPr>
       <w:r>
         <w:rPr>
@@ -13709,10 +13340,7 @@
       <w:pPr>
         <w:pStyle w:val="Normal"/>
         <w:jc w:val="left"/>
-        <w:rPr>
-          <w:sz w:val="28"/>
-          <w:szCs w:val="28"/>
-        </w:rPr>
+        <w:rPr/>
       </w:pPr>
       <w:r>
         <w:rPr>
@@ -13766,14 +13394,9 @@
       <w:pPr>
         <w:pStyle w:val="Normal"/>
         <w:widowControl/>
-        <w:rPr>
-          <w:caps w:val="false"/>
-          <w:smallCaps w:val="false"/>
-          <w:color w:val="000000"/>
-          <w:spacing w:val="0"/>
-        </w:rPr>
-      </w:pPr>
-      <w:bookmarkStart w:id="2" w:name="__DdeLink__1086_165058501"/>
+        <w:rPr/>
+      </w:pPr>
+      <w:bookmarkStart w:id="1" w:name="__DdeLink__1086_165058501"/>
       <w:r>
         <w:rPr>
           <w:b w:val="false"/>
@@ -13785,7 +13408,7 @@
         </w:rPr>
         <w:t>for_loop_outer:</w:t>
       </w:r>
-      <w:bookmarkEnd w:id="2"/>
+      <w:bookmarkEnd w:id="1"/>
       <w:r>
         <w:rPr>
           <w:b w:val="false"/>
@@ -13889,12 +13512,7 @@
       <w:pPr>
         <w:pStyle w:val="PreformattedText"/>
         <w:widowControl/>
-        <w:rPr>
-          <w:caps w:val="false"/>
-          <w:smallCaps w:val="false"/>
-          <w:color w:val="000000"/>
-          <w:spacing w:val="0"/>
-        </w:rPr>
+        <w:rPr/>
       </w:pPr>
       <w:r>
         <w:rPr>
@@ -14042,12 +13660,7 @@
       <w:pPr>
         <w:pStyle w:val="PreformattedText"/>
         <w:widowControl/>
-        <w:rPr>
-          <w:caps w:val="false"/>
-          <w:smallCaps w:val="false"/>
-          <w:color w:val="000000"/>
-          <w:spacing w:val="0"/>
-        </w:rPr>
+        <w:rPr/>
       </w:pPr>
       <w:r>
         <w:rPr>
@@ -14196,14 +13809,7 @@
         <w:pStyle w:val="PreformattedText"/>
         <w:widowControl/>
         <w:jc w:val="left"/>
-        <w:rPr>
-          <w:caps w:val="false"/>
-          <w:smallCaps w:val="false"/>
-          <w:color w:val="E34ADC"/>
-          <w:spacing w:val="0"/>
-          <w:sz w:val="28"/>
-          <w:szCs w:val="28"/>
-        </w:rPr>
+        <w:rPr/>
       </w:pPr>
       <w:r>
         <w:rPr>
@@ -14237,7 +13843,18 @@
       <w:pPr>
         <w:pStyle w:val="Normal"/>
         <w:jc w:val="left"/>
-        <w:rPr/>
+        <w:rPr>
+          <w:b w:val="false"/>
+          <w:b w:val="false"/>
+          <w:i w:val="false"/>
+          <w:i w:val="false"/>
+          <w:caps w:val="false"/>
+          <w:smallCaps w:val="false"/>
+          <w:color w:val="000000"/>
+          <w:spacing w:val="0"/>
+          <w:sz w:val="28"/>
+          <w:szCs w:val="28"/>
+        </w:rPr>
       </w:pPr>
       <w:r>
         <w:rPr>
@@ -14271,28 +13888,46 @@
         </w:rPr>
       </w:pPr>
       <w:r>
-        <w:rPr/>
-      </w:r>
-    </w:p>
-    <w:p>
-      <w:pPr>
-        <w:pStyle w:val="Normal"/>
-        <w:jc w:val="left"/>
-        <w:rPr>
-          <w:b w:val="false"/>
-          <w:b w:val="false"/>
-          <w:i w:val="false"/>
-          <w:i w:val="false"/>
-          <w:caps w:val="false"/>
-          <w:smallCaps w:val="false"/>
-          <w:color w:val="000000"/>
-          <w:spacing w:val="0"/>
-          <w:sz w:val="28"/>
-          <w:szCs w:val="28"/>
-        </w:rPr>
-      </w:pPr>
-      <w:r>
-        <w:rPr/>
+        <w:rPr>
+          <w:b w:val="false"/>
+          <w:i w:val="false"/>
+          <w:caps w:val="false"/>
+          <w:smallCaps w:val="false"/>
+          <w:color w:val="000000"/>
+          <w:spacing w:val="0"/>
+          <w:sz w:val="28"/>
+          <w:szCs w:val="28"/>
+        </w:rPr>
+      </w:r>
+    </w:p>
+    <w:p>
+      <w:pPr>
+        <w:pStyle w:val="Normal"/>
+        <w:jc w:val="left"/>
+        <w:rPr>
+          <w:b w:val="false"/>
+          <w:b w:val="false"/>
+          <w:i w:val="false"/>
+          <w:i w:val="false"/>
+          <w:caps w:val="false"/>
+          <w:smallCaps w:val="false"/>
+          <w:color w:val="000000"/>
+          <w:spacing w:val="0"/>
+          <w:sz w:val="28"/>
+          <w:szCs w:val="28"/>
+        </w:rPr>
+      </w:pPr>
+      <w:r>
+        <w:rPr>
+          <w:b w:val="false"/>
+          <w:i w:val="false"/>
+          <w:caps w:val="false"/>
+          <w:smallCaps w:val="false"/>
+          <w:color w:val="000000"/>
+          <w:spacing w:val="0"/>
+          <w:sz w:val="28"/>
+          <w:szCs w:val="28"/>
+        </w:rPr>
       </w:r>
     </w:p>
     <w:p>
@@ -14358,20 +13993,1869 @@
       <w:pPr>
         <w:pStyle w:val="Normal"/>
         <w:jc w:val="left"/>
-        <w:rPr/>
-      </w:pPr>
-      <w:r>
-        <w:rPr>
-          <w:b w:val="false"/>
-          <w:i w:val="false"/>
-          <w:caps w:val="false"/>
-          <w:smallCaps w:val="false"/>
-          <w:color w:val="000000"/>
-          <w:spacing w:val="0"/>
-          <w:sz w:val="48"/>
-          <w:szCs w:val="48"/>
-        </w:rPr>
-        <w:t xml:space="preserve"> </w:t>
+        <w:rPr>
+          <w:b w:val="false"/>
+          <w:b w:val="false"/>
+          <w:i w:val="false"/>
+          <w:i w:val="false"/>
+          <w:caps w:val="false"/>
+          <w:smallCaps w:val="false"/>
+          <w:color w:val="000000"/>
+          <w:spacing w:val="0"/>
+        </w:rPr>
+      </w:pPr>
+      <w:r>
+        <w:rPr>
+          <w:sz w:val="28"/>
+          <w:szCs w:val="28"/>
+        </w:rPr>
+      </w:r>
+    </w:p>
+    <w:p>
+      <w:pPr>
+        <w:pStyle w:val="Normal"/>
+        <w:jc w:val="left"/>
+        <w:rPr>
+          <w:sz w:val="28"/>
+          <w:szCs w:val="28"/>
+        </w:rPr>
+      </w:pPr>
+      <w:r>
+        <w:rPr>
+          <w:b w:val="false"/>
+          <w:i w:val="false"/>
+          <w:caps w:val="false"/>
+          <w:smallCaps w:val="false"/>
+          <w:color w:val="000000"/>
+          <w:spacing w:val="0"/>
+          <w:sz w:val="28"/>
+          <w:szCs w:val="28"/>
+        </w:rPr>
+        <w:t>4.</w:t>
+      </w:r>
+      <w:r>
+        <w:rPr>
+          <w:b w:val="false"/>
+          <w:i w:val="false"/>
+          <w:caps w:val="false"/>
+          <w:smallCaps w:val="false"/>
+          <w:color w:val="000000"/>
+          <w:spacing w:val="0"/>
+          <w:sz w:val="28"/>
+          <w:szCs w:val="28"/>
+        </w:rPr>
+        <w:t>1 Basic floating point manipulation</w:t>
+      </w:r>
+    </w:p>
+    <w:p>
+      <w:pPr>
+        <w:pStyle w:val="Normal"/>
+        <w:jc w:val="left"/>
+        <w:rPr>
+          <w:b w:val="false"/>
+          <w:b w:val="false"/>
+          <w:i w:val="false"/>
+          <w:i w:val="false"/>
+          <w:caps w:val="false"/>
+          <w:smallCaps w:val="false"/>
+          <w:color w:val="000000"/>
+          <w:spacing w:val="0"/>
+        </w:rPr>
+      </w:pPr>
+      <w:r>
+        <w:rPr>
+          <w:sz w:val="28"/>
+          <w:szCs w:val="28"/>
+        </w:rPr>
+      </w:r>
+    </w:p>
+    <w:p>
+      <w:pPr>
+        <w:pStyle w:val="Normal"/>
+        <w:rPr/>
+      </w:pPr>
+      <w:r>
+        <w:rPr/>
+        <w:t xml:space="preserve">Q3.4.1.1: </w:t>
+      </w:r>
+      <w:r>
+        <w:rPr/>
+        <w:t>如果</w:t>
+      </w:r>
+      <w:r>
+        <w:rPr/>
+        <w:t>enable_fpu</w:t>
+      </w:r>
+      <w:r>
+        <w:rPr/>
+        <w:t>留空，程式會停在哪裡？為什麼？</w:t>
+      </w:r>
+    </w:p>
+    <w:p>
+      <w:pPr>
+        <w:pStyle w:val="Normal"/>
+        <w:ind w:hanging="0"/>
+        <w:jc w:val="left"/>
+        <w:rPr>
+          <w:sz w:val="28"/>
+          <w:szCs w:val="28"/>
+        </w:rPr>
+      </w:pPr>
+      <w:r>
+        <w:rPr>
+          <w:b w:val="false"/>
+          <w:i w:val="false"/>
+          <w:caps w:val="false"/>
+          <w:smallCaps w:val="false"/>
+          <w:color w:val="000000"/>
+          <w:spacing w:val="0"/>
+          <w:sz w:val="28"/>
+          <w:szCs w:val="28"/>
+        </w:rPr>
+        <w:t>If the enable_fpu function is empty in the above code, where will the program stop at and why?</w:t>
+      </w:r>
+    </w:p>
+    <w:p>
+      <w:pPr>
+        <w:pStyle w:val="Normal"/>
+        <w:ind w:hanging="0"/>
+        <w:jc w:val="left"/>
+        <w:rPr>
+          <w:sz w:val="28"/>
+          <w:szCs w:val="28"/>
+        </w:rPr>
+      </w:pPr>
+      <w:r>
+        <w:rPr>
+          <w:b w:val="false"/>
+          <w:i w:val="false"/>
+          <w:caps w:val="false"/>
+          <w:smallCaps w:val="false"/>
+          <w:color w:val="000000"/>
+          <w:spacing w:val="0"/>
+          <w:sz w:val="28"/>
+          <w:szCs w:val="28"/>
+        </w:rPr>
+        <w:t xml:space="preserve">A: </w:t>
+      </w:r>
+      <w:r>
+        <w:rPr>
+          <w:b w:val="false"/>
+          <w:i w:val="false"/>
+          <w:caps w:val="false"/>
+          <w:smallCaps w:val="false"/>
+          <w:color w:val="000000"/>
+          <w:spacing w:val="0"/>
+          <w:sz w:val="28"/>
+          <w:szCs w:val="28"/>
+        </w:rPr>
+        <w:t>The program will halt at enable fpu//  code empty or function whole empty removed ??</w:t>
+      </w:r>
+    </w:p>
+    <w:p>
+      <w:pPr>
+        <w:pStyle w:val="Normal"/>
+        <w:ind w:hanging="0"/>
+        <w:jc w:val="left"/>
+        <w:rPr>
+          <w:sz w:val="28"/>
+          <w:szCs w:val="28"/>
+        </w:rPr>
+      </w:pPr>
+      <w:r>
+        <w:rPr>
+          <w:b w:val="false"/>
+          <w:i w:val="false"/>
+          <w:caps w:val="false"/>
+          <w:smallCaps w:val="false"/>
+          <w:color w:val="000000"/>
+          <w:spacing w:val="0"/>
+          <w:sz w:val="25"/>
+          <w:szCs w:val="28"/>
+        </w:rPr>
+        <w:t>疑問：是整個</w:t>
+      </w:r>
+      <w:r>
+        <w:rPr>
+          <w:b w:val="false"/>
+          <w:i w:val="false"/>
+          <w:caps w:val="false"/>
+          <w:smallCaps w:val="false"/>
+          <w:color w:val="000000"/>
+          <w:spacing w:val="0"/>
+          <w:sz w:val="28"/>
+          <w:szCs w:val="28"/>
+        </w:rPr>
+        <w:t>enable fpu</w:t>
+      </w:r>
+      <w:r>
+        <w:rPr>
+          <w:b w:val="false"/>
+          <w:i w:val="false"/>
+          <w:caps w:val="false"/>
+          <w:smallCaps w:val="false"/>
+          <w:color w:val="000000"/>
+          <w:spacing w:val="0"/>
+          <w:sz w:val="25"/>
+          <w:szCs w:val="28"/>
+        </w:rPr>
+        <w:t>去掉還是說函式之間留白？</w:t>
+      </w:r>
+    </w:p>
+    <w:p>
+      <w:pPr>
+        <w:pStyle w:val="Normal"/>
+        <w:ind w:hanging="0"/>
+        <w:jc w:val="left"/>
+        <w:rPr>
+          <w:b w:val="false"/>
+          <w:b w:val="false"/>
+          <w:i w:val="false"/>
+          <w:i w:val="false"/>
+          <w:caps w:val="false"/>
+          <w:smallCaps w:val="false"/>
+          <w:color w:val="000000"/>
+          <w:spacing w:val="0"/>
+        </w:rPr>
+      </w:pPr>
+      <w:r>
+        <w:rPr>
+          <w:sz w:val="28"/>
+          <w:szCs w:val="28"/>
+        </w:rPr>
+      </w:r>
+    </w:p>
+    <w:p>
+      <w:pPr>
+        <w:pStyle w:val="Normal"/>
+        <w:ind w:hanging="0"/>
+        <w:rPr/>
+      </w:pPr>
+      <w:r>
+        <w:rPr/>
+        <w:t xml:space="preserve">Q3.4.1.2: </w:t>
+      </w:r>
+      <w:r>
+        <w:rPr/>
+        <w:t>為什麼需要將</w:t>
+      </w:r>
+      <w:r>
+        <w:rPr/>
+        <w:t>U32</w:t>
+      </w:r>
+      <w:r>
+        <w:rPr/>
+        <w:t>轉成</w:t>
+      </w:r>
+      <w:r>
+        <w:rPr/>
+        <w:t>F32</w:t>
+      </w:r>
+      <w:r>
+        <w:rPr/>
+        <w:t>格式再相加？如果想直接</w:t>
+      </w:r>
+      <w:r>
+        <w:rPr/>
+        <w:t xml:space="preserve">load </w:t>
+      </w:r>
+      <w:r>
+        <w:rPr/>
+        <w:t>一個值代表</w:t>
+      </w:r>
+      <w:r>
+        <w:rPr/>
+        <w:t>20</w:t>
+      </w:r>
+      <w:r>
+        <w:rPr/>
+        <w:t>到</w:t>
+      </w:r>
+      <w:r>
+        <w:rPr/>
+        <w:t>s2</w:t>
+      </w:r>
+      <w:r>
+        <w:rPr/>
+        <w:t>中不需轉換就能運算，應該將</w:t>
+      </w:r>
+      <w:r>
+        <w:rPr/>
+        <w:t>z</w:t>
+      </w:r>
+      <w:r>
+        <w:rPr/>
+        <w:t>修改成多少才能得到相同答案？</w:t>
+      </w:r>
+    </w:p>
+    <w:p>
+      <w:pPr>
+        <w:pStyle w:val="Normal"/>
+        <w:ind w:hanging="0"/>
+        <w:jc w:val="left"/>
+        <w:rPr>
+          <w:sz w:val="28"/>
+          <w:szCs w:val="28"/>
+        </w:rPr>
+      </w:pPr>
+      <w:r>
+        <w:rPr>
+          <w:b w:val="false"/>
+          <w:i w:val="false"/>
+          <w:caps w:val="false"/>
+          <w:smallCaps w:val="false"/>
+          <w:color w:val="000000"/>
+          <w:spacing w:val="0"/>
+          <w:sz w:val="28"/>
+          <w:szCs w:val="28"/>
+        </w:rPr>
+        <w:t>Why do we need to convert the U32 to F32 format before the addition? If we want to directly load a value represents 20 for calculation without further format conversion, what value should we modify to z in order to get the same answer?</w:t>
+      </w:r>
+    </w:p>
+    <w:p>
+      <w:pPr>
+        <w:pStyle w:val="Normal"/>
+        <w:ind w:hanging="0"/>
+        <w:jc w:val="left"/>
+        <w:rPr>
+          <w:b w:val="false"/>
+          <w:b w:val="false"/>
+          <w:i w:val="false"/>
+          <w:i w:val="false"/>
+          <w:caps w:val="false"/>
+          <w:smallCaps w:val="false"/>
+          <w:color w:val="000000"/>
+          <w:spacing w:val="0"/>
+        </w:rPr>
+      </w:pPr>
+      <w:r>
+        <w:rPr>
+          <w:sz w:val="28"/>
+          <w:szCs w:val="28"/>
+        </w:rPr>
+      </w:r>
+    </w:p>
+    <w:p>
+      <w:pPr>
+        <w:pStyle w:val="Normal"/>
+        <w:ind w:hanging="0"/>
+        <w:jc w:val="left"/>
+        <w:rPr>
+          <w:sz w:val="28"/>
+          <w:szCs w:val="28"/>
+        </w:rPr>
+      </w:pPr>
+      <w:r>
+        <w:rPr>
+          <w:b w:val="false"/>
+          <w:i w:val="false"/>
+          <w:caps w:val="false"/>
+          <w:smallCaps w:val="false"/>
+          <w:color w:val="000000"/>
+          <w:spacing w:val="0"/>
+          <w:sz w:val="28"/>
+          <w:szCs w:val="28"/>
+        </w:rPr>
+        <w:t xml:space="preserve">We need the pseudo type conversion since the  </w:t>
+      </w:r>
+    </w:p>
+    <w:p>
+      <w:pPr>
+        <w:pStyle w:val="Normal"/>
+        <w:ind w:left="960" w:hanging="0"/>
+        <w:jc w:val="left"/>
+        <w:rPr>
+          <w:b w:val="false"/>
+          <w:b w:val="false"/>
+          <w:i w:val="false"/>
+          <w:i w:val="false"/>
+          <w:caps w:val="false"/>
+          <w:smallCaps w:val="false"/>
+          <w:color w:val="000000"/>
+          <w:spacing w:val="0"/>
+        </w:rPr>
+      </w:pPr>
+      <w:r>
+        <w:rPr>
+          <w:sz w:val="28"/>
+          <w:szCs w:val="28"/>
+        </w:rPr>
+      </w:r>
+    </w:p>
+    <w:p>
+      <w:pPr>
+        <w:pStyle w:val="Normal"/>
+        <w:ind w:left="960" w:hanging="0"/>
+        <w:jc w:val="left"/>
+        <w:rPr>
+          <w:b w:val="false"/>
+          <w:b w:val="false"/>
+          <w:i w:val="false"/>
+          <w:i w:val="false"/>
+          <w:caps w:val="false"/>
+          <w:smallCaps w:val="false"/>
+          <w:color w:val="000000"/>
+          <w:spacing w:val="0"/>
+        </w:rPr>
+      </w:pPr>
+      <w:r>
+        <w:rPr>
+          <w:sz w:val="28"/>
+          <w:szCs w:val="28"/>
+        </w:rPr>
+      </w:r>
+    </w:p>
+    <w:p>
+      <w:pPr>
+        <w:pStyle w:val="Normal"/>
+        <w:ind w:hanging="0"/>
+        <w:jc w:val="left"/>
+        <w:rPr>
+          <w:sz w:val="28"/>
+          <w:szCs w:val="28"/>
+        </w:rPr>
+      </w:pPr>
+      <w:r>
+        <w:rPr>
+          <w:b w:val="false"/>
+          <w:i w:val="false"/>
+          <w:caps w:val="false"/>
+          <w:smallCaps w:val="false"/>
+          <w:color w:val="000000"/>
+          <w:spacing w:val="0"/>
+          <w:sz w:val="28"/>
+          <w:szCs w:val="28"/>
+        </w:rPr>
+        <w:t>4.</w:t>
+      </w:r>
+      <w:r>
+        <w:rPr>
+          <w:b w:val="false"/>
+          <w:i w:val="false"/>
+          <w:caps w:val="false"/>
+          <w:smallCaps w:val="false"/>
+          <w:color w:val="000000"/>
+          <w:spacing w:val="0"/>
+          <w:sz w:val="28"/>
+          <w:szCs w:val="28"/>
+        </w:rPr>
+        <w:t>2Generating (x,y) in the unit plane</w:t>
+      </w:r>
+    </w:p>
+    <w:p>
+      <w:pPr>
+        <w:pStyle w:val="Normal"/>
+        <w:ind w:hanging="0"/>
+        <w:jc w:val="left"/>
+        <w:rPr>
+          <w:b w:val="false"/>
+          <w:b w:val="false"/>
+          <w:i w:val="false"/>
+          <w:i w:val="false"/>
+          <w:caps w:val="false"/>
+          <w:smallCaps w:val="false"/>
+          <w:color w:val="000000"/>
+          <w:spacing w:val="0"/>
+        </w:rPr>
+      </w:pPr>
+      <w:r>
+        <w:rPr>
+          <w:sz w:val="28"/>
+          <w:szCs w:val="28"/>
+        </w:rPr>
+      </w:r>
+    </w:p>
+    <w:p>
+      <w:pPr>
+        <w:pStyle w:val="Normal"/>
+        <w:ind w:hanging="0"/>
+        <w:jc w:val="left"/>
+        <w:rPr>
+          <w:sz w:val="28"/>
+          <w:szCs w:val="28"/>
+        </w:rPr>
+      </w:pPr>
+      <w:r>
+        <w:drawing>
+          <wp:anchor behindDoc="0" distT="0" distB="0" distL="0" distR="0" simplePos="0" locked="0" layoutInCell="1" allowOverlap="1" relativeHeight="15">
+            <wp:simplePos x="0" y="0"/>
+            <wp:positionH relativeFrom="column">
+              <wp:align>center</wp:align>
+            </wp:positionH>
+            <wp:positionV relativeFrom="paragraph">
+              <wp:posOffset>635</wp:posOffset>
+            </wp:positionV>
+            <wp:extent cx="6120130" cy="3985260"/>
+            <wp:effectExtent l="0" t="0" r="0" b="0"/>
+            <wp:wrapSquare wrapText="largest"/>
+            <wp:docPr id="14" name="Image14" descr=""/>
+            <wp:cNvGraphicFramePr>
+              <a:graphicFrameLocks xmlns:a="http://schemas.openxmlformats.org/drawingml/2006/main" noChangeAspect="1"/>
+            </wp:cNvGraphicFramePr>
+            <a:graphic xmlns:a="http://schemas.openxmlformats.org/drawingml/2006/main">
+              <a:graphicData uri="http://schemas.openxmlformats.org/drawingml/2006/picture">
+                <pic:pic xmlns:pic="http://schemas.openxmlformats.org/drawingml/2006/picture">
+                  <pic:nvPicPr>
+                    <pic:cNvPr id="14" name="Image14" descr=""/>
+                    <pic:cNvPicPr>
+                      <a:picLocks noChangeAspect="1" noChangeArrowheads="1"/>
+                    </pic:cNvPicPr>
+                  </pic:nvPicPr>
+                  <pic:blipFill>
+                    <a:blip r:embed="rId18"/>
+                    <a:stretch>
+                      <a:fillRect/>
+                    </a:stretch>
+                  </pic:blipFill>
+                  <pic:spPr bwMode="auto">
+                    <a:xfrm>
+                      <a:off x="0" y="0"/>
+                      <a:ext cx="6120130" cy="3985260"/>
+                    </a:xfrm>
+                    <a:prstGeom prst="rect">
+                      <a:avLst/>
+                    </a:prstGeom>
+                  </pic:spPr>
+                </pic:pic>
+              </a:graphicData>
+            </a:graphic>
+          </wp:anchor>
+        </w:drawing>
+      </w:r>
+      <w:r>
+        <w:rPr>
+          <w:b w:val="false"/>
+          <w:i w:val="false"/>
+          <w:caps w:val="false"/>
+          <w:smallCaps w:val="false"/>
+          <w:color w:val="000000"/>
+          <w:spacing w:val="0"/>
+          <w:sz w:val="28"/>
+          <w:szCs w:val="28"/>
+        </w:rPr>
+        <w:t>(1)The picture shows that the RNG_ENABLE is done</w:t>
+      </w:r>
+    </w:p>
+    <w:p>
+      <w:pPr>
+        <w:pStyle w:val="Normal"/>
+        <w:ind w:hanging="0"/>
+        <w:jc w:val="left"/>
+        <w:rPr>
+          <w:sz w:val="28"/>
+          <w:szCs w:val="28"/>
+        </w:rPr>
+      </w:pPr>
+      <w:r>
+        <w:rPr>
+          <w:b w:val="false"/>
+          <w:i w:val="false"/>
+          <w:caps w:val="false"/>
+          <w:smallCaps w:val="false"/>
+          <w:color w:val="000000"/>
+          <w:spacing w:val="0"/>
+          <w:sz w:val="28"/>
+          <w:szCs w:val="28"/>
+        </w:rPr>
+        <w:t>.</w:t>
+      </w:r>
+    </w:p>
+    <w:p>
+      <w:pPr>
+        <w:pStyle w:val="Normal"/>
+        <w:ind w:hanging="0"/>
+        <w:jc w:val="left"/>
+        <w:rPr>
+          <w:b w:val="false"/>
+          <w:b w:val="false"/>
+          <w:i w:val="false"/>
+          <w:i w:val="false"/>
+          <w:caps w:val="false"/>
+          <w:smallCaps w:val="false"/>
+          <w:color w:val="000000"/>
+          <w:spacing w:val="0"/>
+        </w:rPr>
+      </w:pPr>
+      <w:r>
+        <w:rPr>
+          <w:sz w:val="28"/>
+          <w:szCs w:val="28"/>
+        </w:rPr>
+        <w:drawing>
+          <wp:anchor behindDoc="0" distT="0" distB="0" distL="0" distR="0" simplePos="0" locked="0" layoutInCell="1" allowOverlap="1" relativeHeight="16">
+            <wp:simplePos x="0" y="0"/>
+            <wp:positionH relativeFrom="column">
+              <wp:posOffset>-21590</wp:posOffset>
+            </wp:positionH>
+            <wp:positionV relativeFrom="paragraph">
+              <wp:posOffset>635</wp:posOffset>
+            </wp:positionV>
+            <wp:extent cx="4617720" cy="571500"/>
+            <wp:effectExtent l="0" t="0" r="0" b="0"/>
+            <wp:wrapSquare wrapText="largest"/>
+            <wp:docPr id="15" name="Image15" descr=""/>
+            <wp:cNvGraphicFramePr>
+              <a:graphicFrameLocks xmlns:a="http://schemas.openxmlformats.org/drawingml/2006/main" noChangeAspect="1"/>
+            </wp:cNvGraphicFramePr>
+            <a:graphic xmlns:a="http://schemas.openxmlformats.org/drawingml/2006/main">
+              <a:graphicData uri="http://schemas.openxmlformats.org/drawingml/2006/picture">
+                <pic:pic xmlns:pic="http://schemas.openxmlformats.org/drawingml/2006/picture">
+                  <pic:nvPicPr>
+                    <pic:cNvPr id="15" name="Image15" descr=""/>
+                    <pic:cNvPicPr>
+                      <a:picLocks noChangeAspect="1" noChangeArrowheads="1"/>
+                    </pic:cNvPicPr>
+                  </pic:nvPicPr>
+                  <pic:blipFill>
+                    <a:blip r:embed="rId19"/>
+                    <a:stretch>
+                      <a:fillRect/>
+                    </a:stretch>
+                  </pic:blipFill>
+                  <pic:spPr bwMode="auto">
+                    <a:xfrm>
+                      <a:off x="0" y="0"/>
+                      <a:ext cx="4617720" cy="571500"/>
+                    </a:xfrm>
+                    <a:prstGeom prst="rect">
+                      <a:avLst/>
+                    </a:prstGeom>
+                  </pic:spPr>
+                </pic:pic>
+              </a:graphicData>
+            </a:graphic>
+          </wp:anchor>
+        </w:drawing>
+      </w:r>
+    </w:p>
+    <w:p>
+      <w:pPr>
+        <w:pStyle w:val="Normal"/>
+        <w:ind w:hanging="0"/>
+        <w:jc w:val="left"/>
+        <w:rPr>
+          <w:b w:val="false"/>
+          <w:b w:val="false"/>
+          <w:i w:val="false"/>
+          <w:i w:val="false"/>
+          <w:caps w:val="false"/>
+          <w:smallCaps w:val="false"/>
+          <w:color w:val="000000"/>
+          <w:spacing w:val="0"/>
+        </w:rPr>
+      </w:pPr>
+      <w:r>
+        <w:rPr>
+          <w:sz w:val="28"/>
+          <w:szCs w:val="28"/>
+        </w:rPr>
+      </w:r>
+    </w:p>
+    <w:p>
+      <w:pPr>
+        <w:pStyle w:val="Normal"/>
+        <w:ind w:hanging="0"/>
+        <w:jc w:val="left"/>
+        <w:rPr>
+          <w:b w:val="false"/>
+          <w:b w:val="false"/>
+          <w:i w:val="false"/>
+          <w:i w:val="false"/>
+          <w:caps w:val="false"/>
+          <w:smallCaps w:val="false"/>
+          <w:color w:val="000000"/>
+          <w:spacing w:val="0"/>
+        </w:rPr>
+      </w:pPr>
+      <w:r>
+        <w:rPr>
+          <w:sz w:val="28"/>
+          <w:szCs w:val="28"/>
+        </w:rPr>
+      </w:r>
+    </w:p>
+    <w:p>
+      <w:pPr>
+        <w:pStyle w:val="Normal"/>
+        <w:ind w:hanging="0"/>
+        <w:jc w:val="left"/>
+        <w:rPr>
+          <w:sz w:val="28"/>
+          <w:szCs w:val="28"/>
+        </w:rPr>
+      </w:pPr>
+      <w:r>
+        <w:rPr>
+          <w:b w:val="false"/>
+          <w:i w:val="false"/>
+          <w:caps w:val="false"/>
+          <w:smallCaps w:val="false"/>
+          <w:color w:val="000000"/>
+          <w:spacing w:val="0"/>
+          <w:sz w:val="28"/>
+          <w:szCs w:val="28"/>
+        </w:rPr>
+        <w:t>(2)The picture shows that 2 random numbers x for r3 and y for r4 respectively have been successfully generated.</w:t>
+      </w:r>
+    </w:p>
+    <w:p>
+      <w:pPr>
+        <w:pStyle w:val="Normal"/>
+        <w:ind w:hanging="0"/>
+        <w:jc w:val="left"/>
+        <w:rPr>
+          <w:b w:val="false"/>
+          <w:b w:val="false"/>
+          <w:i w:val="false"/>
+          <w:i w:val="false"/>
+          <w:caps w:val="false"/>
+          <w:smallCaps w:val="false"/>
+          <w:color w:val="000000"/>
+          <w:spacing w:val="0"/>
+        </w:rPr>
+      </w:pPr>
+      <w:r>
+        <w:rPr>
+          <w:sz w:val="28"/>
+          <w:szCs w:val="28"/>
+        </w:rPr>
+      </w:r>
+    </w:p>
+    <w:p>
+      <w:pPr>
+        <w:pStyle w:val="Normal"/>
+        <w:ind w:hanging="0"/>
+        <w:jc w:val="left"/>
+        <w:rPr>
+          <w:sz w:val="28"/>
+          <w:szCs w:val="28"/>
+        </w:rPr>
+      </w:pPr>
+      <w:r>
+        <w:rPr>
+          <w:b w:val="false"/>
+          <w:i w:val="false"/>
+          <w:caps w:val="false"/>
+          <w:smallCaps w:val="false"/>
+          <w:color w:val="000000"/>
+          <w:spacing w:val="0"/>
+          <w:sz w:val="28"/>
+          <w:szCs w:val="28"/>
+        </w:rPr>
+        <w:t>(3)using vcvt.f32.s32 and vabs.f32 to firstly convert the data in int into float then using abs to get the absolute value for mapping in the future.</w:t>
+      </w:r>
+    </w:p>
+    <w:p>
+      <w:pPr>
+        <w:pStyle w:val="Normal"/>
+        <w:ind w:hanging="0"/>
+        <w:jc w:val="left"/>
+        <w:rPr>
+          <w:b w:val="false"/>
+          <w:b w:val="false"/>
+          <w:i w:val="false"/>
+          <w:i w:val="false"/>
+          <w:caps w:val="false"/>
+          <w:smallCaps w:val="false"/>
+          <w:color w:val="000000"/>
+          <w:spacing w:val="0"/>
+        </w:rPr>
+      </w:pPr>
+      <w:r>
+        <w:rPr>
+          <w:sz w:val="28"/>
+          <w:szCs w:val="28"/>
+        </w:rPr>
+        <w:drawing>
+          <wp:anchor behindDoc="0" distT="0" distB="0" distL="0" distR="0" simplePos="0" locked="0" layoutInCell="1" allowOverlap="1" relativeHeight="17">
+            <wp:simplePos x="0" y="0"/>
+            <wp:positionH relativeFrom="column">
+              <wp:posOffset>-5080</wp:posOffset>
+            </wp:positionH>
+            <wp:positionV relativeFrom="paragraph">
+              <wp:posOffset>59690</wp:posOffset>
+            </wp:positionV>
+            <wp:extent cx="4594860" cy="601980"/>
+            <wp:effectExtent l="0" t="0" r="0" b="0"/>
+            <wp:wrapSquare wrapText="largest"/>
+            <wp:docPr id="16" name="Image16" descr=""/>
+            <wp:cNvGraphicFramePr>
+              <a:graphicFrameLocks xmlns:a="http://schemas.openxmlformats.org/drawingml/2006/main" noChangeAspect="1"/>
+            </wp:cNvGraphicFramePr>
+            <a:graphic xmlns:a="http://schemas.openxmlformats.org/drawingml/2006/main">
+              <a:graphicData uri="http://schemas.openxmlformats.org/drawingml/2006/picture">
+                <pic:pic xmlns:pic="http://schemas.openxmlformats.org/drawingml/2006/picture">
+                  <pic:nvPicPr>
+                    <pic:cNvPr id="16" name="Image16" descr=""/>
+                    <pic:cNvPicPr>
+                      <a:picLocks noChangeAspect="1" noChangeArrowheads="1"/>
+                    </pic:cNvPicPr>
+                  </pic:nvPicPr>
+                  <pic:blipFill>
+                    <a:blip r:embed="rId20"/>
+                    <a:stretch>
+                      <a:fillRect/>
+                    </a:stretch>
+                  </pic:blipFill>
+                  <pic:spPr bwMode="auto">
+                    <a:xfrm>
+                      <a:off x="0" y="0"/>
+                      <a:ext cx="4594860" cy="601980"/>
+                    </a:xfrm>
+                    <a:prstGeom prst="rect">
+                      <a:avLst/>
+                    </a:prstGeom>
+                  </pic:spPr>
+                </pic:pic>
+              </a:graphicData>
+            </a:graphic>
+          </wp:anchor>
+        </w:drawing>
+      </w:r>
+    </w:p>
+    <w:p>
+      <w:pPr>
+        <w:pStyle w:val="Normal"/>
+        <w:ind w:hanging="0"/>
+        <w:jc w:val="left"/>
+        <w:rPr>
+          <w:b w:val="false"/>
+          <w:b w:val="false"/>
+          <w:i w:val="false"/>
+          <w:i w:val="false"/>
+          <w:caps w:val="false"/>
+          <w:smallCaps w:val="false"/>
+          <w:color w:val="000000"/>
+          <w:spacing w:val="0"/>
+        </w:rPr>
+      </w:pPr>
+      <w:r>
+        <w:rPr>
+          <w:sz w:val="28"/>
+          <w:szCs w:val="28"/>
+        </w:rPr>
+      </w:r>
+    </w:p>
+    <w:p>
+      <w:pPr>
+        <w:pStyle w:val="Normal"/>
+        <w:ind w:hanging="0"/>
+        <w:jc w:val="left"/>
+        <w:rPr>
+          <w:b w:val="false"/>
+          <w:b w:val="false"/>
+          <w:i w:val="false"/>
+          <w:i w:val="false"/>
+          <w:caps w:val="false"/>
+          <w:smallCaps w:val="false"/>
+          <w:color w:val="000000"/>
+          <w:spacing w:val="0"/>
+        </w:rPr>
+      </w:pPr>
+      <w:r>
+        <w:rPr>
+          <w:sz w:val="28"/>
+          <w:szCs w:val="28"/>
+        </w:rPr>
+      </w:r>
+    </w:p>
+    <w:p>
+      <w:pPr>
+        <w:pStyle w:val="Normal"/>
+        <w:ind w:hanging="0"/>
+        <w:jc w:val="left"/>
+        <w:rPr>
+          <w:b w:val="false"/>
+          <w:b w:val="false"/>
+          <w:i w:val="false"/>
+          <w:i w:val="false"/>
+          <w:caps w:val="false"/>
+          <w:smallCaps w:val="false"/>
+          <w:color w:val="000000"/>
+          <w:spacing w:val="0"/>
+        </w:rPr>
+      </w:pPr>
+      <w:r>
+        <w:rPr>
+          <w:sz w:val="28"/>
+          <w:szCs w:val="28"/>
+        </w:rPr>
+      </w:r>
+    </w:p>
+    <w:p>
+      <w:pPr>
+        <w:pStyle w:val="Normal"/>
+        <w:ind w:hanging="0"/>
+        <w:jc w:val="left"/>
+        <w:rPr>
+          <w:sz w:val="28"/>
+          <w:szCs w:val="28"/>
+        </w:rPr>
+      </w:pPr>
+      <w:r>
+        <w:rPr>
+          <w:b w:val="false"/>
+          <w:i w:val="false"/>
+          <w:caps w:val="false"/>
+          <w:smallCaps w:val="false"/>
+          <w:color w:val="000000"/>
+          <w:spacing w:val="0"/>
+          <w:sz w:val="28"/>
+          <w:szCs w:val="28"/>
+        </w:rPr>
+        <w:t>Inaccuracy is due to IEEE 754 floating point standard if the data exceeded the 23 bit</w:t>
+      </w:r>
+    </w:p>
+    <w:p>
+      <w:pPr>
+        <w:pStyle w:val="Normal"/>
+        <w:ind w:hanging="0"/>
+        <w:jc w:val="left"/>
+        <w:rPr>
+          <w:sz w:val="28"/>
+          <w:szCs w:val="28"/>
+        </w:rPr>
+      </w:pPr>
+      <w:r>
+        <w:rPr>
+          <w:b w:val="false"/>
+          <w:i w:val="false"/>
+          <w:caps w:val="false"/>
+          <w:smallCaps w:val="false"/>
+          <w:color w:val="000000"/>
+          <w:spacing w:val="0"/>
+          <w:sz w:val="28"/>
+          <w:szCs w:val="28"/>
+        </w:rPr>
+        <w:t>in floating point representation.</w:t>
+      </w:r>
+    </w:p>
+    <w:p>
+      <w:pPr>
+        <w:pStyle w:val="TextBody"/>
+        <w:ind w:hanging="0"/>
+        <w:jc w:val="left"/>
+        <w:rPr>
+          <w:caps w:val="false"/>
+          <w:smallCaps w:val="false"/>
+          <w:color w:val="222222"/>
+          <w:spacing w:val="0"/>
+          <w:sz w:val="28"/>
+          <w:szCs w:val="28"/>
+        </w:rPr>
+      </w:pPr>
+      <w:r>
+        <w:rPr>
+          <w:rFonts w:eastAsia="Lucida Sans Unicode;Lucida Grande;sans-serif"/>
+          <w:b w:val="false"/>
+          <w:i w:val="false"/>
+          <w:caps w:val="false"/>
+          <w:smallCaps w:val="false"/>
+          <w:color w:val="000000"/>
+          <w:spacing w:val="0"/>
+          <w:sz w:val="20"/>
+          <w:szCs w:val="28"/>
+        </w:rPr>
+        <w:t>單精度二進制小數，使用</w:t>
+      </w:r>
+      <w:r>
+        <w:rPr>
+          <w:rFonts w:ascii="Lucida Sans Unicode;Lucida Grande;sans-serif" w:hAnsi="Lucida Sans Unicode;Lucida Grande;sans-serif"/>
+          <w:b w:val="false"/>
+          <w:i w:val="false"/>
+          <w:caps w:val="false"/>
+          <w:smallCaps w:val="false"/>
+          <w:color w:val="000000"/>
+          <w:spacing w:val="0"/>
+          <w:sz w:val="20"/>
+          <w:szCs w:val="28"/>
+        </w:rPr>
+        <w:t>32</w:t>
+      </w:r>
+      <w:r>
+        <w:rPr>
+          <w:rFonts w:eastAsia="Lucida Sans Unicode;Lucida Grande;sans-serif"/>
+          <w:b w:val="false"/>
+          <w:i w:val="false"/>
+          <w:caps w:val="false"/>
+          <w:smallCaps w:val="false"/>
+          <w:color w:val="000000"/>
+          <w:spacing w:val="0"/>
+          <w:sz w:val="20"/>
+          <w:szCs w:val="28"/>
+        </w:rPr>
+        <w:t>個位元存儲。</w:t>
+      </w:r>
+    </w:p>
+    <w:tbl>
+      <w:tblPr>
+        <w:tblW w:w="5920" w:type="dxa"/>
+        <w:jc w:val="left"/>
+        <w:tblInd w:w="28" w:type="dxa"/>
+        <w:tblBorders>
+          <w:top w:val="single" w:sz="4" w:space="0" w:color="808080"/>
+          <w:left w:val="single" w:sz="4" w:space="0" w:color="808080"/>
+          <w:bottom w:val="single" w:sz="2" w:space="0" w:color="808080"/>
+          <w:insideH w:val="single" w:sz="2" w:space="0" w:color="808080"/>
+        </w:tblBorders>
+        <w:tblCellMar>
+          <w:top w:w="28" w:type="dxa"/>
+          <w:left w:w="22" w:type="dxa"/>
+          <w:bottom w:w="28" w:type="dxa"/>
+          <w:right w:w="28" w:type="dxa"/>
+        </w:tblCellMar>
+      </w:tblPr>
+      <w:tblGrid>
+        <w:gridCol w:w="328"/>
+        <w:gridCol w:w="1440"/>
+        <w:gridCol w:w="4152"/>
+      </w:tblGrid>
+      <w:tr>
+        <w:trPr/>
+        <w:tc>
+          <w:tcPr>
+            <w:tcW w:w="328" w:type="dxa"/>
+            <w:tcBorders>
+              <w:top w:val="single" w:sz="4" w:space="0" w:color="808080"/>
+              <w:left w:val="single" w:sz="4" w:space="0" w:color="808080"/>
+              <w:bottom w:val="single" w:sz="2" w:space="0" w:color="808080"/>
+              <w:insideH w:val="single" w:sz="2" w:space="0" w:color="808080"/>
+            </w:tcBorders>
+            <w:shd w:fill="auto" w:val="clear"/>
+            <w:tcMar>
+              <w:left w:w="22" w:type="dxa"/>
+            </w:tcMar>
+            <w:vAlign w:val="center"/>
+          </w:tcPr>
+          <w:p>
+            <w:pPr>
+              <w:pStyle w:val="TableContents"/>
+              <w:jc w:val="center"/>
+              <w:rPr/>
+            </w:pPr>
+            <w:r>
+              <w:rPr/>
+              <w:t>1</w:t>
+            </w:r>
+          </w:p>
+        </w:tc>
+        <w:tc>
+          <w:tcPr>
+            <w:tcW w:w="1440" w:type="dxa"/>
+            <w:tcBorders>
+              <w:top w:val="single" w:sz="4" w:space="0" w:color="808080"/>
+              <w:left w:val="single" w:sz="2" w:space="0" w:color="808080"/>
+              <w:bottom w:val="single" w:sz="2" w:space="0" w:color="808080"/>
+              <w:insideH w:val="single" w:sz="2" w:space="0" w:color="808080"/>
+            </w:tcBorders>
+            <w:shd w:fill="auto" w:val="clear"/>
+            <w:tcMar>
+              <w:left w:w="27" w:type="dxa"/>
+            </w:tcMar>
+            <w:vAlign w:val="center"/>
+          </w:tcPr>
+          <w:p>
+            <w:pPr>
+              <w:pStyle w:val="TableContents"/>
+              <w:jc w:val="center"/>
+              <w:rPr/>
+            </w:pPr>
+            <w:r>
+              <w:rPr/>
+              <w:t>8</w:t>
+            </w:r>
+          </w:p>
+        </w:tc>
+        <w:tc>
+          <w:tcPr>
+            <w:tcW w:w="4152" w:type="dxa"/>
+            <w:tcBorders>
+              <w:top w:val="single" w:sz="4" w:space="0" w:color="808080"/>
+              <w:left w:val="single" w:sz="2" w:space="0" w:color="808080"/>
+              <w:bottom w:val="single" w:sz="2" w:space="0" w:color="808080"/>
+              <w:right w:val="single" w:sz="4" w:space="0" w:color="808080"/>
+              <w:insideH w:val="single" w:sz="2" w:space="0" w:color="808080"/>
+              <w:insideV w:val="single" w:sz="4" w:space="0" w:color="808080"/>
+            </w:tcBorders>
+            <w:shd w:fill="auto" w:val="clear"/>
+            <w:tcMar>
+              <w:left w:w="27" w:type="dxa"/>
+            </w:tcMar>
+            <w:vAlign w:val="center"/>
+          </w:tcPr>
+          <w:p>
+            <w:pPr>
+              <w:pStyle w:val="TableContents"/>
+              <w:jc w:val="center"/>
+              <w:rPr/>
+            </w:pPr>
+            <w:r>
+              <w:rPr/>
+              <w:t>23</w:t>
+            </w:r>
+            <w:r>
+              <w:rPr/>
+              <w:t>位長</w:t>
+            </w:r>
+          </w:p>
+        </w:tc>
+      </w:tr>
+      <w:tr>
+        <w:trPr/>
+        <w:tc>
+          <w:tcPr>
+            <w:tcW w:w="328" w:type="dxa"/>
+            <w:tcBorders>
+              <w:left w:val="single" w:sz="4" w:space="0" w:color="808080"/>
+              <w:bottom w:val="single" w:sz="2" w:space="0" w:color="808080"/>
+              <w:insideH w:val="single" w:sz="2" w:space="0" w:color="808080"/>
+            </w:tcBorders>
+            <w:shd w:fill="auto" w:val="clear"/>
+            <w:tcMar>
+              <w:left w:w="22" w:type="dxa"/>
+            </w:tcMar>
+            <w:vAlign w:val="center"/>
+          </w:tcPr>
+          <w:p>
+            <w:pPr>
+              <w:pStyle w:val="TableContents"/>
+              <w:jc w:val="center"/>
+              <w:rPr/>
+            </w:pPr>
+            <w:r>
+              <w:rPr/>
+              <w:t>S</w:t>
+            </w:r>
+          </w:p>
+        </w:tc>
+        <w:tc>
+          <w:tcPr>
+            <w:tcW w:w="1440" w:type="dxa"/>
+            <w:tcBorders>
+              <w:left w:val="single" w:sz="2" w:space="0" w:color="808080"/>
+              <w:bottom w:val="single" w:sz="2" w:space="0" w:color="808080"/>
+              <w:insideH w:val="single" w:sz="2" w:space="0" w:color="808080"/>
+            </w:tcBorders>
+            <w:shd w:fill="auto" w:val="clear"/>
+            <w:tcMar>
+              <w:left w:w="27" w:type="dxa"/>
+            </w:tcMar>
+            <w:vAlign w:val="center"/>
+          </w:tcPr>
+          <w:p>
+            <w:pPr>
+              <w:pStyle w:val="TableContents"/>
+              <w:jc w:val="center"/>
+              <w:rPr/>
+            </w:pPr>
+            <w:r>
+              <w:rPr/>
+              <w:t>Exp</w:t>
+            </w:r>
+          </w:p>
+        </w:tc>
+        <w:tc>
+          <w:tcPr>
+            <w:tcW w:w="4152" w:type="dxa"/>
+            <w:tcBorders>
+              <w:left w:val="single" w:sz="2" w:space="0" w:color="808080"/>
+              <w:bottom w:val="single" w:sz="2" w:space="0" w:color="808080"/>
+              <w:right w:val="single" w:sz="4" w:space="0" w:color="808080"/>
+              <w:insideH w:val="single" w:sz="2" w:space="0" w:color="808080"/>
+              <w:insideV w:val="single" w:sz="4" w:space="0" w:color="808080"/>
+            </w:tcBorders>
+            <w:shd w:fill="auto" w:val="clear"/>
+            <w:tcMar>
+              <w:left w:w="27" w:type="dxa"/>
+            </w:tcMar>
+            <w:vAlign w:val="center"/>
+          </w:tcPr>
+          <w:p>
+            <w:pPr>
+              <w:pStyle w:val="TableContents"/>
+              <w:jc w:val="center"/>
+              <w:rPr/>
+            </w:pPr>
+            <w:r>
+              <w:rPr/>
+              <w:t>Fraction</w:t>
+            </w:r>
+          </w:p>
+        </w:tc>
+      </w:tr>
+      <w:tr>
+        <w:trPr/>
+        <w:tc>
+          <w:tcPr>
+            <w:tcW w:w="328" w:type="dxa"/>
+            <w:tcBorders>
+              <w:left w:val="single" w:sz="4" w:space="0" w:color="808080"/>
+              <w:bottom w:val="single" w:sz="4" w:space="0" w:color="808080"/>
+              <w:insideH w:val="single" w:sz="4" w:space="0" w:color="808080"/>
+            </w:tcBorders>
+            <w:shd w:fill="auto" w:val="clear"/>
+            <w:tcMar>
+              <w:left w:w="22" w:type="dxa"/>
+            </w:tcMar>
+            <w:vAlign w:val="center"/>
+          </w:tcPr>
+          <w:p>
+            <w:pPr>
+              <w:pStyle w:val="TableContents"/>
+              <w:jc w:val="center"/>
+              <w:rPr/>
+            </w:pPr>
+            <w:r>
+              <w:rPr/>
+              <w:t>31</w:t>
+            </w:r>
+          </w:p>
+        </w:tc>
+        <w:tc>
+          <w:tcPr>
+            <w:tcW w:w="1440" w:type="dxa"/>
+            <w:tcBorders>
+              <w:left w:val="single" w:sz="2" w:space="0" w:color="808080"/>
+              <w:bottom w:val="single" w:sz="4" w:space="0" w:color="808080"/>
+              <w:insideH w:val="single" w:sz="4" w:space="0" w:color="808080"/>
+            </w:tcBorders>
+            <w:shd w:fill="auto" w:val="clear"/>
+            <w:tcMar>
+              <w:left w:w="27" w:type="dxa"/>
+            </w:tcMar>
+            <w:vAlign w:val="center"/>
+          </w:tcPr>
+          <w:p>
+            <w:pPr>
+              <w:pStyle w:val="TableContents"/>
+              <w:jc w:val="center"/>
+              <w:rPr/>
+            </w:pPr>
+            <w:r>
+              <w:rPr/>
+              <w:t>30</w:t>
+            </w:r>
+            <w:r>
+              <w:rPr/>
+              <w:t>至</w:t>
+            </w:r>
+            <w:r>
+              <w:rPr/>
+              <w:t>23</w:t>
+              <w:br/>
+            </w:r>
+            <w:r>
+              <w:rPr/>
+              <w:t>偏正值（實際的指數大小</w:t>
+            </w:r>
+            <w:r>
+              <w:rPr/>
+              <w:t>+127</w:t>
+            </w:r>
+            <w:r>
+              <w:rPr/>
+              <w:t>）</w:t>
+            </w:r>
+          </w:p>
+        </w:tc>
+        <w:tc>
+          <w:tcPr>
+            <w:tcW w:w="4152" w:type="dxa"/>
+            <w:tcBorders>
+              <w:left w:val="single" w:sz="2" w:space="0" w:color="808080"/>
+              <w:bottom w:val="single" w:sz="4" w:space="0" w:color="808080"/>
+              <w:right w:val="single" w:sz="4" w:space="0" w:color="808080"/>
+              <w:insideH w:val="single" w:sz="4" w:space="0" w:color="808080"/>
+              <w:insideV w:val="single" w:sz="4" w:space="0" w:color="808080"/>
+            </w:tcBorders>
+            <w:shd w:fill="auto" w:val="clear"/>
+            <w:tcMar>
+              <w:left w:w="27" w:type="dxa"/>
+            </w:tcMar>
+            <w:vAlign w:val="center"/>
+          </w:tcPr>
+          <w:p>
+            <w:pPr>
+              <w:pStyle w:val="TableContents"/>
+              <w:jc w:val="center"/>
+              <w:rPr/>
+            </w:pPr>
+            <w:r>
+              <w:rPr/>
+              <w:t>22</w:t>
+            </w:r>
+            <w:r>
+              <w:rPr/>
+              <w:t>至</w:t>
+            </w:r>
+            <w:r>
+              <w:rPr/>
+              <w:t>0</w:t>
+            </w:r>
+            <w:r>
+              <w:rPr/>
+              <w:t>位編號（從右邊開始為</w:t>
+            </w:r>
+            <w:r>
+              <w:rPr/>
+              <w:t>0</w:t>
+            </w:r>
+            <w:r>
+              <w:rPr/>
+              <w:t>）</w:t>
+            </w:r>
+          </w:p>
+        </w:tc>
+      </w:tr>
+    </w:tbl>
+    <w:p>
+      <w:pPr>
+        <w:pStyle w:val="TextBody"/>
+        <w:rPr/>
+      </w:pPr>
+      <w:r>
+        <w:rPr/>
+        <w:br/>
+      </w:r>
+      <w:r>
+        <w:rPr>
+          <w:b w:val="false"/>
+          <w:i w:val="false"/>
+          <w:caps w:val="false"/>
+          <w:smallCaps w:val="false"/>
+          <w:color w:val="000000"/>
+          <w:spacing w:val="0"/>
+          <w:sz w:val="28"/>
+          <w:szCs w:val="28"/>
+        </w:rPr>
+        <w:t>(4)Mapping it into [0,1] by dividing by INT_MAX = 2^32-1 (since the number generated is in SIGNED FORMAT)</w:t>
+      </w:r>
+    </w:p>
+    <w:p>
+      <w:pPr>
+        <w:pStyle w:val="TextBody"/>
+        <w:rPr>
+          <w:b w:val="false"/>
+          <w:b w:val="false"/>
+          <w:i w:val="false"/>
+          <w:i w:val="false"/>
+          <w:caps w:val="false"/>
+          <w:smallCaps w:val="false"/>
+          <w:color w:val="000000"/>
+          <w:spacing w:val="0"/>
+          <w:sz w:val="28"/>
+          <w:szCs w:val="28"/>
+        </w:rPr>
+      </w:pPr>
+      <w:r>
+        <w:rPr/>
+        <w:drawing>
+          <wp:anchor behindDoc="0" distT="0" distB="0" distL="0" distR="0" simplePos="0" locked="0" layoutInCell="1" allowOverlap="1" relativeHeight="18">
+            <wp:simplePos x="0" y="0"/>
+            <wp:positionH relativeFrom="column">
+              <wp:posOffset>8255</wp:posOffset>
+            </wp:positionH>
+            <wp:positionV relativeFrom="paragraph">
+              <wp:posOffset>-97790</wp:posOffset>
+            </wp:positionV>
+            <wp:extent cx="4602480" cy="571500"/>
+            <wp:effectExtent l="0" t="0" r="0" b="0"/>
+            <wp:wrapSquare wrapText="largest"/>
+            <wp:docPr id="17" name="Image17" descr=""/>
+            <wp:cNvGraphicFramePr>
+              <a:graphicFrameLocks xmlns:a="http://schemas.openxmlformats.org/drawingml/2006/main" noChangeAspect="1"/>
+            </wp:cNvGraphicFramePr>
+            <a:graphic xmlns:a="http://schemas.openxmlformats.org/drawingml/2006/main">
+              <a:graphicData uri="http://schemas.openxmlformats.org/drawingml/2006/picture">
+                <pic:pic xmlns:pic="http://schemas.openxmlformats.org/drawingml/2006/picture">
+                  <pic:nvPicPr>
+                    <pic:cNvPr id="17" name="Image17" descr=""/>
+                    <pic:cNvPicPr>
+                      <a:picLocks noChangeAspect="1" noChangeArrowheads="1"/>
+                    </pic:cNvPicPr>
+                  </pic:nvPicPr>
+                  <pic:blipFill>
+                    <a:blip r:embed="rId21"/>
+                    <a:stretch>
+                      <a:fillRect/>
+                    </a:stretch>
+                  </pic:blipFill>
+                  <pic:spPr bwMode="auto">
+                    <a:xfrm>
+                      <a:off x="0" y="0"/>
+                      <a:ext cx="4602480" cy="571500"/>
+                    </a:xfrm>
+                    <a:prstGeom prst="rect">
+                      <a:avLst/>
+                    </a:prstGeom>
+                  </pic:spPr>
+                </pic:pic>
+              </a:graphicData>
+            </a:graphic>
+          </wp:anchor>
+        </w:drawing>
+      </w:r>
+    </w:p>
+    <w:p>
+      <w:pPr>
+        <w:pStyle w:val="TextBody"/>
+        <w:rPr>
+          <w:b w:val="false"/>
+          <w:b w:val="false"/>
+          <w:i w:val="false"/>
+          <w:i w:val="false"/>
+          <w:caps w:val="false"/>
+          <w:smallCaps w:val="false"/>
+          <w:color w:val="000000"/>
+          <w:spacing w:val="0"/>
+          <w:sz w:val="28"/>
+          <w:szCs w:val="28"/>
+        </w:rPr>
+      </w:pPr>
+      <w:r>
+        <w:rPr/>
+      </w:r>
+    </w:p>
+    <w:p>
+      <w:pPr>
+        <w:pStyle w:val="TextBody"/>
+        <w:rPr/>
+      </w:pPr>
+      <w:r>
+        <w:rPr>
+          <w:b w:val="false"/>
+          <w:i w:val="false"/>
+          <w:caps w:val="false"/>
+          <w:smallCaps w:val="false"/>
+          <w:color w:val="000000"/>
+          <w:spacing w:val="0"/>
+          <w:sz w:val="28"/>
+          <w:szCs w:val="28"/>
+        </w:rPr>
+        <w:t>(5)</w:t>
+      </w:r>
+    </w:p>
+    <w:p>
+      <w:pPr>
+        <w:pStyle w:val="TextBody"/>
+        <w:rPr/>
+      </w:pPr>
+      <w:r>
+        <w:rPr>
+          <w:b w:val="false"/>
+          <w:i w:val="false"/>
+          <w:caps w:val="false"/>
+          <w:smallCaps w:val="false"/>
+          <w:color w:val="000000"/>
+          <w:spacing w:val="0"/>
+          <w:sz w:val="28"/>
+          <w:szCs w:val="28"/>
+        </w:rPr>
+        <w:t>Sum z(s5)=x(s3)^2+y(s4)^2 and get sqrt(z)</w:t>
+      </w:r>
+    </w:p>
+    <w:p>
+      <w:pPr>
+        <w:pStyle w:val="TextBody"/>
+        <w:rPr>
+          <w:b w:val="false"/>
+          <w:b w:val="false"/>
+          <w:i w:val="false"/>
+          <w:i w:val="false"/>
+          <w:caps w:val="false"/>
+          <w:smallCaps w:val="false"/>
+          <w:color w:val="000000"/>
+          <w:spacing w:val="0"/>
+          <w:sz w:val="28"/>
+          <w:szCs w:val="28"/>
+        </w:rPr>
+      </w:pPr>
+      <w:r>
+        <w:rPr/>
+        <w:drawing>
+          <wp:anchor behindDoc="0" distT="0" distB="0" distL="0" distR="0" simplePos="0" locked="0" layoutInCell="1" allowOverlap="1" relativeHeight="19">
+            <wp:simplePos x="0" y="0"/>
+            <wp:positionH relativeFrom="column">
+              <wp:posOffset>-6350</wp:posOffset>
+            </wp:positionH>
+            <wp:positionV relativeFrom="paragraph">
+              <wp:posOffset>-38100</wp:posOffset>
+            </wp:positionV>
+            <wp:extent cx="4587240" cy="579120"/>
+            <wp:effectExtent l="0" t="0" r="0" b="0"/>
+            <wp:wrapSquare wrapText="largest"/>
+            <wp:docPr id="18" name="Image18" descr=""/>
+            <wp:cNvGraphicFramePr>
+              <a:graphicFrameLocks xmlns:a="http://schemas.openxmlformats.org/drawingml/2006/main" noChangeAspect="1"/>
+            </wp:cNvGraphicFramePr>
+            <a:graphic xmlns:a="http://schemas.openxmlformats.org/drawingml/2006/main">
+              <a:graphicData uri="http://schemas.openxmlformats.org/drawingml/2006/picture">
+                <pic:pic xmlns:pic="http://schemas.openxmlformats.org/drawingml/2006/picture">
+                  <pic:nvPicPr>
+                    <pic:cNvPr id="18" name="Image18" descr=""/>
+                    <pic:cNvPicPr>
+                      <a:picLocks noChangeAspect="1" noChangeArrowheads="1"/>
+                    </pic:cNvPicPr>
+                  </pic:nvPicPr>
+                  <pic:blipFill>
+                    <a:blip r:embed="rId22"/>
+                    <a:stretch>
+                      <a:fillRect/>
+                    </a:stretch>
+                  </pic:blipFill>
+                  <pic:spPr bwMode="auto">
+                    <a:xfrm>
+                      <a:off x="0" y="0"/>
+                      <a:ext cx="4587240" cy="579120"/>
+                    </a:xfrm>
+                    <a:prstGeom prst="rect">
+                      <a:avLst/>
+                    </a:prstGeom>
+                  </pic:spPr>
+                </pic:pic>
+              </a:graphicData>
+            </a:graphic>
+          </wp:anchor>
+        </w:drawing>
+      </w:r>
+    </w:p>
+    <w:p>
+      <w:pPr>
+        <w:pStyle w:val="TextBody"/>
+        <w:rPr>
+          <w:b w:val="false"/>
+          <w:b w:val="false"/>
+          <w:i w:val="false"/>
+          <w:i w:val="false"/>
+          <w:caps w:val="false"/>
+          <w:smallCaps w:val="false"/>
+          <w:color w:val="000000"/>
+          <w:spacing w:val="0"/>
+          <w:sz w:val="28"/>
+          <w:szCs w:val="28"/>
+        </w:rPr>
+      </w:pPr>
+      <w:r>
+        <w:rPr/>
+      </w:r>
+    </w:p>
+    <w:p>
+      <w:pPr>
+        <w:pStyle w:val="TextBody"/>
+        <w:rPr>
+          <w:b w:val="false"/>
+          <w:b w:val="false"/>
+          <w:i w:val="false"/>
+          <w:i w:val="false"/>
+          <w:caps w:val="false"/>
+          <w:smallCaps w:val="false"/>
+          <w:color w:val="000000"/>
+          <w:spacing w:val="0"/>
+          <w:sz w:val="28"/>
+          <w:szCs w:val="28"/>
+        </w:rPr>
+      </w:pPr>
+      <w:r>
+        <w:rPr/>
+        <w:drawing>
+          <wp:anchor behindDoc="0" distT="0" distB="0" distL="0" distR="0" simplePos="0" locked="0" layoutInCell="1" allowOverlap="1" relativeHeight="20">
+            <wp:simplePos x="0" y="0"/>
+            <wp:positionH relativeFrom="column">
+              <wp:align>center</wp:align>
+            </wp:positionH>
+            <wp:positionV relativeFrom="paragraph">
+              <wp:posOffset>635</wp:posOffset>
+            </wp:positionV>
+            <wp:extent cx="6120130" cy="666115"/>
+            <wp:effectExtent l="0" t="0" r="0" b="0"/>
+            <wp:wrapSquare wrapText="largest"/>
+            <wp:docPr id="19" name="Image19" descr=""/>
+            <wp:cNvGraphicFramePr>
+              <a:graphicFrameLocks xmlns:a="http://schemas.openxmlformats.org/drawingml/2006/main" noChangeAspect="1"/>
+            </wp:cNvGraphicFramePr>
+            <a:graphic xmlns:a="http://schemas.openxmlformats.org/drawingml/2006/main">
+              <a:graphicData uri="http://schemas.openxmlformats.org/drawingml/2006/picture">
+                <pic:pic xmlns:pic="http://schemas.openxmlformats.org/drawingml/2006/picture">
+                  <pic:nvPicPr>
+                    <pic:cNvPr id="19" name="Image19" descr=""/>
+                    <pic:cNvPicPr>
+                      <a:picLocks noChangeAspect="1" noChangeArrowheads="1"/>
+                    </pic:cNvPicPr>
+                  </pic:nvPicPr>
+                  <pic:blipFill>
+                    <a:blip r:embed="rId23"/>
+                    <a:stretch>
+                      <a:fillRect/>
+                    </a:stretch>
+                  </pic:blipFill>
+                  <pic:spPr bwMode="auto">
+                    <a:xfrm>
+                      <a:off x="0" y="0"/>
+                      <a:ext cx="6120130" cy="666115"/>
+                    </a:xfrm>
+                    <a:prstGeom prst="rect">
+                      <a:avLst/>
+                    </a:prstGeom>
+                  </pic:spPr>
+                </pic:pic>
+              </a:graphicData>
+            </a:graphic>
+          </wp:anchor>
+        </w:drawing>
+      </w:r>
+    </w:p>
+    <w:p>
+      <w:pPr>
+        <w:pStyle w:val="TextBody"/>
+        <w:rPr/>
+      </w:pPr>
+      <w:r>
+        <w:rPr>
+          <w:b w:val="false"/>
+          <w:i w:val="false"/>
+          <w:caps w:val="false"/>
+          <w:smallCaps w:val="false"/>
+          <w:color w:val="000000"/>
+          <w:spacing w:val="0"/>
+          <w:sz w:val="28"/>
+          <w:szCs w:val="28"/>
+        </w:rPr>
+        <w:t>4.3 Monte Carlo method for pi estimation</w:t>
+      </w:r>
+    </w:p>
+    <w:p>
+      <w:pPr>
+        <w:pStyle w:val="TextBody"/>
+        <w:rPr/>
+      </w:pPr>
+      <w:r>
+        <w:rPr>
+          <w:b w:val="false"/>
+          <w:i w:val="false"/>
+          <w:caps w:val="false"/>
+          <w:smallCaps w:val="false"/>
+          <w:color w:val="000000"/>
+          <w:spacing w:val="0"/>
+          <w:sz w:val="28"/>
+          <w:szCs w:val="28"/>
+        </w:rPr>
+        <w:t>pi=4*inner_point_cnt/sample_cnt, tried 3 times</w:t>
+      </w:r>
+    </w:p>
+    <w:p>
+      <w:pPr>
+        <w:pStyle w:val="TextBody"/>
+        <w:rPr>
+          <w:b w:val="false"/>
+          <w:b w:val="false"/>
+          <w:i w:val="false"/>
+          <w:i w:val="false"/>
+          <w:caps w:val="false"/>
+          <w:smallCaps w:val="false"/>
+          <w:color w:val="000000"/>
+          <w:spacing w:val="0"/>
+          <w:sz w:val="28"/>
+          <w:szCs w:val="28"/>
+        </w:rPr>
+      </w:pPr>
+      <w:r>
+        <w:rPr/>
+        <w:drawing>
+          <wp:anchor behindDoc="0" distT="0" distB="0" distL="0" distR="0" simplePos="0" locked="0" layoutInCell="1" allowOverlap="1" relativeHeight="21">
+            <wp:simplePos x="0" y="0"/>
+            <wp:positionH relativeFrom="column">
+              <wp:posOffset>-22225</wp:posOffset>
+            </wp:positionH>
+            <wp:positionV relativeFrom="paragraph">
+              <wp:posOffset>27305</wp:posOffset>
+            </wp:positionV>
+            <wp:extent cx="4617720" cy="419100"/>
+            <wp:effectExtent l="0" t="0" r="0" b="0"/>
+            <wp:wrapSquare wrapText="largest"/>
+            <wp:docPr id="20" name="Image20" descr=""/>
+            <wp:cNvGraphicFramePr>
+              <a:graphicFrameLocks xmlns:a="http://schemas.openxmlformats.org/drawingml/2006/main" noChangeAspect="1"/>
+            </wp:cNvGraphicFramePr>
+            <a:graphic xmlns:a="http://schemas.openxmlformats.org/drawingml/2006/main">
+              <a:graphicData uri="http://schemas.openxmlformats.org/drawingml/2006/picture">
+                <pic:pic xmlns:pic="http://schemas.openxmlformats.org/drawingml/2006/picture">
+                  <pic:nvPicPr>
+                    <pic:cNvPr id="20" name="Image20" descr=""/>
+                    <pic:cNvPicPr>
+                      <a:picLocks noChangeAspect="1" noChangeArrowheads="1"/>
+                    </pic:cNvPicPr>
+                  </pic:nvPicPr>
+                  <pic:blipFill>
+                    <a:blip r:embed="rId24"/>
+                    <a:stretch>
+                      <a:fillRect/>
+                    </a:stretch>
+                  </pic:blipFill>
+                  <pic:spPr bwMode="auto">
+                    <a:xfrm>
+                      <a:off x="0" y="0"/>
+                      <a:ext cx="4617720" cy="419100"/>
+                    </a:xfrm>
+                    <a:prstGeom prst="rect">
+                      <a:avLst/>
+                    </a:prstGeom>
+                  </pic:spPr>
+                </pic:pic>
+              </a:graphicData>
+            </a:graphic>
+          </wp:anchor>
+        </w:drawing>
+      </w:r>
+    </w:p>
+    <w:p>
+      <w:pPr>
+        <w:pStyle w:val="TextBody"/>
+        <w:rPr>
+          <w:b w:val="false"/>
+          <w:b w:val="false"/>
+          <w:i w:val="false"/>
+          <w:i w:val="false"/>
+          <w:caps w:val="false"/>
+          <w:smallCaps w:val="false"/>
+          <w:color w:val="000000"/>
+          <w:spacing w:val="0"/>
+          <w:sz w:val="28"/>
+          <w:szCs w:val="28"/>
+        </w:rPr>
+      </w:pPr>
+      <w:r>
+        <w:rPr/>
+      </w:r>
+    </w:p>
+    <w:p>
+      <w:pPr>
+        <w:pStyle w:val="TextBody"/>
+        <w:rPr>
+          <w:b w:val="false"/>
+          <w:b w:val="false"/>
+          <w:i w:val="false"/>
+          <w:i w:val="false"/>
+          <w:caps w:val="false"/>
+          <w:smallCaps w:val="false"/>
+          <w:color w:val="000000"/>
+          <w:spacing w:val="0"/>
+          <w:sz w:val="28"/>
+          <w:szCs w:val="28"/>
+        </w:rPr>
+      </w:pPr>
+      <w:r>
+        <w:rPr/>
+        <w:drawing>
+          <wp:anchor behindDoc="0" distT="0" distB="0" distL="0" distR="0" simplePos="0" locked="0" layoutInCell="1" allowOverlap="1" relativeHeight="22">
+            <wp:simplePos x="0" y="0"/>
+            <wp:positionH relativeFrom="column">
+              <wp:posOffset>-35560</wp:posOffset>
+            </wp:positionH>
+            <wp:positionV relativeFrom="paragraph">
+              <wp:posOffset>635</wp:posOffset>
+            </wp:positionV>
+            <wp:extent cx="2316480" cy="175260"/>
+            <wp:effectExtent l="0" t="0" r="0" b="0"/>
+            <wp:wrapSquare wrapText="largest"/>
+            <wp:docPr id="21" name="Image21" descr=""/>
+            <wp:cNvGraphicFramePr>
+              <a:graphicFrameLocks xmlns:a="http://schemas.openxmlformats.org/drawingml/2006/main" noChangeAspect="1"/>
+            </wp:cNvGraphicFramePr>
+            <a:graphic xmlns:a="http://schemas.openxmlformats.org/drawingml/2006/main">
+              <a:graphicData uri="http://schemas.openxmlformats.org/drawingml/2006/picture">
+                <pic:pic xmlns:pic="http://schemas.openxmlformats.org/drawingml/2006/picture">
+                  <pic:nvPicPr>
+                    <pic:cNvPr id="21" name="Image21" descr=""/>
+                    <pic:cNvPicPr>
+                      <a:picLocks noChangeAspect="1" noChangeArrowheads="1"/>
+                    </pic:cNvPicPr>
+                  </pic:nvPicPr>
+                  <pic:blipFill>
+                    <a:blip r:embed="rId25"/>
+                    <a:stretch>
+                      <a:fillRect/>
+                    </a:stretch>
+                  </pic:blipFill>
+                  <pic:spPr bwMode="auto">
+                    <a:xfrm>
+                      <a:off x="0" y="0"/>
+                      <a:ext cx="2316480" cy="175260"/>
+                    </a:xfrm>
+                    <a:prstGeom prst="rect">
+                      <a:avLst/>
+                    </a:prstGeom>
+                  </pic:spPr>
+                </pic:pic>
+              </a:graphicData>
+            </a:graphic>
+          </wp:anchor>
+        </w:drawing>
+      </w:r>
+    </w:p>
+    <w:p>
+      <w:pPr>
+        <w:pStyle w:val="TextBody"/>
+        <w:spacing w:before="0" w:after="140"/>
+        <w:rPr>
+          <w:b w:val="false"/>
+          <w:b w:val="false"/>
+          <w:i w:val="false"/>
+          <w:i w:val="false"/>
+          <w:caps w:val="false"/>
+          <w:smallCaps w:val="false"/>
+          <w:color w:val="000000"/>
+          <w:spacing w:val="0"/>
+          <w:sz w:val="28"/>
+          <w:szCs w:val="28"/>
+        </w:rPr>
+      </w:pPr>
+      <w:r>
+        <w:rPr/>
+        <w:drawing>
+          <wp:anchor behindDoc="0" distT="0" distB="0" distL="0" distR="0" simplePos="0" locked="0" layoutInCell="1" allowOverlap="1" relativeHeight="23">
+            <wp:simplePos x="0" y="0"/>
+            <wp:positionH relativeFrom="column">
+              <wp:posOffset>-43815</wp:posOffset>
+            </wp:positionH>
+            <wp:positionV relativeFrom="paragraph">
+              <wp:posOffset>54610</wp:posOffset>
+            </wp:positionV>
+            <wp:extent cx="2255520" cy="167640"/>
+            <wp:effectExtent l="0" t="0" r="0" b="0"/>
+            <wp:wrapSquare wrapText="largest"/>
+            <wp:docPr id="22" name="Image22" descr=""/>
+            <wp:cNvGraphicFramePr>
+              <a:graphicFrameLocks xmlns:a="http://schemas.openxmlformats.org/drawingml/2006/main" noChangeAspect="1"/>
+            </wp:cNvGraphicFramePr>
+            <a:graphic xmlns:a="http://schemas.openxmlformats.org/drawingml/2006/main">
+              <a:graphicData uri="http://schemas.openxmlformats.org/drawingml/2006/picture">
+                <pic:pic xmlns:pic="http://schemas.openxmlformats.org/drawingml/2006/picture">
+                  <pic:nvPicPr>
+                    <pic:cNvPr id="22" name="Image22" descr=""/>
+                    <pic:cNvPicPr>
+                      <a:picLocks noChangeAspect="1" noChangeArrowheads="1"/>
+                    </pic:cNvPicPr>
+                  </pic:nvPicPr>
+                  <pic:blipFill>
+                    <a:blip r:embed="rId26"/>
+                    <a:stretch>
+                      <a:fillRect/>
+                    </a:stretch>
+                  </pic:blipFill>
+                  <pic:spPr bwMode="auto">
+                    <a:xfrm>
+                      <a:off x="0" y="0"/>
+                      <a:ext cx="2255520" cy="167640"/>
+                    </a:xfrm>
+                    <a:prstGeom prst="rect">
+                      <a:avLst/>
+                    </a:prstGeom>
+                  </pic:spPr>
+                </pic:pic>
+              </a:graphicData>
+            </a:graphic>
+          </wp:anchor>
+        </w:drawing>
       </w:r>
     </w:p>
     <w:sectPr>
@@ -14406,7 +15890,9 @@
     <w:qFormat/>
     <w:pPr>
       <w:widowControl/>
+      <w:kinsoku w:val="true"/>
       <w:overflowPunct w:val="false"/>
+      <w:autoSpaceDE w:val="true"/>
       <w:bidi w:val="0"/>
       <w:jc w:val="left"/>
     </w:pPr>
@@ -14423,6 +15909,10 @@
     <w:basedOn w:val="Heading"/>
     <w:qFormat/>
     <w:pPr>
+      <w:numPr>
+        <w:ilvl w:val="0"/>
+        <w:numId w:val="0"/>
+      </w:numPr>
       <w:spacing w:before="140" w:after="120"/>
       <w:outlineLvl w:val="2"/>
     </w:pPr>
@@ -14513,5 +16003,19 @@
       <w:szCs w:val="20"/>
     </w:rPr>
   </w:style>
+  <w:style w:type="paragraph" w:styleId="TableContents">
+    <w:name w:val="Table Contents"/>
+    <w:basedOn w:val="Normal"/>
+    <w:qFormat/>
+    <w:pPr/>
+    <w:rPr/>
+  </w:style>
+  <w:style w:type="paragraph" w:styleId="TableHeading">
+    <w:name w:val="Table Heading"/>
+    <w:basedOn w:val="TableContents"/>
+    <w:qFormat/>
+    <w:pPr/>
+    <w:rPr/>
+  </w:style>
 </w:styles>
 </file>
</xml_diff>